<commit_message>
- last edits before revision
</commit_message>
<xml_diff>
--- a/manuscript.docx
+++ b/manuscript.docx
@@ -123,7 +123,7 @@
         <w:pStyle w:val="Textkrper"/>
       </w:pPr>
       <w:r>
-        <w:t xml:space="preserve">In times of crisis such as the Corona pandemic citizens need to stay informed about recent events, political decisions, or mandatory protection measures. To this end, many people use various types of media, and increasingly social media. However, because social media are particularly engaging, some find it hard to disconnect. In this preregistered study, I investigate whether using social media for COVID-19 related reasons affects psychological well-being. To answer this question I analyzed data from the Austrian Corona Panel Project, which consists of 3,018 participants. Well-being was measured at each wave, and communication at five waves. I ran three random effects within between models, controlling for several stable and varying confounders. Results showed that the effects of COVID-19 related social media use on well-being were very small, arguably too small to matter. Fears that social media use during times of crisis critically impairs well-being are likely to be unfounded.</w:t>
+        <w:t xml:space="preserve">In times of crisis such as the Corona pandemic citizens need to stay informed about recent events, political decisions, or mandatory protection measures. To this end, many people use various types of media, and increasingly social media. However, because social media are particularly engaging, some find it hard to disconnect. In this preregistered study, I investigated whether using social media for COVID-19 related reasons affected psychological well-being. To answer this question I analyzed data from the Austrian Corona Panel Project, which consists of 3,018 participants. Well-being was measured at all 24 waves, and communication at five specific waves. I ran three random effects within between models, controlling for several stable and varying confounders. Results showed that the effects of COVID-19 related social media use on well-being were very small, arguably too small to matter. Fears that social media use during times of crisis critically impairs well-being are not supported.</w:t>
       </w:r>
     </w:p>
     <w:p>
@@ -187,7 +187,7 @@
         <w:t xml:space="preserve"> </w:t>
       </w:r>
       <w:r>
-        <w:t xml:space="preserve">Because for many it was (and still is) a matter of life or death, people aimed to stay informed regarding the latest developments.</w:t>
+        <w:t xml:space="preserve">Because for many it was (and at the time of writing still is) a matter of life or death, people aimed to stay informed regarding the latest developments.</w:t>
       </w:r>
       <w:r>
         <w:t xml:space="preserve"> </w:t>
@@ -199,7 +199,7 @@
         <w:t xml:space="preserve"> </w:t>
       </w:r>
       <w:r>
-        <w:t xml:space="preserve">In this extraordinary situation, many people used media excessively to attain information, and especially social media were at an all time high</w:t>
+        <w:t xml:space="preserve">In this extraordinary situation, many people heavily relied on media to attain relevant information, and especially social media were at an all time high</w:t>
       </w:r>
       <w:r>
         <w:t xml:space="preserve"> </w:t>
@@ -524,7 +524,7 @@
         <w:t xml:space="preserve"> </w:t>
       </w:r>
       <w:r>
-        <w:t xml:space="preserve">To measure social media use for the consumption of COVID-19 related news and topics, I here employ both the channel and the type of communication perspective, which together provides a nuanced understanding of communication.</w:t>
+        <w:t xml:space="preserve">To measure social media use for the consumption of COVID-19 related news and topics, I here employ both the channel and the type of communication perspective, which together should offer a nuanced understanding of communication.</w:t>
       </w:r>
     </w:p>
     <w:p>
@@ -544,7 +544,7 @@
         <w:t xml:space="preserve"> </w:t>
       </w:r>
       <w:r>
-        <w:t xml:space="preserve">Meier &amp; Reinecke (2020)</w:t>
+        <w:t xml:space="preserve">(Ellison, Triẹû, Schoenebeck, Brewer, &amp; Israni, 2020; Meier &amp; Reinecke, 2020)</w:t>
       </w:r>
       <w:r>
         <w:t xml:space="preserve">.</w:t>
@@ -720,7 +720,7 @@
         <w:pStyle w:val="FirstParagraph"/>
       </w:pPr>
       <w:r>
-        <w:t xml:space="preserve">From a theoretical perspective, how could we explain whether COVID-19 related social media use might affect well-being?</w:t>
+        <w:t xml:space="preserve">From a theoretical perspective, how could we explain whether COVID-19 related social media use affects well-being?</w:t>
       </w:r>
       <w:r>
         <w:t xml:space="preserve"> </w:t>
@@ -759,7 +759,7 @@
         <w:t xml:space="preserve"> </w:t>
       </w:r>
       <w:r>
-        <w:t xml:space="preserve">Only very specific events such as unemployment, disability, or death can cause long-term decreases in well-being</w:t>
+        <w:t xml:space="preserve">Only very specific events and factors such as unemployment, disability, or death can cause long-term changes in well-being</w:t>
       </w:r>
       <w:r>
         <w:t xml:space="preserve"> </w:t>
@@ -774,9 +774,6 @@
         <w:t xml:space="preserve"> </w:t>
       </w:r>
       <w:r>
-        <w:t xml:space="preserve">So although well-being can change this does not happen easily.</w:t>
-      </w:r>
-      <w:r>
         <w:t xml:space="preserve"> </w:t>
       </w:r>
     </w:p>
@@ -785,7 +782,7 @@
         <w:pStyle w:val="Textkrper"/>
       </w:pPr>
       <w:r>
-        <w:t xml:space="preserve">Can media use be such a negative or positive factor?</w:t>
+        <w:t xml:space="preserve">Can media use be such a factor?</w:t>
       </w:r>
       <w:r>
         <w:t xml:space="preserve"> </w:t>
@@ -797,7 +794,7 @@
         <w:t xml:space="preserve"> </w:t>
       </w:r>
       <w:r>
-        <w:t xml:space="preserve">Empirically, social media use—on average—does not have a strong effect on well-being</w:t>
+        <w:t xml:space="preserve">Empirically, social media use on average oes not have a strong effect on well-being</w:t>
       </w:r>
       <w:r>
         <w:t xml:space="preserve"> </w:t>
@@ -839,7 +836,7 @@
         <w:t xml:space="preserve"> </w:t>
       </w:r>
       <w:r>
-        <w:t xml:space="preserve">Also when focusing on individual users, social media have both positive and negative effects on well-being</w:t>
+        <w:t xml:space="preserve">But also when focusing on individual users, social media can have both positive and negative effects on well-being</w:t>
       </w:r>
       <w:r>
         <w:t xml:space="preserve"> </w:t>
@@ -877,19 +874,28 @@
         <w:t xml:space="preserve"> </w:t>
       </w:r>
       <w:r>
-        <w:t xml:space="preserve">First, uses and gratifications theory states that people explicitly and rationally chose specific media because of their respective benefits.</w:t>
-      </w:r>
-      <w:r>
-        <w:t xml:space="preserve"> </w:t>
-      </w:r>
-      <w:r>
-        <w:t xml:space="preserve">If those benefits don’t exist, they invest their time elsewhere.</w:t>
-      </w:r>
-      <w:r>
-        <w:t xml:space="preserve"> </w:t>
-      </w:r>
-      <w:r>
-        <w:t xml:space="preserve">And social media offer ample benefits.</w:t>
+        <w:t xml:space="preserve">First, uses and gratifications theory states that people explicitly and rationally chose specific media because of their respective benefits</w:t>
+      </w:r>
+      <w:r>
+        <w:t xml:space="preserve"> </w:t>
+      </w:r>
+      <w:r>
+        <w:t xml:space="preserve">(Katz, Blumler, &amp; Gurevitch, 1973)</w:t>
+      </w:r>
+      <w:r>
+        <w:t xml:space="preserve">.</w:t>
+      </w:r>
+      <w:r>
+        <w:t xml:space="preserve"> </w:t>
+      </w:r>
+      <w:r>
+        <w:t xml:space="preserve">If those benefits don’t exist, they will spend their time elsewhere.</w:t>
+      </w:r>
+      <w:r>
+        <w:t xml:space="preserve"> </w:t>
+      </w:r>
+      <w:r>
+        <w:t xml:space="preserve">And social media offer copiuos benefits.</w:t>
       </w:r>
       <w:r>
         <w:t xml:space="preserve"> </w:t>
@@ -910,7 +916,7 @@
         <w:t xml:space="preserve"> </w:t>
       </w:r>
       <w:r>
-        <w:t xml:space="preserve">The second major theory is mood management theory</w:t>
+        <w:t xml:space="preserve">The second major theory that needs to be listed here is mood management theory</w:t>
       </w:r>
       <w:r>
         <w:t xml:space="preserve"> </w:t>
@@ -937,7 +943,7 @@
         <w:t xml:space="preserve"> </w:t>
       </w:r>
       <w:r>
-        <w:t xml:space="preserve">Using experience sampling of well-being and logs of social media use, a study with 82 participants from Italy found that after episodes of social media use, levels of positive affect increased for a short time</w:t>
+        <w:t xml:space="preserve">Using experience sampling of well-being and logs of social media use, a study with 82 participants from Italy found that after episodes of social media use, levels of positive affect increased significantly</w:t>
       </w:r>
       <w:r>
         <w:t xml:space="preserve"> </w:t>
@@ -954,7 +960,7 @@
         <w:pStyle w:val="Textkrper"/>
       </w:pPr>
       <w:r>
-        <w:t xml:space="preserve">But people also misjudge media affects, often being overly optimistic</w:t>
+        <w:t xml:space="preserve">But people can also misjudge media affects and are often overly optimistic</w:t>
       </w:r>
       <w:r>
         <w:t xml:space="preserve"> </w:t>
@@ -969,7 +975,7 @@
         <w:t xml:space="preserve"> </w:t>
       </w:r>
       <w:r>
-        <w:t xml:space="preserve">And precisely because social media have so many positive consequences, one can ask if this where the actual problem lies.</w:t>
+        <w:t xml:space="preserve">And precisely because social media have so many positive consequences, one can ask if this is not where the actual problem lies.</w:t>
       </w:r>
       <w:r>
         <w:t xml:space="preserve"> </w:t>
@@ -1017,7 +1023,7 @@
         <w:t xml:space="preserve"> </w:t>
       </w:r>
       <w:r>
-        <w:t xml:space="preserve">In addition, the general idea of labeling excessive social and new media use as addiction was criticized, arguing that social and new media represent new regular behaviors that should not be pathologized</w:t>
+        <w:t xml:space="preserve">In addition, the general idea of labeling excessive social and new media use as addiction was criticized, arguing that social media represent new regular behaviors that should not be pathologized</w:t>
       </w:r>
       <w:r>
         <w:t xml:space="preserve"> </w:t>
@@ -1034,7 +1040,16 @@
         <w:pStyle w:val="Textkrper"/>
       </w:pPr>
       <w:r>
-        <w:t xml:space="preserve">Because effects can differ across situations, I now briefly focus on the effects of COVID-19 related social media use specifically.</w:t>
+        <w:t xml:space="preserve">Because media effects can differ across situations</w:t>
+      </w:r>
+      <w:r>
+        <w:t xml:space="preserve"> </w:t>
+      </w:r>
+      <w:r>
+        <w:t xml:space="preserve">(Valkenburg &amp; Peter, 2013)</w:t>
+      </w:r>
+      <w:r>
+        <w:t xml:space="preserve">, I now briefly focus on the effects of COVID-19 related social media use specifically.</w:t>
       </w:r>
       <w:r>
         <w:t xml:space="preserve"> </w:t>
@@ -1179,7 +1194,7 @@
         <w:t xml:space="preserve"> </w:t>
       </w:r>
       <w:r>
-        <w:t xml:space="preserve">It is most likely that moderate social media use is not detrimental</w:t>
+        <w:t xml:space="preserve">Although it is most likely that moderate social media use is not detrimental</w:t>
       </w:r>
       <w:r>
         <w:t xml:space="preserve"> </w:t>
@@ -1188,27 +1203,21 @@
         <w:t xml:space="preserve">(Orben, 2020)</w:t>
       </w:r>
       <w:r>
+        <w:t xml:space="preserve">, overuse, however, might be more critical, and several studies have shown more pronounced negative effects for extreme users</w:t>
+      </w:r>
+      <w:r>
+        <w:t xml:space="preserve"> </w:t>
+      </w:r>
+      <w:r>
+        <w:t xml:space="preserve">(Przybylski &amp; Weinstein, 2017)</w:t>
+      </w:r>
+      <w:r>
         <w:t xml:space="preserve">.</w:t>
       </w:r>
       <w:r>
         <w:t xml:space="preserve"> </w:t>
       </w:r>
       <w:r>
-        <w:t xml:space="preserve">Overuse, however, might be more critical, and several studies have shown more pronounced negative effects for extreme users</w:t>
-      </w:r>
-      <w:r>
-        <w:t xml:space="preserve"> </w:t>
-      </w:r>
-      <w:r>
-        <w:t xml:space="preserve">(Przybylski &amp; Weinstein, 2017)</w:t>
-      </w:r>
-      <w:r>
-        <w:t xml:space="preserve">.</w:t>
-      </w:r>
-      <w:r>
-        <w:t xml:space="preserve"> </w:t>
-      </w:r>
-      <w:r>
         <w:t xml:space="preserve">To explain, overuse could impair well-being if it replaces meaningful or functional activities such as meeting others, working, actively relaxing, or exercising.</w:t>
       </w:r>
       <w:r>
@@ -1224,7 +1233,7 @@
         <w:t xml:space="preserve"> </w:t>
       </w:r>
       <w:r>
-        <w:t xml:space="preserve">On the other hand, one can make the case that overuse might also be beneficial, especially in times of a pandemic—even if the use is mainly COVID-19 related.</w:t>
+        <w:t xml:space="preserve">On the other hand, one can make the case that overuse might even be beneficial, especially in times of a pandemic.</w:t>
       </w:r>
       <w:r>
         <w:t xml:space="preserve"> </w:t>
@@ -1259,7 +1268,7 @@
         <w:t xml:space="preserve"> </w:t>
       </w:r>
       <w:r>
-        <w:t xml:space="preserve">Building on established theories from Communication, it is not particularly likely that effects are either profoundly negative or strongly positive.</w:t>
+        <w:t xml:space="preserve">Building on established theories from Communication, we would not assume that effects are either profoundly negative or strongly positive.</w:t>
       </w:r>
     </w:p>
     <w:bookmarkEnd w:id="21"/>
@@ -1520,7 +1529,7 @@
         <w:pStyle w:val="Textkrper"/>
       </w:pPr>
       <w:r>
-        <w:t xml:space="preserve">Several individual studies employing advanced methods found smalls relations between social media use and well-being</w:t>
+        <w:t xml:space="preserve">Finally, also several individual studies employing advanced methods found smalls relations between social media use and well-being</w:t>
       </w:r>
       <w:r>
         <w:t xml:space="preserve"> </w:t>
@@ -1553,13 +1562,45 @@
         <w:t xml:space="preserve"> </w:t>
       </w:r>
       <w:r>
-        <w:t xml:space="preserve">This finding is aligned the Differential Susceptibility to Media Effects Model.</w:t>
-      </w:r>
-      <w:r>
-        <w:t xml:space="preserve"> </w:t>
-      </w:r>
-      <w:r>
-        <w:t xml:space="preserve">Although there is substantial variation of media effects for individual users, the average effects reported in the literature are often small</w:t>
+        <w:t xml:space="preserve">This finding is aligned the Differential Susceptibility to Media Effects Model:</w:t>
+      </w:r>
+      <w:r>
+        <w:t xml:space="preserve"> </w:t>
+      </w:r>
+      <w:r>
+        <w:t xml:space="preserve">Although there is substantial</w:t>
+      </w:r>
+      <w:r>
+        <w:t xml:space="preserve"> </w:t>
+      </w:r>
+      <w:r>
+        <w:rPr>
+          <w:iCs/>
+          <w:i/>
+        </w:rPr>
+        <w:t xml:space="preserve">variation</w:t>
+      </w:r>
+      <w:r>
+        <w:t xml:space="preserve"> </w:t>
+      </w:r>
+      <w:r>
+        <w:t xml:space="preserve">of media effects for individual users, the</w:t>
+      </w:r>
+      <w:r>
+        <w:t xml:space="preserve"> </w:t>
+      </w:r>
+      <w:r>
+        <w:rPr>
+          <w:iCs/>
+          <w:i/>
+        </w:rPr>
+        <w:t xml:space="preserve">average</w:t>
+      </w:r>
+      <w:r>
+        <w:t xml:space="preserve"> </w:t>
+      </w:r>
+      <w:r>
+        <w:t xml:space="preserve">effects reported in the literature are often small</w:t>
       </w:r>
       <w:r>
         <w:t xml:space="preserve"> </w:t>
@@ -1576,7 +1617,7 @@
         <w:pStyle w:val="Textkrper"/>
       </w:pPr>
       <w:r>
-        <w:t xml:space="preserve">In conclusion, in light of the theoretical considerations and the empirical studies presented above, I expect that COVID-19 related communication on social media doesn’t affect well-being in a meaningful or relevant way.</w:t>
+        <w:t xml:space="preserve">In conclusion, in light of the theoretical considerations and empirical studies presented above, I expect that COVID-19 related communication on social media doesn’t affect well-being in a meaningful or relevant way.</w:t>
       </w:r>
     </w:p>
     <w:p>
@@ -1588,7 +1629,7 @@
       </w:r>
     </w:p>
     <w:bookmarkEnd w:id="22"/>
-    <w:bookmarkStart w:id="27" w:name="current-study"/>
+    <w:bookmarkStart w:id="28" w:name="current-study"/>
     <w:p>
       <w:pPr>
         <w:pStyle w:val="berschrift1"/>
@@ -1878,7 +1919,7 @@
       </w:r>
     </w:p>
     <w:bookmarkEnd w:id="24"/>
-    <w:bookmarkStart w:id="26" w:name="causality"/>
+    <w:bookmarkStart w:id="27" w:name="causality"/>
     <w:p>
       <w:pPr>
         <w:pStyle w:val="berschrift2"/>
@@ -2122,13 +2163,13 @@
         <w:t xml:space="preserve">gender, age, education, Austria country of birth, Austria country of birth of parents, text-based news consumption, video-based news consumption, residency Vienna, household size, health, living space, access to garden, access to balcony, employment, work hours per week, being in home-office, household income, outdoor activities, satisfaction with democracy, disposition to take risks, and locus of control.</w:t>
       </w:r>
       <w:r>
-        <w:t xml:space="preserve"> </w:t>
-      </w:r>
-      <w:r>
-        <w:t xml:space="preserve"> </w:t>
-      </w:r>
-      <w:r>
-        <w:t xml:space="preserve">The dataset includes many other variables that one could also potentially control for, and I invite interested readers to download the and explore potential interesting relationships.</w:t>
+        <w:rPr>
+          <w:rStyle w:val="Funotenzeichen"/>
+        </w:rPr>
+        <w:footnoteReference w:id="26"/>
+      </w:r>
+      <w:r>
+        <w:t xml:space="preserve"> </w:t>
       </w:r>
     </w:p>
     <w:p>
@@ -2226,7 +2267,16 @@
         <w:t xml:space="preserve"> </w:t>
       </w:r>
       <w:r>
-        <w:t xml:space="preserve">In the case of well-being, we need shorter intervals for affect and longer ones for life satisfaction.</w:t>
+        <w:t xml:space="preserve">In the case of well-being, we need shorter intervals for affect and longer ones for life satisfaction</w:t>
+      </w:r>
+      <w:r>
+        <w:t xml:space="preserve"> </w:t>
+      </w:r>
+      <w:r>
+        <w:t xml:space="preserve">(Dienlin &amp; Johannes, 2020)</w:t>
+      </w:r>
+      <w:r>
+        <w:t xml:space="preserve">.</w:t>
       </w:r>
       <w:r>
         <w:t xml:space="preserve"> </w:t>
@@ -2249,7 +2299,7 @@
         <w:pStyle w:val="Textkrper"/>
       </w:pPr>
       <w:r>
-        <w:t xml:space="preserve">In this study, I analyze how using social media during the last week affected their positive and negative affect during the last week.</w:t>
+        <w:t xml:space="preserve">In this study, I hence analyze how using social media during the last week affected their positive and negative affect during the same week.</w:t>
       </w:r>
       <w:r>
         <w:t xml:space="preserve"> </w:t>
@@ -2267,7 +2317,7 @@
         <w:t xml:space="preserve"> </w:t>
       </w:r>
       <w:r>
-        <w:t xml:space="preserve">Namely, if people during the last week used COVID-19 related social media more than the usually do, did this affect if they are now more or less satisfied with their lives than they usually are?</w:t>
+        <w:t xml:space="preserve">Namely, if people during the last week used COVID-19 related social media more than the usually do, were they at the end of the week more or less satisfied with their lives than they usually are?</w:t>
       </w:r>
       <w:r>
         <w:t xml:space="preserve"> </w:t>
@@ -2326,7 +2376,7 @@
         <w:t xml:space="preserve">(Johannes, Dienlin, Bakhshi, &amp; Przybylski, 2022; Scharkow, Mangold, Stier, &amp; Breuer, 2020)</w:t>
       </w:r>
       <w:r>
-        <w:t xml:space="preserve">, and they are considered a best practice to analyze causality</w:t>
+        <w:t xml:space="preserve">, and they are considered a best practice approach toward analyzing causality</w:t>
       </w:r>
       <w:r>
         <w:t xml:space="preserve"> </w:t>
@@ -2338,9 +2388,9 @@
         <w:t xml:space="preserve">.</w:t>
       </w:r>
     </w:p>
-    <w:bookmarkEnd w:id="26"/>
     <w:bookmarkEnd w:id="27"/>
-    <w:bookmarkStart w:id="39" w:name="method"/>
+    <w:bookmarkEnd w:id="28"/>
+    <w:bookmarkStart w:id="40" w:name="method"/>
     <w:p>
       <w:pPr>
         <w:pStyle w:val="berschrift1"/>
@@ -2357,7 +2407,7 @@
         <w:t xml:space="preserve">In this section I describe the preregistration and how I determined the sample size, data exclusions, the analyses, and all measures in the study.</w:t>
       </w:r>
     </w:p>
-    <w:bookmarkStart w:id="30" w:name="preregistration"/>
+    <w:bookmarkStart w:id="31" w:name="preregistration"/>
     <w:p>
       <w:pPr>
         <w:pStyle w:val="berschrift2"/>
@@ -2382,7 +2432,7 @@
       <w:r>
         <w:t xml:space="preserve"> </w:t>
       </w:r>
-      <w:hyperlink r:id="rId28">
+      <w:hyperlink r:id="rId29">
         <w:r>
           <w:rPr>
             <w:rStyle w:val="Hyperlink"/>
@@ -2429,7 +2479,7 @@
       <w:r>
         <w:t xml:space="preserve"> </w:t>
       </w:r>
-      <w:hyperlink r:id="rId29">
+      <w:hyperlink r:id="rId30">
         <w:r>
           <w:rPr>
             <w:rStyle w:val="Hyperlink"/>
@@ -2443,7 +2493,7 @@
       <w:r>
         <w:t xml:space="preserve">(</w:t>
       </w:r>
-      <w:hyperlink r:id="rId29">
+      <w:hyperlink r:id="rId30">
         <w:r>
           <w:rPr>
             <w:rStyle w:val="Hyperlink"/>
@@ -2455,8 +2505,8 @@
         <w:t xml:space="preserve">).</w:t>
       </w:r>
     </w:p>
-    <w:bookmarkEnd w:id="30"/>
-    <w:bookmarkStart w:id="31" w:name="sample"/>
+    <w:bookmarkEnd w:id="31"/>
+    <w:bookmarkStart w:id="32" w:name="sample"/>
     <w:p>
       <w:pPr>
         <w:pStyle w:val="berschrift2"/>
@@ -2497,6 +2547,12 @@
         <w:t xml:space="preserve"> </w:t>
       </w:r>
       <w:r>
+        <w:t xml:space="preserve">Between March 2020 and July 2020, the intervals were weekly, and afterward the intervals were monthly.</w:t>
+      </w:r>
+      <w:r>
+        <w:t xml:space="preserve"> </w:t>
+      </w:r>
+      <w:r>
         <w:t xml:space="preserve">Each wave consists of at least 1,500 respondents.</w:t>
       </w:r>
       <w:r>
@@ -2578,8 +2634,8 @@
         <w:t xml:space="preserve">The average age was 42 years, 49 percent were male, 14 percent had a University degree, and 5 percent were currently unemployed.</w:t>
       </w:r>
     </w:p>
-    <w:bookmarkEnd w:id="31"/>
-    <w:bookmarkStart w:id="33" w:name="inference-criteria"/>
+    <w:bookmarkEnd w:id="32"/>
+    <w:bookmarkStart w:id="34" w:name="inference-criteria"/>
     <w:p>
       <w:pPr>
         <w:pStyle w:val="berschrift2"/>
@@ -2599,7 +2655,7 @@
         <w:t xml:space="preserve"> </w:t>
       </w:r>
       <w:r>
-        <w:t xml:space="preserve">The sample is large, and it is hence well-equipped reliably to detect also small effects.</w:t>
+        <w:t xml:space="preserve">The sample is large, and it is hence well-equipped to reliably detect also small effects.</w:t>
       </w:r>
       <w:r>
         <w:t xml:space="preserve"> </w:t>
@@ -2752,7 +2808,7 @@
         <w:rPr>
           <w:rStyle w:val="Funotenzeichen"/>
         </w:rPr>
-        <w:footnoteReference w:id="32"/>
+        <w:footnoteReference w:id="33"/>
       </w:r>
       <w:r>
         <w:t xml:space="preserve"> </w:t>
@@ -2914,8 +2970,8 @@
         <w:t xml:space="preserve">).</w:t>
       </w:r>
     </w:p>
-    <w:bookmarkEnd w:id="33"/>
-    <w:bookmarkStart w:id="34" w:name="data-analysis"/>
+    <w:bookmarkEnd w:id="34"/>
+    <w:bookmarkStart w:id="35" w:name="data-analysis"/>
     <w:p>
       <w:pPr>
         <w:pStyle w:val="berschrift2"/>
@@ -3049,7 +3105,7 @@
       <w:r>
         <w:t xml:space="preserve"> </w:t>
       </w:r>
-      <w:hyperlink r:id="rId29">
+      <w:hyperlink r:id="rId30">
         <w:r>
           <w:rPr>
             <w:rStyle w:val="Hyperlink"/>
@@ -3061,8 +3117,8 @@
         <w:t xml:space="preserve">.</w:t>
       </w:r>
     </w:p>
-    <w:bookmarkEnd w:id="34"/>
-    <w:bookmarkStart w:id="38" w:name="measures"/>
+    <w:bookmarkEnd w:id="35"/>
+    <w:bookmarkStart w:id="39" w:name="measures"/>
     <w:p>
       <w:pPr>
         <w:pStyle w:val="berschrift2"/>
@@ -3102,7 +3158,7 @@
       <w:r>
         <w:t xml:space="preserve"> </w:t>
       </w:r>
-      <w:hyperlink r:id="rId29">
+      <w:hyperlink r:id="rId30">
         <w:r>
           <w:rPr>
             <w:rStyle w:val="Hyperlink"/>
@@ -3114,7 +3170,7 @@
         <w:t xml:space="preserve">.</w:t>
       </w:r>
     </w:p>
-    <w:bookmarkStart w:id="35" w:name="well-being"/>
+    <w:bookmarkStart w:id="36" w:name="well-being"/>
     <w:p>
       <w:pPr>
         <w:pStyle w:val="berschrift3"/>
@@ -3462,8 +3518,8 @@
         <w:t xml:space="preserve">All three variables were measured on each wave.</w:t>
       </w:r>
     </w:p>
-    <w:bookmarkEnd w:id="35"/>
-    <w:bookmarkStart w:id="36" w:name="covid-19-related-social-media-use"/>
+    <w:bookmarkEnd w:id="36"/>
+    <w:bookmarkStart w:id="37" w:name="covid-19-related-social-media-use"/>
     <w:p>
       <w:pPr>
         <w:pStyle w:val="berschrift3"/>
@@ -3788,8 +3844,8 @@
         <w:t xml:space="preserve">Freshly recruited respondents always answered all questions on social media use.</w:t>
       </w:r>
     </w:p>
-    <w:bookmarkEnd w:id="36"/>
-    <w:bookmarkStart w:id="37" w:name="control-variables"/>
+    <w:bookmarkEnd w:id="37"/>
+    <w:bookmarkStart w:id="38" w:name="control-variables"/>
     <w:p>
       <w:pPr>
         <w:pStyle w:val="berschrift3"/>
@@ -3842,10 +3898,10 @@
         <w:t xml:space="preserve">Because it lead to too much attrition in the sample, I did not control for (a) household size, (b) work hours per week, (c) home office, (d) household income.</w:t>
       </w:r>
     </w:p>
-    <w:bookmarkEnd w:id="37"/>
     <w:bookmarkEnd w:id="38"/>
     <w:bookmarkEnd w:id="39"/>
-    <w:bookmarkStart w:id="43" w:name="results"/>
+    <w:bookmarkEnd w:id="40"/>
+    <w:bookmarkStart w:id="44" w:name="results"/>
     <w:p>
       <w:pPr>
         <w:pStyle w:val="berschrift1"/>
@@ -3868,7 +3924,7 @@
         <w:t xml:space="preserve">2</w:t>
       </w:r>
       <w:r>
-        <w:t xml:space="preserve">)), we see that all well-being measures did not change substantially across the different waves of data collection.</w:t>
+        <w:t xml:space="preserve">), we see that all well-being measures did not change substantially across the different waves of data collection.</w:t>
       </w:r>
       <w:r>
         <w:t xml:space="preserve"> </w:t>
@@ -3889,7 +3945,7 @@
         <w:t xml:space="preserve">It could be that after an initial uptick, COVID-19 related social media use was already declining at the time, returning to more normal levels.</w:t>
       </w:r>
     </w:p>
-    <w:bookmarkStart w:id="40" w:name="preregistered-analyses"/>
+    <w:bookmarkStart w:id="41" w:name="preregistered-analyses"/>
     <w:p>
       <w:pPr>
         <w:pStyle w:val="berschrift2"/>
@@ -4304,8 +4360,8 @@
         <w:t xml:space="preserve">).</w:t>
       </w:r>
     </w:p>
-    <w:bookmarkEnd w:id="40"/>
-    <w:bookmarkStart w:id="42" w:name="exploratory-analyses"/>
+    <w:bookmarkEnd w:id="41"/>
+    <w:bookmarkStart w:id="43" w:name="exploratory-analyses"/>
     <w:p>
       <w:pPr>
         <w:pStyle w:val="berschrift2"/>
@@ -4412,7 +4468,7 @@
         <w:t xml:space="preserve"> </w:t>
       </w:r>
       <w:r>
-        <w:t xml:space="preserve">For example, all standardized COVID-19 related types of social media use or channels were not significantly larger than a SESOI of</w:t>
+        <w:t xml:space="preserve">For example, all within-person standardized COVID-19 related types of social media use or channels were significantly smaller than</w:t>
       </w:r>
       <w:r>
         <w:t xml:space="preserve"> </w:t>
@@ -4426,18 +4482,18 @@
         <w:t xml:space="preserve"> </w:t>
       </w:r>
       <w:r>
-        <w:t xml:space="preserve">= |.10|.</w:t>
-      </w:r>
-      <w:r>
-        <w:t xml:space="preserve"> </w:t>
-      </w:r>
-      <w:r>
-        <w:t xml:space="preserve">The additional analyses are reported in the</w:t>
-      </w:r>
-      <w:r>
-        <w:t xml:space="preserve"> </w:t>
-      </w:r>
-      <w:hyperlink r:id="rId41">
+        <w:t xml:space="preserve">= |.05|, again supporting that effects were tiny.</w:t>
+      </w:r>
+      <w:r>
+        <w:t xml:space="preserve"> </w:t>
+      </w:r>
+      <w:r>
+        <w:t xml:space="preserve">The additional analyses are reported in Figure 3 and Figure 4, and in the</w:t>
+      </w:r>
+      <w:r>
+        <w:t xml:space="preserve"> </w:t>
+      </w:r>
+      <w:hyperlink r:id="rId42">
         <w:r>
           <w:rPr>
             <w:rStyle w:val="Hyperlink"/>
@@ -4449,9 +4505,9 @@
         <w:t xml:space="preserve">.</w:t>
       </w:r>
     </w:p>
-    <w:bookmarkEnd w:id="42"/>
     <w:bookmarkEnd w:id="43"/>
-    <w:bookmarkStart w:id="46" w:name="discussion"/>
+    <w:bookmarkEnd w:id="44"/>
+    <w:bookmarkStart w:id="47" w:name="discussion"/>
     <w:p>
       <w:pPr>
         <w:pStyle w:val="berschrift1"/>
@@ -4527,7 +4583,7 @@
         <w:t xml:space="preserve"> </w:t>
       </w:r>
       <w:r>
-        <w:t xml:space="preserve">or overusing social media during times of crises don’t seem to be justified.</w:t>
+        <w:t xml:space="preserve">or overusing social media during times of crises are not supported.</w:t>
       </w:r>
     </w:p>
     <w:p>
@@ -4583,7 +4639,28 @@
         <w:t xml:space="preserve"> </w:t>
       </w:r>
       <w:r>
-        <w:t xml:space="preserve">On the other hand, the results are well-aligned with recent studies and meta-analyses analyzing the effects of social media use from a more general perspective or from a somewhat different angle.</w:t>
+        <w:t xml:space="preserve">On the other hand, the results are well-aligned with many seminal Communication theories such as the uses and gratifications model</w:t>
+      </w:r>
+      <w:r>
+        <w:t xml:space="preserve"> </w:t>
+      </w:r>
+      <w:r>
+        <w:t xml:space="preserve">(Katz et al., 1973)</w:t>
+      </w:r>
+      <w:r>
+        <w:t xml:space="preserve">.</w:t>
+      </w:r>
+      <w:r>
+        <w:t xml:space="preserve"> </w:t>
+      </w:r>
+      <w:r>
+        <w:t xml:space="preserve">If effects were indeed profoundly negative on average, then people likely wouldn’t spend so much time on social media.</w:t>
+      </w:r>
+      <w:r>
+        <w:t xml:space="preserve"> </w:t>
+      </w:r>
+      <w:r>
+        <w:t xml:space="preserve">Likewise, recent studies and meta-analyses analyzing the effects of social media use from a more general perspective or from a somewhat different angle.</w:t>
       </w:r>
       <w:r>
         <w:t xml:space="preserve"> </w:t>
@@ -4654,34 +4731,333 @@
         <w:t xml:space="preserve">(Meier, Gilbert, Börner, &amp; Possler, 2020)</w:t>
       </w:r>
       <w:r>
+        <w:t xml:space="preserve">, which could be especially helpful in times of lockdown and home-office.</w:t>
+      </w:r>
+      <w:r>
+        <w:t xml:space="preserve"> </w:t>
+      </w:r>
+      <w:r>
+        <w:t xml:space="preserve">Second, of all the three COVID-19 related social media activities, people who read about the pandemic more than others showed slightly decreased levels of positive affect, and people who actively posted about the pandemic more than others showed slightly increased levels of negative affect.</w:t>
+      </w:r>
+      <w:r>
+        <w:t xml:space="preserve"> </w:t>
+      </w:r>
+      <w:r>
+        <w:t xml:space="preserve">On the other hand, however, people who posted more about COVID-19 also showed slightly higher levels of positive affects, so taken together the results are ambivalent.</w:t>
+      </w:r>
+      <w:r>
+        <w:t xml:space="preserve"> </w:t>
+      </w:r>
+      <w:r>
+        <w:t xml:space="preserve">But future research might elaborate on these specific relations to probe their stability and relevance.</w:t>
+      </w:r>
+    </w:p>
+    <w:bookmarkStart w:id="45" w:name="limitations"/>
+    <w:p>
+      <w:pPr>
+        <w:pStyle w:val="berschrift2"/>
+      </w:pPr>
+      <w:r>
+        <w:t xml:space="preserve">Limitations</w:t>
+      </w:r>
+    </w:p>
+    <w:p>
+      <w:pPr>
+        <w:pStyle w:val="FirstParagraph"/>
+      </w:pPr>
+      <w:r>
+        <w:t xml:space="preserve">The current study analyzed whether changes in media use were related to changes in well-being, while controlling for several potential confounders.</w:t>
+      </w:r>
+      <w:r>
+        <w:t xml:space="preserve"> </w:t>
+      </w:r>
+      <w:r>
+        <w:t xml:space="preserve">Together, this allowed for an improved perspective on assessing causality.</w:t>
+      </w:r>
+      <w:r>
+        <w:t xml:space="preserve"> </w:t>
+      </w:r>
+      <w:r>
+        <w:t xml:space="preserve">That said, causality necessitates temporal order, and the cause needs to precede the effect.</w:t>
+      </w:r>
+      <w:r>
+        <w:t xml:space="preserve"> </w:t>
+      </w:r>
+      <w:r>
+        <w:t xml:space="preserve">Regarding media use, such effects often happen immediately or shortly after use, necessitating intervals in the hours, minutes, or even seconds.</w:t>
+      </w:r>
+      <w:r>
+        <w:t xml:space="preserve"> </w:t>
+      </w:r>
+      <w:r>
+        <w:t xml:space="preserve">In many cases only experience sampling studies asking users in the very moment can produce such knowledge.</w:t>
+      </w:r>
+      <w:r>
+        <w:t xml:space="preserve"> </w:t>
+      </w:r>
+      <w:r>
+        <w:t xml:space="preserve">However, even then we don’t know for certain if we actually measured the right interval.</w:t>
+      </w:r>
+      <w:r>
+        <w:t xml:space="preserve"> </w:t>
+      </w:r>
+      <w:r>
+        <w:t xml:space="preserve">Effects depend on the intensity of use or the length of the interval, and to borrow the words from</w:t>
+      </w:r>
+      <w:r>
+        <w:t xml:space="preserve"> </w:t>
+      </w:r>
+      <w:r>
+        <w:t xml:space="preserve">Rohrer and Murayama (2021)</w:t>
+      </w:r>
+      <w:r>
+        <w:t xml:space="preserve">, there is no such thing as</w:t>
+      </w:r>
+      <w:r>
+        <w:t xml:space="preserve"> </w:t>
+      </w:r>
+      <w:r>
+        <w:t xml:space="preserve">“</w:t>
+      </w:r>
+      <w:r>
+        <w:t xml:space="preserve">the</w:t>
+      </w:r>
+      <w:r>
+        <w:t xml:space="preserve">”</w:t>
+      </w:r>
+      <w:r>
+        <w:t xml:space="preserve"> </w:t>
+      </w:r>
+      <w:r>
+        <w:t xml:space="preserve">effect of social media use on well-being.</w:t>
+      </w:r>
+      <w:r>
+        <w:t xml:space="preserve"> </w:t>
+      </w:r>
+      <w:r>
+        <w:t xml:space="preserve">Hence, to document how effects unfold, future research needs to employ different study designs probing different time lags.</w:t>
+      </w:r>
+      <w:r>
+        <w:t xml:space="preserve"> </w:t>
+      </w:r>
+      <w:r>
+        <w:t xml:space="preserve">In addition, more thought needs to be invested in what relevant stable and varying factors we should include as control variables, and I hope this study provides a first step into this direction.</w:t>
+      </w:r>
+    </w:p>
+    <w:p>
+      <w:pPr>
+        <w:pStyle w:val="Textkrper"/>
+      </w:pPr>
+      <w:r>
+        <w:t xml:space="preserve">Although I had already reduced the predefined SESOIs to be less conservative, they were potentially still too large.</w:t>
+      </w:r>
+      <w:r>
+        <w:t xml:space="preserve"> </w:t>
+      </w:r>
+      <w:r>
+        <w:t xml:space="preserve">Media use is only one aspect of several factors that simultaneously affect well-being.</w:t>
+      </w:r>
+      <w:r>
+        <w:t xml:space="preserve"> </w:t>
+      </w:r>
+      <w:r>
+        <w:t xml:space="preserve">Is it really realistic to expect that extremely changing only</w:t>
+      </w:r>
+      <w:r>
+        <w:t xml:space="preserve"> </w:t>
+      </w:r>
+      <w:r>
+        <w:rPr>
+          <w:iCs/>
+          <w:i/>
+        </w:rPr>
+        <w:t xml:space="preserve">one</w:t>
+      </w:r>
+      <w:r>
+        <w:t xml:space="preserve"> </w:t>
+      </w:r>
+      <w:r>
+        <w:t xml:space="preserve">of these aspects should manifest in a detectable change in well-being?</w:t>
+      </w:r>
+      <w:r>
+        <w:t xml:space="preserve"> </w:t>
+      </w:r>
+      <w:r>
+        <w:t xml:space="preserve">Or would it make more sense to expect that thoroughly committing to say</w:t>
+      </w:r>
+      <w:r>
+        <w:t xml:space="preserve"> </w:t>
+      </w:r>
+      <w:r>
+        <w:rPr>
+          <w:iCs/>
+          <w:i/>
+        </w:rPr>
+        <w:t xml:space="preserve">two</w:t>
+      </w:r>
+      <w:r>
+        <w:t xml:space="preserve"> </w:t>
+      </w:r>
+      <w:r>
+        <w:t xml:space="preserve">activities (e.g. regularly exercising</w:t>
+      </w:r>
+      <w:r>
+        <w:t xml:space="preserve"> </w:t>
+      </w:r>
+      <w:r>
+        <w:rPr>
+          <w:iCs/>
+          <w:i/>
+        </w:rPr>
+        <w:t xml:space="preserve">and</w:t>
+      </w:r>
+      <w:r>
+        <w:t xml:space="preserve"> </w:t>
+      </w:r>
+      <w:r>
+        <w:t xml:space="preserve">establishing a reading habit) should then cause a detectable improvement in well-being?</w:t>
+      </w:r>
+      <w:r>
+        <w:t xml:space="preserve"> </w:t>
+      </w:r>
+      <w:r>
+        <w:t xml:space="preserve">Practically, this would imply a SESOI half as large as I have defined here, namely</w:t>
+      </w:r>
+      <w:r>
+        <w:t xml:space="preserve"> </w:t>
+      </w:r>
+      <w:r>
+        <w:rPr>
+          <w:iCs/>
+          <w:i/>
+        </w:rPr>
+        <w:t xml:space="preserve">b</w:t>
+      </w:r>
+      <w:r>
+        <w:t xml:space="preserve"> </w:t>
+      </w:r>
+      <w:r>
+        <w:t xml:space="preserve">= |.15| for well-being and</w:t>
+      </w:r>
+      <w:r>
+        <w:t xml:space="preserve"> </w:t>
+      </w:r>
+      <w:r>
+        <w:rPr>
+          <w:iCs/>
+          <w:i/>
+        </w:rPr>
+        <w:t xml:space="preserve">b</w:t>
+      </w:r>
+      <w:r>
+        <w:t xml:space="preserve"> </w:t>
+      </w:r>
+      <w:r>
+        <w:t xml:space="preserve">= |.075| for affect.</w:t>
+      </w:r>
+      <w:r>
+        <w:t xml:space="preserve"> </w:t>
+      </w:r>
+      <w:r>
+        <w:t xml:space="preserve">In the case of this study, however, reducing the SESOI would not even make a big difference, as also with these more liberal thresholds all but three effect would still be completely in the null region, and no effect would be outside of the null region.</w:t>
+      </w:r>
+      <w:r>
+        <w:t xml:space="preserve"> </w:t>
+      </w:r>
+      <w:r>
+        <w:t xml:space="preserve">However, at all events I encourage future research to start a thorough conversation on what effect sizes are considered meaningful and what not.</w:t>
+      </w:r>
+      <w:r>
+        <w:t xml:space="preserve"> </w:t>
+      </w:r>
+      <w:r>
+        <w:t xml:space="preserve">Again, with this study I hope to provide some first input and guidelines.</w:t>
+      </w:r>
+    </w:p>
+    <w:p>
+      <w:pPr>
+        <w:pStyle w:val="Textkrper"/>
+      </w:pPr>
+      <w:r>
+        <w:t xml:space="preserve">Both media use and well-being were measured using self-reports.</w:t>
+      </w:r>
+      <w:r>
+        <w:t xml:space="preserve"> </w:t>
+      </w:r>
+      <w:r>
+        <w:t xml:space="preserve">Measuring well-being with self-reports is adequate, because it by definition requires introspection.</w:t>
+      </w:r>
+      <w:r>
+        <w:t xml:space="preserve"> </w:t>
+      </w:r>
+      <w:r>
+        <w:t xml:space="preserve">However, it would be preferable to measure social media use objectively, as people cannot reliably estimate their use</w:t>
+      </w:r>
+      <w:r>
+        <w:t xml:space="preserve"> </w:t>
+      </w:r>
+      <w:r>
+        <w:t xml:space="preserve">(Scharkow, 2016)</w:t>
+      </w:r>
+      <w:r>
         <w:t xml:space="preserve">.</w:t>
       </w:r>
       <w:r>
         <w:t xml:space="preserve"> </w:t>
       </w:r>
       <w:r>
-        <w:t xml:space="preserve">Second, of all the three COVID-19 related social media activities, people who read about the pandemic more than others showed slightly decreased levels of positive affect, and people who actively posted about the pandemic more than others showed slightly increased levels of negative affect.</w:t>
-      </w:r>
-      <w:r>
-        <w:t xml:space="preserve"> </w:t>
-      </w:r>
-      <w:r>
-        <w:t xml:space="preserve">On the other hand, however, people who posted more about COVID-19 also showed slightly higher levels of positive affects, so taken together the results are ambivalent.</w:t>
-      </w:r>
-      <w:r>
-        <w:t xml:space="preserve"> </w:t>
-      </w:r>
-      <w:r>
-        <w:t xml:space="preserve">But future research might elaborate on these specific relations to probe their stability and relevance.</w:t>
-      </w:r>
-    </w:p>
-    <w:bookmarkStart w:id="44" w:name="limitations"/>
+        <w:t xml:space="preserve">That said, objective measures often cannot capture the content or the motivation of the use, and only very complicated tools recording the actual content (such as the Screenome project) might produce such data.</w:t>
+      </w:r>
+      <w:r>
+        <w:t xml:space="preserve"> </w:t>
+      </w:r>
+      <w:r>
+        <w:t xml:space="preserve">Unfortunately, such procedures introduce other problems, especially related to privacy.</w:t>
+      </w:r>
+      <w:r>
+        <w:t xml:space="preserve"> </w:t>
+      </w:r>
+      <w:r>
+        <w:t xml:space="preserve">Hence, for this type of research question it still seems necessary to use self-reported measures, and in many cases they can still be very informative</w:t>
+      </w:r>
+      <w:r>
+        <w:t xml:space="preserve"> </w:t>
+      </w:r>
+      <w:r>
+        <w:t xml:space="preserve">(Verbeij, Pouwels, Beyens, &amp; Valkenburg, 2021)</w:t>
+      </w:r>
+      <w:r>
+        <w:t xml:space="preserve">.</w:t>
+      </w:r>
+    </w:p>
+    <w:p>
+      <w:pPr>
+        <w:pStyle w:val="Textkrper"/>
+      </w:pPr>
+      <w:r>
+        <w:t xml:space="preserve">Because the data were collected in a single country, the generalizability of the results is limited.</w:t>
+      </w:r>
+      <w:r>
+        <w:t xml:space="preserve"> </w:t>
+      </w:r>
+      <w:r>
+        <w:t xml:space="preserve">The results apply primarily to the more Western sphere, and might not hold true in other cultures, especially cultures with a different media landscape or alternative social media channels.</w:t>
+      </w:r>
+      <w:r>
+        <w:t xml:space="preserve"> </w:t>
+      </w:r>
+      <w:r>
+        <w:t xml:space="preserve">That said, because this is a comparatively large study largely representative of an entire country, and because several waves were collected across a large time span, the results should be at least as generalizable as other typical empirical studies collected in the social sciences.</w:t>
+      </w:r>
+    </w:p>
+    <w:bookmarkEnd w:id="45"/>
+    <w:bookmarkStart w:id="46" w:name="conclusion"/>
     <w:p>
       <w:pPr>
         <w:pStyle w:val="berschrift2"/>
       </w:pPr>
       <w:r>
-        <w:t xml:space="preserve">Limitations</w:t>
+        <w:t xml:space="preserve">Conclusion</w:t>
       </w:r>
     </w:p>
     <w:p>
@@ -4689,305 +5065,6 @@
         <w:pStyle w:val="FirstParagraph"/>
       </w:pPr>
       <w:r>
-        <w:t xml:space="preserve">The current study analyzed whether changes in media use were related to changes in well-being, while controlling for several potential confounders.</w:t>
-      </w:r>
-      <w:r>
-        <w:t xml:space="preserve"> </w:t>
-      </w:r>
-      <w:r>
-        <w:t xml:space="preserve">Together, this allows for an improved perspective on assessing causality.</w:t>
-      </w:r>
-      <w:r>
-        <w:t xml:space="preserve"> </w:t>
-      </w:r>
-      <w:r>
-        <w:t xml:space="preserve">That said, causality necessitates temporal order, and the cause needs to precede the effect.</w:t>
-      </w:r>
-      <w:r>
-        <w:t xml:space="preserve"> </w:t>
-      </w:r>
-      <w:r>
-        <w:t xml:space="preserve">Regarding media use, such effects often happen immediately or shortly after use, necessitating intervals in the hours, minutes, or even seconds.</w:t>
-      </w:r>
-      <w:r>
-        <w:t xml:space="preserve"> </w:t>
-      </w:r>
-      <w:r>
-        <w:t xml:space="preserve">In many cases only experience sampling studies asking users in the very moment can produce such knowledge.</w:t>
-      </w:r>
-      <w:r>
-        <w:t xml:space="preserve"> </w:t>
-      </w:r>
-      <w:r>
-        <w:t xml:space="preserve">However, even then we don’t know for certain if we actually measured the right interval.</w:t>
-      </w:r>
-      <w:r>
-        <w:t xml:space="preserve"> </w:t>
-      </w:r>
-      <w:r>
-        <w:t xml:space="preserve">Effects depend on the intensity of use or the length of the interval, and to borrow the words from</w:t>
-      </w:r>
-      <w:r>
-        <w:t xml:space="preserve"> </w:t>
-      </w:r>
-      <w:r>
-        <w:t xml:space="preserve">Rohrer and Murayama (2021)</w:t>
-      </w:r>
-      <w:r>
-        <w:t xml:space="preserve">, there is no such thing as</w:t>
-      </w:r>
-      <w:r>
-        <w:t xml:space="preserve"> </w:t>
-      </w:r>
-      <w:r>
-        <w:t xml:space="preserve">“</w:t>
-      </w:r>
-      <w:r>
-        <w:t xml:space="preserve">the</w:t>
-      </w:r>
-      <w:r>
-        <w:t xml:space="preserve">”</w:t>
-      </w:r>
-      <w:r>
-        <w:t xml:space="preserve"> </w:t>
-      </w:r>
-      <w:r>
-        <w:t xml:space="preserve">effect of social media use on well-being.</w:t>
-      </w:r>
-      <w:r>
-        <w:t xml:space="preserve"> </w:t>
-      </w:r>
-      <w:r>
-        <w:t xml:space="preserve">Hence, to document how effects unfold, future research needs to employ different study designs probing different time lags.</w:t>
-      </w:r>
-      <w:r>
-        <w:t xml:space="preserve"> </w:t>
-      </w:r>
-      <w:r>
-        <w:t xml:space="preserve">In addition, more thought needs to be invested in what relevant stable and varying factors we should include as control variables, and I hope this study provides a first step into this direction.</w:t>
-      </w:r>
-    </w:p>
-    <w:p>
-      <w:pPr>
-        <w:pStyle w:val="Textkrper"/>
-      </w:pPr>
-      <w:r>
-        <w:t xml:space="preserve">Although I had already reduced the predefined SESOIs to be less conservative, they were potentially still too large.</w:t>
-      </w:r>
-      <w:r>
-        <w:t xml:space="preserve"> </w:t>
-      </w:r>
-      <w:r>
-        <w:t xml:space="preserve">Media use is only one aspect of several factors that simultaneously affect well-being.</w:t>
-      </w:r>
-      <w:r>
-        <w:t xml:space="preserve"> </w:t>
-      </w:r>
-      <w:r>
-        <w:t xml:space="preserve">Is it really realistic to expect that extremely changing only</w:t>
-      </w:r>
-      <w:r>
-        <w:t xml:space="preserve"> </w:t>
-      </w:r>
-      <w:r>
-        <w:rPr>
-          <w:iCs/>
-          <w:i/>
-        </w:rPr>
-        <w:t xml:space="preserve">one</w:t>
-      </w:r>
-      <w:r>
-        <w:t xml:space="preserve"> </w:t>
-      </w:r>
-      <w:r>
-        <w:t xml:space="preserve">of these aspects should manifest in a detectable change in well-being?</w:t>
-      </w:r>
-      <w:r>
-        <w:t xml:space="preserve"> </w:t>
-      </w:r>
-      <w:r>
-        <w:t xml:space="preserve">Or would it make more sense to expect that thoroughly committing to say</w:t>
-      </w:r>
-      <w:r>
-        <w:t xml:space="preserve"> </w:t>
-      </w:r>
-      <w:r>
-        <w:rPr>
-          <w:iCs/>
-          <w:i/>
-        </w:rPr>
-        <w:t xml:space="preserve">two</w:t>
-      </w:r>
-      <w:r>
-        <w:t xml:space="preserve"> </w:t>
-      </w:r>
-      <w:r>
-        <w:t xml:space="preserve">activities (e.g. regularly exercising</w:t>
-      </w:r>
-      <w:r>
-        <w:t xml:space="preserve"> </w:t>
-      </w:r>
-      <w:r>
-        <w:rPr>
-          <w:iCs/>
-          <w:i/>
-        </w:rPr>
-        <w:t xml:space="preserve">and</w:t>
-      </w:r>
-      <w:r>
-        <w:t xml:space="preserve"> </w:t>
-      </w:r>
-      <w:r>
-        <w:t xml:space="preserve">establishing a reading habit) should then cause a detectable improvement in well-being?</w:t>
-      </w:r>
-      <w:r>
-        <w:t xml:space="preserve"> </w:t>
-      </w:r>
-      <w:r>
-        <w:t xml:space="preserve">Practically, this would imply a SESOI half as large as I have defined here, namely</w:t>
-      </w:r>
-      <w:r>
-        <w:t xml:space="preserve"> </w:t>
-      </w:r>
-      <w:r>
-        <w:rPr>
-          <w:iCs/>
-          <w:i/>
-        </w:rPr>
-        <w:t xml:space="preserve">b</w:t>
-      </w:r>
-      <w:r>
-        <w:t xml:space="preserve"> </w:t>
-      </w:r>
-      <w:r>
-        <w:t xml:space="preserve">= |.15| for well-being and</w:t>
-      </w:r>
-      <w:r>
-        <w:t xml:space="preserve"> </w:t>
-      </w:r>
-      <w:r>
-        <w:rPr>
-          <w:iCs/>
-          <w:i/>
-        </w:rPr>
-        <w:t xml:space="preserve">b</w:t>
-      </w:r>
-      <w:r>
-        <w:t xml:space="preserve"> </w:t>
-      </w:r>
-      <w:r>
-        <w:t xml:space="preserve">= |.075| for affect.</w:t>
-      </w:r>
-      <w:r>
-        <w:t xml:space="preserve"> </w:t>
-      </w:r>
-      <w:r>
-        <w:t xml:space="preserve">In the case of this study, however, reducing the SESOI would not even make a big difference, as also with these more liberal thresholds all but three effect would still be completely in the null region, and no effect would be outside of the null region.</w:t>
-      </w:r>
-      <w:r>
-        <w:t xml:space="preserve"> </w:t>
-      </w:r>
-      <w:r>
-        <w:t xml:space="preserve">However, at all events I encourage future research to start a thorough conversation on what effect sizes are considered meaningful and what not.</w:t>
-      </w:r>
-      <w:r>
-        <w:t xml:space="preserve"> </w:t>
-      </w:r>
-      <w:r>
-        <w:t xml:space="preserve">Again, with this study I hope to provide some first input and guidelines.</w:t>
-      </w:r>
-    </w:p>
-    <w:p>
-      <w:pPr>
-        <w:pStyle w:val="Textkrper"/>
-      </w:pPr>
-      <w:r>
-        <w:t xml:space="preserve">Both media use and well-being were measured using self-reports.</w:t>
-      </w:r>
-      <w:r>
-        <w:t xml:space="preserve"> </w:t>
-      </w:r>
-      <w:r>
-        <w:t xml:space="preserve">Measuring well-being with self-reports is adequate, because it by definition requires introspection.</w:t>
-      </w:r>
-      <w:r>
-        <w:t xml:space="preserve"> </w:t>
-      </w:r>
-      <w:r>
-        <w:t xml:space="preserve">However, it would be preferable to measure social media use objectively, as people cannot reliably estimate their use</w:t>
-      </w:r>
-      <w:r>
-        <w:t xml:space="preserve"> </w:t>
-      </w:r>
-      <w:r>
-        <w:t xml:space="preserve">(Scharkow, 2016)</w:t>
-      </w:r>
-      <w:r>
-        <w:t xml:space="preserve">.</w:t>
-      </w:r>
-      <w:r>
-        <w:t xml:space="preserve"> </w:t>
-      </w:r>
-      <w:r>
-        <w:t xml:space="preserve">That said, objective measures often cannot capture the content or the motivation of the use, and only very complicated tools recording the actual content (such as the Screenome project) might produce such data.</w:t>
-      </w:r>
-      <w:r>
-        <w:t xml:space="preserve"> </w:t>
-      </w:r>
-      <w:r>
-        <w:t xml:space="preserve">Unfortunately, such procedures introduce other problems, especially related to privacy.</w:t>
-      </w:r>
-      <w:r>
-        <w:t xml:space="preserve"> </w:t>
-      </w:r>
-      <w:r>
-        <w:t xml:space="preserve">Hence, for this type of research question it still seems necessary to use self-reported measures, and in many cases they can still be very informative</w:t>
-      </w:r>
-      <w:r>
-        <w:t xml:space="preserve"> </w:t>
-      </w:r>
-      <w:r>
-        <w:t xml:space="preserve">(Verbeij, Pouwels, Beyens, &amp; Valkenburg, 2021)</w:t>
-      </w:r>
-      <w:r>
-        <w:t xml:space="preserve">.</w:t>
-      </w:r>
-    </w:p>
-    <w:p>
-      <w:pPr>
-        <w:pStyle w:val="Textkrper"/>
-      </w:pPr>
-      <w:r>
-        <w:t xml:space="preserve">Because the data were collected in a single country, the generalizability of the results is limited.</w:t>
-      </w:r>
-      <w:r>
-        <w:t xml:space="preserve"> </w:t>
-      </w:r>
-      <w:r>
-        <w:t xml:space="preserve">The results apply primarily to the more Western sphere, and might not hold true in other cultures, especially cultures with a different media landscape or alternative social media channels.</w:t>
-      </w:r>
-      <w:r>
-        <w:t xml:space="preserve"> </w:t>
-      </w:r>
-      <w:r>
-        <w:t xml:space="preserve">That said, because this is a comparatively large study largely representative of an entire country, and because several waves were collected across a large time span, the results should be at least as generalizable as other typical empirical studies collected in the social sciences.</w:t>
-      </w:r>
-    </w:p>
-    <w:bookmarkEnd w:id="44"/>
-    <w:bookmarkStart w:id="45" w:name="conclusion"/>
-    <w:p>
-      <w:pPr>
-        <w:pStyle w:val="berschrift2"/>
-      </w:pPr>
-      <w:r>
-        <w:t xml:space="preserve">Conclusion</w:t>
-      </w:r>
-    </w:p>
-    <w:p>
-      <w:pPr>
-        <w:pStyle w:val="FirstParagraph"/>
-      </w:pPr>
-      <w:r>
         <w:t xml:space="preserve">In this study, COVID-19 related social media use didn’t meaningfully affect several indicators of well-being, including life satisfaction, positive affect, and negative affect.</w:t>
       </w:r>
       <w:r>
@@ -5008,9 +5085,9 @@
         <w:br w:type="page"/>
       </w:r>
     </w:p>
-    <w:bookmarkEnd w:id="45"/>
     <w:bookmarkEnd w:id="46"/>
-    <w:bookmarkStart w:id="179" w:name="references"/>
+    <w:bookmarkEnd w:id="47"/>
+    <w:bookmarkStart w:id="182" w:name="references"/>
     <w:p>
       <w:pPr>
         <w:pStyle w:val="berschrift1"/>
@@ -5019,8 +5096,8 @@
         <w:t xml:space="preserve">References</w:t>
       </w:r>
     </w:p>
-    <w:bookmarkStart w:id="163" w:name="refs"/>
-    <w:bookmarkStart w:id="48" w:name="ref-baguleyStandardizedSimpleEffect2009"/>
+    <w:bookmarkStart w:id="166" w:name="refs"/>
+    <w:bookmarkStart w:id="49" w:name="ref-baguleyStandardizedSimpleEffect2009"/>
     <w:p>
       <w:pPr>
         <w:pStyle w:val="Literaturverzeichnis"/>
@@ -5069,7 +5146,7 @@
       <w:r>
         <w:t xml:space="preserve"> </w:t>
       </w:r>
-      <w:hyperlink r:id="rId47">
+      <w:hyperlink r:id="rId48">
         <w:r>
           <w:rPr>
             <w:rStyle w:val="Hyperlink"/>
@@ -5078,8 +5155,8 @@
         </w:r>
       </w:hyperlink>
     </w:p>
-    <w:bookmarkEnd w:id="48"/>
-    <w:bookmarkStart w:id="50" w:name="ref-bellFixedRandomEffects2019"/>
+    <w:bookmarkEnd w:id="49"/>
+    <w:bookmarkStart w:id="51" w:name="ref-bellFixedRandomEffects2019"/>
     <w:p>
       <w:pPr>
         <w:pStyle w:val="Literaturverzeichnis"/>
@@ -5116,7 +5193,7 @@
       <w:r>
         <w:t xml:space="preserve"> </w:t>
       </w:r>
-      <w:hyperlink r:id="rId49">
+      <w:hyperlink r:id="rId50">
         <w:r>
           <w:rPr>
             <w:rStyle w:val="Hyperlink"/>
@@ -5125,8 +5202,8 @@
         </w:r>
       </w:hyperlink>
     </w:p>
-    <w:bookmarkEnd w:id="50"/>
-    <w:bookmarkStart w:id="52" w:name="ref-bendauAssociationsCOVID19Related2021"/>
+    <w:bookmarkEnd w:id="51"/>
+    <w:bookmarkStart w:id="53" w:name="ref-bendauAssociationsCOVID19Related2021"/>
     <w:p>
       <w:pPr>
         <w:pStyle w:val="Literaturverzeichnis"/>
@@ -5196,7 +5273,7 @@
       <w:r>
         <w:t xml:space="preserve"> </w:t>
       </w:r>
-      <w:hyperlink r:id="rId51">
+      <w:hyperlink r:id="rId52">
         <w:r>
           <w:rPr>
             <w:rStyle w:val="Hyperlink"/>
@@ -5205,8 +5282,8 @@
         </w:r>
       </w:hyperlink>
     </w:p>
-    <w:bookmarkEnd w:id="52"/>
-    <w:bookmarkStart w:id="54" w:name="ref-beyensSocialMediaUse2021"/>
+    <w:bookmarkEnd w:id="53"/>
+    <w:bookmarkStart w:id="55" w:name="ref-beyensSocialMediaUse2021"/>
     <w:p>
       <w:pPr>
         <w:pStyle w:val="Literaturverzeichnis"/>
@@ -5242,7 +5319,7 @@
       <w:r>
         <w:t xml:space="preserve"> </w:t>
       </w:r>
-      <w:hyperlink r:id="rId53">
+      <w:hyperlink r:id="rId54">
         <w:r>
           <w:rPr>
             <w:rStyle w:val="Hyperlink"/>
@@ -5251,8 +5328,8 @@
         </w:r>
       </w:hyperlink>
     </w:p>
-    <w:bookmarkEnd w:id="54"/>
-    <w:bookmarkStart w:id="56" w:name="ref-bradleyStressMoodSmartphone2021"/>
+    <w:bookmarkEnd w:id="55"/>
+    <w:bookmarkStart w:id="57" w:name="ref-bradleyStressMoodSmartphone2021"/>
     <w:p>
       <w:pPr>
         <w:pStyle w:val="Literaturverzeichnis"/>
@@ -5341,7 +5418,7 @@
       <w:r>
         <w:t xml:space="preserve"> </w:t>
       </w:r>
-      <w:hyperlink r:id="rId55">
+      <w:hyperlink r:id="rId56">
         <w:r>
           <w:rPr>
             <w:rStyle w:val="Hyperlink"/>
@@ -5350,8 +5427,8 @@
         </w:r>
       </w:hyperlink>
     </w:p>
-    <w:bookmarkEnd w:id="56"/>
-    <w:bookmarkStart w:id="58" w:name="ref-buchiDigitalWellbeingTheory2021"/>
+    <w:bookmarkEnd w:id="57"/>
+    <w:bookmarkStart w:id="59" w:name="ref-buchiDigitalWellbeingTheory2021"/>
     <w:p>
       <w:pPr>
         <w:pStyle w:val="Literaturverzeichnis"/>
@@ -5375,7 +5452,7 @@
       <w:r>
         <w:t xml:space="preserve"> </w:t>
       </w:r>
-      <w:hyperlink r:id="rId57">
+      <w:hyperlink r:id="rId58">
         <w:r>
           <w:rPr>
             <w:rStyle w:val="Hyperlink"/>
@@ -5384,8 +5461,8 @@
         </w:r>
       </w:hyperlink>
     </w:p>
-    <w:bookmarkEnd w:id="58"/>
-    <w:bookmarkStart w:id="60" w:name="ref-choiMediatedCommunicationMatters2021"/>
+    <w:bookmarkEnd w:id="59"/>
+    <w:bookmarkStart w:id="61" w:name="ref-choiMediatedCommunicationMatters2021"/>
     <w:p>
       <w:pPr>
         <w:pStyle w:val="Literaturverzeichnis"/>
@@ -5446,7 +5523,7 @@
       <w:r>
         <w:t xml:space="preserve"> </w:t>
       </w:r>
-      <w:hyperlink r:id="rId59">
+      <w:hyperlink r:id="rId60">
         <w:r>
           <w:rPr>
             <w:rStyle w:val="Hyperlink"/>
@@ -5455,8 +5532,8 @@
         </w:r>
       </w:hyperlink>
     </w:p>
-    <w:bookmarkEnd w:id="60"/>
-    <w:bookmarkStart w:id="62" w:name="ref-cohenPowerPrimer1992"/>
+    <w:bookmarkEnd w:id="61"/>
+    <w:bookmarkStart w:id="63" w:name="ref-cohenPowerPrimer1992"/>
     <w:p>
       <w:pPr>
         <w:pStyle w:val="Literaturverzeichnis"/>
@@ -5493,7 +5570,7 @@
       <w:r>
         <w:t xml:space="preserve"> </w:t>
       </w:r>
-      <w:hyperlink r:id="rId61">
+      <w:hyperlink r:id="rId62">
         <w:r>
           <w:rPr>
             <w:rStyle w:val="Hyperlink"/>
@@ -5502,8 +5579,8 @@
         </w:r>
       </w:hyperlink>
     </w:p>
-    <w:bookmarkEnd w:id="62"/>
-    <w:bookmarkStart w:id="64" w:name="ref-dienerAdvancesOpenQuestions2018"/>
+    <w:bookmarkEnd w:id="63"/>
+    <w:bookmarkStart w:id="65" w:name="ref-dienerAdvancesOpenQuestions2018"/>
     <w:p>
       <w:pPr>
         <w:pStyle w:val="Literaturverzeichnis"/>
@@ -5540,7 +5617,7 @@
       <w:r>
         <w:t xml:space="preserve"> </w:t>
       </w:r>
-      <w:hyperlink r:id="rId63">
+      <w:hyperlink r:id="rId64">
         <w:r>
           <w:rPr>
             <w:rStyle w:val="Hyperlink"/>
@@ -5549,8 +5626,8 @@
         </w:r>
       </w:hyperlink>
     </w:p>
-    <w:bookmarkEnd w:id="64"/>
-    <w:bookmarkStart w:id="66" w:name="ref-dienesUsingBayesGet2014"/>
+    <w:bookmarkEnd w:id="65"/>
+    <w:bookmarkStart w:id="67" w:name="ref-dienesUsingBayesGet2014"/>
     <w:p>
       <w:pPr>
         <w:pStyle w:val="Literaturverzeichnis"/>
@@ -5599,7 +5676,7 @@
       <w:r>
         <w:t xml:space="preserve"> </w:t>
       </w:r>
-      <w:hyperlink r:id="rId65">
+      <w:hyperlink r:id="rId66">
         <w:r>
           <w:rPr>
             <w:rStyle w:val="Hyperlink"/>
@@ -5608,8 +5685,8 @@
         </w:r>
       </w:hyperlink>
     </w:p>
-    <w:bookmarkEnd w:id="66"/>
-    <w:bookmarkStart w:id="68" w:name="ref-dienlinImpactDigitalTechnology2020"/>
+    <w:bookmarkEnd w:id="67"/>
+    <w:bookmarkStart w:id="69" w:name="ref-dienlinImpactDigitalTechnology2020"/>
     <w:p>
       <w:pPr>
         <w:pStyle w:val="Literaturverzeichnis"/>
@@ -5646,7 +5723,7 @@
       <w:r>
         <w:t xml:space="preserve"> </w:t>
       </w:r>
-      <w:hyperlink r:id="rId67">
+      <w:hyperlink r:id="rId68">
         <w:r>
           <w:rPr>
             <w:rStyle w:val="Hyperlink"/>
@@ -5655,8 +5732,8 @@
         </w:r>
       </w:hyperlink>
     </w:p>
-    <w:bookmarkEnd w:id="68"/>
-    <w:bookmarkStart w:id="70" w:name="ref-dornemannHowGoodBad2021"/>
+    <w:bookmarkEnd w:id="69"/>
+    <w:bookmarkStart w:id="71" w:name="ref-dornemannHowGoodBad2021"/>
     <w:p>
       <w:pPr>
         <w:pStyle w:val="Literaturverzeichnis"/>
@@ -5745,7 +5822,7 @@
       <w:r>
         <w:t xml:space="preserve"> </w:t>
       </w:r>
-      <w:hyperlink r:id="rId69">
+      <w:hyperlink r:id="rId70">
         <w:r>
           <w:rPr>
             <w:rStyle w:val="Hyperlink"/>
@@ -5754,8 +5831,8 @@
         </w:r>
       </w:hyperlink>
     </w:p>
-    <w:bookmarkEnd w:id="70"/>
-    <w:bookmarkStart w:id="72" w:name="ref-duradoniWellbeingSocialMedia2020"/>
+    <w:bookmarkEnd w:id="71"/>
+    <w:bookmarkStart w:id="73" w:name="ref-duradoniWellbeingSocialMedia2020"/>
     <w:p>
       <w:pPr>
         <w:pStyle w:val="Literaturverzeichnis"/>
@@ -5813,7 +5890,7 @@
       <w:r>
         <w:t xml:space="preserve"> </w:t>
       </w:r>
-      <w:hyperlink r:id="rId71">
+      <w:hyperlink r:id="rId72">
         <w:r>
           <w:rPr>
             <w:rStyle w:val="Hyperlink"/>
@@ -5822,8 +5899,8 @@
         </w:r>
       </w:hyperlink>
     </w:p>
-    <w:bookmarkEnd w:id="72"/>
-    <w:bookmarkStart w:id="74" w:name="ref-edenMediaCopingCOVID192020"/>
+    <w:bookmarkEnd w:id="73"/>
+    <w:bookmarkStart w:id="75" w:name="ref-edenMediaCopingCOVID192020"/>
     <w:p>
       <w:pPr>
         <w:pStyle w:val="Literaturverzeichnis"/>
@@ -5881,7 +5958,7 @@
       <w:r>
         <w:t xml:space="preserve"> </w:t>
       </w:r>
-      <w:hyperlink r:id="rId73">
+      <w:hyperlink r:id="rId74">
         <w:r>
           <w:rPr>
             <w:rStyle w:val="Hyperlink"/>
@@ -5890,8 +5967,8 @@
         </w:r>
       </w:hyperlink>
     </w:p>
-    <w:bookmarkEnd w:id="74"/>
-    <w:bookmarkStart w:id="76" w:name="ref-ellisonWhyWeDon2020"/>
+    <w:bookmarkEnd w:id="75"/>
+    <w:bookmarkStart w:id="77" w:name="ref-ellisonWhyWeDon2020"/>
     <w:p>
       <w:pPr>
         <w:pStyle w:val="Literaturverzeichnis"/>
@@ -5952,7 +6029,7 @@
       <w:r>
         <w:t xml:space="preserve"> </w:t>
       </w:r>
-      <w:hyperlink r:id="rId75">
+      <w:hyperlink r:id="rId76">
         <w:r>
           <w:rPr>
             <w:rStyle w:val="Hyperlink"/>
@@ -5961,8 +6038,8 @@
         </w:r>
       </w:hyperlink>
     </w:p>
-    <w:bookmarkEnd w:id="76"/>
-    <w:bookmarkStart w:id="77" w:name="X06395bbc87ea316cfaa00dcbda8c1fd316a3e97"/>
+    <w:bookmarkEnd w:id="77"/>
+    <w:bookmarkStart w:id="78" w:name="X06395bbc87ea316cfaa00dcbda8c1fd316a3e97"/>
     <w:p>
       <w:pPr>
         <w:pStyle w:val="Literaturverzeichnis"/>
@@ -6012,8 +6089,8 @@
         <w:t xml:space="preserve">.</w:t>
       </w:r>
     </w:p>
-    <w:bookmarkEnd w:id="77"/>
-    <w:bookmarkStart w:id="79" w:name="ref-fergusonThisMetaanalysisScreen2021"/>
+    <w:bookmarkEnd w:id="78"/>
+    <w:bookmarkStart w:id="80" w:name="ref-fergusonThisMetaanalysisScreen2021"/>
     <w:p>
       <w:pPr>
         <w:pStyle w:val="Literaturverzeichnis"/>
@@ -6049,7 +6126,7 @@
       <w:r>
         <w:t xml:space="preserve"> </w:t>
       </w:r>
-      <w:hyperlink r:id="rId78">
+      <w:hyperlink r:id="rId79">
         <w:r>
           <w:rPr>
             <w:rStyle w:val="Hyperlink"/>
@@ -6058,8 +6135,8 @@
         </w:r>
       </w:hyperlink>
     </w:p>
-    <w:bookmarkEnd w:id="79"/>
-    <w:bookmarkStart w:id="81" w:name="ref-funderEvaluatingEffectSize2019"/>
+    <w:bookmarkEnd w:id="80"/>
+    <w:bookmarkStart w:id="82" w:name="ref-funderEvaluatingEffectSize2019"/>
     <w:p>
       <w:pPr>
         <w:pStyle w:val="Literaturverzeichnis"/>
@@ -6108,7 +6185,7 @@
       <w:r>
         <w:t xml:space="preserve"> </w:t>
       </w:r>
-      <w:hyperlink r:id="rId80">
+      <w:hyperlink r:id="rId81">
         <w:r>
           <w:rPr>
             <w:rStyle w:val="Hyperlink"/>
@@ -6117,8 +6194,8 @@
         </w:r>
       </w:hyperlink>
     </w:p>
-    <w:bookmarkEnd w:id="81"/>
-    <w:bookmarkStart w:id="82" w:name="ref-galerHowMuchToo2018"/>
+    <w:bookmarkEnd w:id="82"/>
+    <w:bookmarkStart w:id="83" w:name="ref-galerHowMuchToo2018"/>
     <w:p>
       <w:pPr>
         <w:pStyle w:val="Literaturverzeichnis"/>
@@ -6168,8 +6245,8 @@
         <w:t xml:space="preserve"> https://www.bbc.com/future/article/20180118-how-much-is-too-much-time-on-social-media.</w:t>
       </w:r>
     </w:p>
-    <w:bookmarkEnd w:id="82"/>
-    <w:bookmarkStart w:id="84" w:name="X252dba0d81a5518c6763cba13c8a644fe5773f4"/>
+    <w:bookmarkEnd w:id="83"/>
+    <w:bookmarkStart w:id="85" w:name="X252dba0d81a5518c6763cba13c8a644fe5773f4"/>
     <w:p>
       <w:pPr>
         <w:pStyle w:val="Literaturverzeichnis"/>
@@ -6206,7 +6283,7 @@
       <w:r>
         <w:t xml:space="preserve"> </w:t>
       </w:r>
-      <w:hyperlink r:id="rId83">
+      <w:hyperlink r:id="rId84">
         <w:r>
           <w:rPr>
             <w:rStyle w:val="Hyperlink"/>
@@ -6215,8 +6292,8 @@
         </w:r>
       </w:hyperlink>
     </w:p>
-    <w:bookmarkEnd w:id="84"/>
-    <w:bookmarkStart w:id="86" w:name="ref-guazziniSecondWaveAnalysis2022"/>
+    <w:bookmarkEnd w:id="85"/>
+    <w:bookmarkStart w:id="87" w:name="ref-guazziniSecondWaveAnalysis2022"/>
     <w:p>
       <w:pPr>
         <w:pStyle w:val="Literaturverzeichnis"/>
@@ -6289,7 +6366,7 @@
       <w:r>
         <w:t xml:space="preserve"> </w:t>
       </w:r>
-      <w:hyperlink r:id="rId85">
+      <w:hyperlink r:id="rId86">
         <w:r>
           <w:rPr>
             <w:rStyle w:val="Hyperlink"/>
@@ -6298,8 +6375,8 @@
         </w:r>
       </w:hyperlink>
     </w:p>
-    <w:bookmarkEnd w:id="86"/>
-    <w:bookmarkStart w:id="87" w:name="ref-hamakerWhyResearchersShould2014"/>
+    <w:bookmarkEnd w:id="87"/>
+    <w:bookmarkStart w:id="88" w:name="ref-hamakerWhyResearchersShould2014"/>
     <w:p>
       <w:pPr>
         <w:pStyle w:val="Literaturverzeichnis"/>
@@ -6354,8 +6431,8 @@
         <w:t xml:space="preserve">.</w:t>
       </w:r>
     </w:p>
-    <w:bookmarkEnd w:id="87"/>
-    <w:bookmarkStart w:id="89" w:name="ref-huangTimeSpentSocial2017"/>
+    <w:bookmarkEnd w:id="88"/>
+    <w:bookmarkStart w:id="90" w:name="ref-huangTimeSpentSocial2017"/>
     <w:p>
       <w:pPr>
         <w:pStyle w:val="Literaturverzeichnis"/>
@@ -6404,7 +6481,7 @@
       <w:r>
         <w:t xml:space="preserve"> </w:t>
       </w:r>
-      <w:hyperlink r:id="rId88">
+      <w:hyperlink r:id="rId89">
         <w:r>
           <w:rPr>
             <w:rStyle w:val="Hyperlink"/>
@@ -6413,8 +6490,8 @@
         </w:r>
       </w:hyperlink>
     </w:p>
-    <w:bookmarkEnd w:id="89"/>
-    <w:bookmarkStart w:id="91" w:name="ref-johannesNoEffectDifferent2022"/>
+    <w:bookmarkEnd w:id="90"/>
+    <w:bookmarkStart w:id="92" w:name="ref-johannesNoEffectDifferent2022"/>
     <w:p>
       <w:pPr>
         <w:pStyle w:val="Literaturverzeichnis"/>
@@ -6451,7 +6528,7 @@
       <w:r>
         <w:t xml:space="preserve"> </w:t>
       </w:r>
-      <w:hyperlink r:id="rId90">
+      <w:hyperlink r:id="rId91">
         <w:r>
           <w:rPr>
             <w:rStyle w:val="Hyperlink"/>
@@ -6460,13 +6537,69 @@
         </w:r>
       </w:hyperlink>
     </w:p>
-    <w:bookmarkEnd w:id="91"/>
-    <w:bookmarkStart w:id="93" w:name="ref-kerestesAdolescentsOnlineSocial2020"/>
+    <w:bookmarkEnd w:id="92"/>
+    <w:bookmarkStart w:id="94" w:name="ref-katzUsesGratificationsResearch1973"/>
     <w:p>
       <w:pPr>
         <w:pStyle w:val="Literaturverzeichnis"/>
       </w:pPr>
       <w:r>
+        <w:t xml:space="preserve">Katz, E., Blumler, J. G., &amp; Gurevitch, M. (1973). Uses and</w:t>
+      </w:r>
+      <w:r>
+        <w:t xml:space="preserve"> </w:t>
+      </w:r>
+      <w:r>
+        <w:t xml:space="preserve">Gratifications Research</w:t>
+      </w:r>
+      <w:r>
+        <w:t xml:space="preserve">.</w:t>
+      </w:r>
+      <w:r>
+        <w:t xml:space="preserve"> </w:t>
+      </w:r>
+      <w:r>
+        <w:rPr>
+          <w:iCs/>
+          <w:i/>
+        </w:rPr>
+        <w:t xml:space="preserve">Public Opinion Quarterly</w:t>
+      </w:r>
+      <w:r>
+        <w:t xml:space="preserve">,</w:t>
+      </w:r>
+      <w:r>
+        <w:t xml:space="preserve"> </w:t>
+      </w:r>
+      <w:r>
+        <w:rPr>
+          <w:iCs/>
+          <w:i/>
+        </w:rPr>
+        <w:t xml:space="preserve">37</w:t>
+      </w:r>
+      <w:r>
+        <w:t xml:space="preserve">(4), 509.</w:t>
+      </w:r>
+      <w:r>
+        <w:t xml:space="preserve"> </w:t>
+      </w:r>
+      <w:hyperlink r:id="rId93">
+        <w:r>
+          <w:rPr>
+            <w:rStyle w:val="Hyperlink"/>
+          </w:rPr>
+          <w:t xml:space="preserve">https://doi.org/10.1086/268109</w:t>
+        </w:r>
+      </w:hyperlink>
+    </w:p>
+    <w:bookmarkEnd w:id="94"/>
+    <w:bookmarkStart w:id="96" w:name="ref-kerestesAdolescentsOnlineSocial2020"/>
+    <w:p>
+      <w:pPr>
+        <w:pStyle w:val="Literaturverzeichnis"/>
+      </w:pPr>
+      <w:r>
         <w:t xml:space="preserve">Keresteš, G., &amp; Štulhofer, A. (2020). Adolescents’ online social network use and life satisfaction:</w:t>
       </w:r>
       <w:r>
@@ -6510,7 +6643,7 @@
       <w:r>
         <w:t xml:space="preserve"> </w:t>
       </w:r>
-      <w:hyperlink r:id="rId92">
+      <w:hyperlink r:id="rId95">
         <w:r>
           <w:rPr>
             <w:rStyle w:val="Hyperlink"/>
@@ -6519,8 +6652,8 @@
         </w:r>
       </w:hyperlink>
     </w:p>
-    <w:bookmarkEnd w:id="93"/>
-    <w:bookmarkStart w:id="95" w:name="ref-kittelAustrianCoronaPanel2020"/>
+    <w:bookmarkEnd w:id="96"/>
+    <w:bookmarkStart w:id="98" w:name="ref-kittelAustrianCoronaPanel2020"/>
     <w:p>
       <w:pPr>
         <w:pStyle w:val="Literaturverzeichnis"/>
@@ -6602,7 +6735,7 @@
       <w:r>
         <w:t xml:space="preserve"> </w:t>
       </w:r>
-      <w:hyperlink r:id="rId94">
+      <w:hyperlink r:id="rId97">
         <w:r>
           <w:rPr>
             <w:rStyle w:val="Hyperlink"/>
@@ -6611,8 +6744,8 @@
         </w:r>
       </w:hyperlink>
     </w:p>
-    <w:bookmarkEnd w:id="95"/>
-    <w:bookmarkStart w:id="97" w:name="ref-kittelAustrianCoronaPanel2021"/>
+    <w:bookmarkEnd w:id="98"/>
+    <w:bookmarkStart w:id="100" w:name="ref-kittelAustrianCoronaPanel2021"/>
     <w:p>
       <w:pPr>
         <w:pStyle w:val="Literaturverzeichnis"/>
@@ -6670,7 +6803,7 @@
       <w:r>
         <w:t xml:space="preserve"> </w:t>
       </w:r>
-      <w:hyperlink r:id="rId96">
+      <w:hyperlink r:id="rId99">
         <w:r>
           <w:rPr>
             <w:rStyle w:val="Hyperlink"/>
@@ -6679,8 +6812,8 @@
         </w:r>
       </w:hyperlink>
     </w:p>
-    <w:bookmarkEnd w:id="97"/>
-    <w:bookmarkStart w:id="98" w:name="ref-kleinDarklySoothingCompulsion2021"/>
+    <w:bookmarkEnd w:id="100"/>
+    <w:bookmarkStart w:id="101" w:name="ref-kleinDarklySoothingCompulsion2021"/>
     <w:p>
       <w:pPr>
         <w:pStyle w:val="Literaturverzeichnis"/>
@@ -6702,8 +6835,8 @@
         <w:t xml:space="preserve">. https://www.bbc.com/worklife/article/20210226-the-darkly-soothing-compulsion-of-doomscrolling.</w:t>
       </w:r>
     </w:p>
-    <w:bookmarkEnd w:id="98"/>
-    <w:bookmarkStart w:id="99" w:name="X792f80e9c924b8ecee2cc17028dc7ec698276b2"/>
+    <w:bookmarkEnd w:id="101"/>
+    <w:bookmarkStart w:id="102" w:name="X792f80e9c924b8ecee2cc17028dc7ec698276b2"/>
     <w:p>
       <w:pPr>
         <w:pStyle w:val="Literaturverzeichnis"/>
@@ -6746,8 +6879,8 @@
         <w:t xml:space="preserve">.</w:t>
       </w:r>
     </w:p>
-    <w:bookmarkEnd w:id="99"/>
-    <w:bookmarkStart w:id="101" w:name="X1dbab2c39169012d59b40ba99072e2295167b63"/>
+    <w:bookmarkEnd w:id="102"/>
+    <w:bookmarkStart w:id="104" w:name="X1dbab2c39169012d59b40ba99072e2295167b63"/>
     <w:p>
       <w:pPr>
         <w:pStyle w:val="Literaturverzeichnis"/>
@@ -6796,7 +6929,7 @@
       <w:r>
         <w:t xml:space="preserve"> </w:t>
       </w:r>
-      <w:hyperlink r:id="rId100">
+      <w:hyperlink r:id="rId103">
         <w:r>
           <w:rPr>
             <w:rStyle w:val="Hyperlink"/>
@@ -6805,8 +6938,8 @@
         </w:r>
       </w:hyperlink>
     </w:p>
-    <w:bookmarkEnd w:id="101"/>
-    <w:bookmarkStart w:id="103" w:name="ref-lucasAdaptationSetpointModel2007"/>
+    <w:bookmarkEnd w:id="104"/>
+    <w:bookmarkStart w:id="106" w:name="ref-lucasAdaptationSetpointModel2007"/>
     <w:p>
       <w:pPr>
         <w:pStyle w:val="Literaturverzeichnis"/>
@@ -6843,7 +6976,7 @@
       <w:r>
         <w:t xml:space="preserve"> </w:t>
       </w:r>
-      <w:hyperlink r:id="rId102">
+      <w:hyperlink r:id="rId105">
         <w:r>
           <w:rPr>
             <w:rStyle w:val="Hyperlink"/>
@@ -6852,8 +6985,8 @@
         </w:r>
       </w:hyperlink>
     </w:p>
-    <w:bookmarkEnd w:id="103"/>
-    <w:bookmarkStart w:id="104" w:name="ref-lykkenHappinessWhatStudies1999"/>
+    <w:bookmarkEnd w:id="106"/>
+    <w:bookmarkStart w:id="107" w:name="ref-lykkenHappinessWhatStudies1999"/>
     <w:p>
       <w:pPr>
         <w:pStyle w:val="Literaturverzeichnis"/>
@@ -6921,8 +7054,8 @@
         <w:t xml:space="preserve">.</w:t>
       </w:r>
     </w:p>
-    <w:bookmarkEnd w:id="104"/>
-    <w:bookmarkStart w:id="106" w:name="Xfb7d85027a6ed742d605f538a8d4b2e6303b331"/>
+    <w:bookmarkEnd w:id="107"/>
+    <w:bookmarkStart w:id="109" w:name="Xfb7d85027a6ed742d605f538a8d4b2e6303b331"/>
     <w:p>
       <w:pPr>
         <w:pStyle w:val="Literaturverzeichnis"/>
@@ -6959,7 +7092,7 @@
       <w:r>
         <w:t xml:space="preserve"> </w:t>
       </w:r>
-      <w:hyperlink r:id="rId105">
+      <w:hyperlink r:id="rId108">
         <w:r>
           <w:rPr>
             <w:rStyle w:val="Hyperlink"/>
@@ -6968,8 +7101,8 @@
         </w:r>
       </w:hyperlink>
     </w:p>
-    <w:bookmarkEnd w:id="106"/>
-    <w:bookmarkStart w:id="107" w:name="ref-mcelreathYesterdayClass2021"/>
+    <w:bookmarkEnd w:id="109"/>
+    <w:bookmarkStart w:id="110" w:name="ref-mcelreathYesterdayClass2021"/>
     <w:p>
       <w:pPr>
         <w:pStyle w:val="Literaturverzeichnis"/>
@@ -6978,8 +7111,8 @@
         <w:t xml:space="preserve">McElreath, R. (2021). Yesterday in class, ... [Tweet].</w:t>
       </w:r>
     </w:p>
-    <w:bookmarkEnd w:id="107"/>
-    <w:bookmarkStart w:id="109" w:name="ref-meierInstagramInspirationHow2020"/>
+    <w:bookmarkEnd w:id="110"/>
+    <w:bookmarkStart w:id="112" w:name="ref-meierInstagramInspirationHow2020"/>
     <w:p>
       <w:pPr>
         <w:pStyle w:val="Literaturverzeichnis"/>
@@ -7028,7 +7161,7 @@
       <w:r>
         <w:t xml:space="preserve"> </w:t>
       </w:r>
-      <w:hyperlink r:id="rId108">
+      <w:hyperlink r:id="rId111">
         <w:r>
           <w:rPr>
             <w:rStyle w:val="Hyperlink"/>
@@ -7037,8 +7170,8 @@
         </w:r>
       </w:hyperlink>
     </w:p>
-    <w:bookmarkEnd w:id="109"/>
-    <w:bookmarkStart w:id="111" w:name="ref-meierDoesPassiveSocial2022"/>
+    <w:bookmarkEnd w:id="112"/>
+    <w:bookmarkStart w:id="114" w:name="ref-meierDoesPassiveSocial2022"/>
     <w:p>
       <w:pPr>
         <w:pStyle w:val="Literaturverzeichnis"/>
@@ -7102,7 +7235,7 @@
       <w:r>
         <w:t xml:space="preserve"> </w:t>
       </w:r>
-      <w:hyperlink r:id="rId110">
+      <w:hyperlink r:id="rId113">
         <w:r>
           <w:rPr>
             <w:rStyle w:val="Hyperlink"/>
@@ -7111,8 +7244,8 @@
         </w:r>
       </w:hyperlink>
     </w:p>
-    <w:bookmarkEnd w:id="111"/>
-    <w:bookmarkStart w:id="113" w:name="X78cd1db5501af02923e91749d13fba0d82e7705"/>
+    <w:bookmarkEnd w:id="114"/>
+    <w:bookmarkStart w:id="116" w:name="X78cd1db5501af02923e91749d13fba0d82e7705"/>
     <w:p>
       <w:pPr>
         <w:pStyle w:val="Literaturverzeichnis"/>
@@ -7148,7 +7281,7 @@
       <w:r>
         <w:t xml:space="preserve"> </w:t>
       </w:r>
-      <w:hyperlink r:id="rId112">
+      <w:hyperlink r:id="rId115">
         <w:r>
           <w:rPr>
             <w:rStyle w:val="Hyperlink"/>
@@ -7157,8 +7290,8 @@
         </w:r>
       </w:hyperlink>
     </w:p>
-    <w:bookmarkEnd w:id="113"/>
-    <w:bookmarkStart w:id="115" w:name="X451acd24c9f9a1d617e9063baaaed60dfe5f367"/>
+    <w:bookmarkEnd w:id="116"/>
+    <w:bookmarkStart w:id="118" w:name="X451acd24c9f9a1d617e9063baaaed60dfe5f367"/>
     <w:p>
       <w:pPr>
         <w:pStyle w:val="Literaturverzeichnis"/>
@@ -7204,7 +7337,7 @@
       <w:r>
         <w:t xml:space="preserve"> </w:t>
       </w:r>
-      <w:hyperlink r:id="rId114">
+      <w:hyperlink r:id="rId117">
         <w:r>
           <w:rPr>
             <w:rStyle w:val="Hyperlink"/>
@@ -7213,8 +7346,8 @@
         </w:r>
       </w:hyperlink>
     </w:p>
-    <w:bookmarkEnd w:id="115"/>
-    <w:bookmarkStart w:id="116" w:name="Xaaaffcb1d04d4c8ec8ba5f0b5f668cec5e87c88"/>
+    <w:bookmarkEnd w:id="118"/>
+    <w:bookmarkStart w:id="119" w:name="Xaaaffcb1d04d4c8ec8ba5f0b5f668cec5e87c88"/>
     <w:p>
       <w:pPr>
         <w:pStyle w:val="Literaturverzeichnis"/>
@@ -7261,8 +7394,8 @@
         <w:t xml:space="preserve">(5), 582–592.</w:t>
       </w:r>
     </w:p>
-    <w:bookmarkEnd w:id="116"/>
-    <w:bookmarkStart w:id="118" w:name="ref-orbenTeenagersScreensSocial2020"/>
+    <w:bookmarkEnd w:id="119"/>
+    <w:bookmarkStart w:id="121" w:name="ref-orbenTeenagersScreensSocial2020"/>
     <w:p>
       <w:pPr>
         <w:pStyle w:val="Literaturverzeichnis"/>
@@ -7299,7 +7432,7 @@
       <w:r>
         <w:t xml:space="preserve"> </w:t>
       </w:r>
-      <w:hyperlink r:id="rId117">
+      <w:hyperlink r:id="rId120">
         <w:r>
           <w:rPr>
             <w:rStyle w:val="Hyperlink"/>
@@ -7308,8 +7441,8 @@
         </w:r>
       </w:hyperlink>
     </w:p>
-    <w:bookmarkEnd w:id="118"/>
-    <w:bookmarkStart w:id="120" w:name="ref-orbenSocialMediaEnduring2019"/>
+    <w:bookmarkEnd w:id="121"/>
+    <w:bookmarkStart w:id="123" w:name="ref-orbenSocialMediaEnduring2019"/>
     <w:p>
       <w:pPr>
         <w:pStyle w:val="Literaturverzeichnis"/>
@@ -7346,7 +7479,7 @@
       <w:r>
         <w:t xml:space="preserve"> </w:t>
       </w:r>
-      <w:hyperlink r:id="rId119">
+      <w:hyperlink r:id="rId122">
         <w:r>
           <w:rPr>
             <w:rStyle w:val="Hyperlink"/>
@@ -7355,8 +7488,8 @@
         </w:r>
       </w:hyperlink>
     </w:p>
-    <w:bookmarkEnd w:id="120"/>
-    <w:bookmarkStart w:id="122" w:name="ref-pelletierOneSizeDoesn2020"/>
+    <w:bookmarkEnd w:id="123"/>
+    <w:bookmarkStart w:id="125" w:name="ref-pelletierOneSizeDoesn2020"/>
     <w:p>
       <w:pPr>
         <w:pStyle w:val="Literaturverzeichnis"/>
@@ -7393,7 +7526,7 @@
       <w:r>
         <w:t xml:space="preserve"> </w:t>
       </w:r>
-      <w:hyperlink r:id="rId121">
+      <w:hyperlink r:id="rId124">
         <w:r>
           <w:rPr>
             <w:rStyle w:val="Hyperlink"/>
@@ -7402,8 +7535,8 @@
         </w:r>
       </w:hyperlink>
     </w:p>
-    <w:bookmarkEnd w:id="122"/>
-    <w:bookmarkStart w:id="124" w:name="ref-przybylskiDoesTakingShort2021a"/>
+    <w:bookmarkEnd w:id="125"/>
+    <w:bookmarkStart w:id="127" w:name="ref-przybylskiDoesTakingShort2021a"/>
     <w:p>
       <w:pPr>
         <w:pStyle w:val="Literaturverzeichnis"/>
@@ -7452,7 +7585,7 @@
       <w:r>
         <w:t xml:space="preserve"> </w:t>
       </w:r>
-      <w:hyperlink r:id="rId123">
+      <w:hyperlink r:id="rId126">
         <w:r>
           <w:rPr>
             <w:rStyle w:val="Hyperlink"/>
@@ -7461,8 +7594,8 @@
         </w:r>
       </w:hyperlink>
     </w:p>
-    <w:bookmarkEnd w:id="124"/>
-    <w:bookmarkStart w:id="126" w:name="Xa9ac2c9dc12fa59e066c60f45d66f14151e53a0"/>
+    <w:bookmarkEnd w:id="127"/>
+    <w:bookmarkStart w:id="129" w:name="Xa9ac2c9dc12fa59e066c60f45d66f14151e53a0"/>
     <w:p>
       <w:pPr>
         <w:pStyle w:val="Literaturverzeichnis"/>
@@ -7511,7 +7644,7 @@
       <w:r>
         <w:t xml:space="preserve"> </w:t>
       </w:r>
-      <w:hyperlink r:id="rId125">
+      <w:hyperlink r:id="rId128">
         <w:r>
           <w:rPr>
             <w:rStyle w:val="Hyperlink"/>
@@ -7520,8 +7653,8 @@
         </w:r>
       </w:hyperlink>
     </w:p>
-    <w:bookmarkEnd w:id="126"/>
-    <w:bookmarkStart w:id="128" w:name="ref-riehmAssociationsMediaExposure2020"/>
+    <w:bookmarkEnd w:id="129"/>
+    <w:bookmarkStart w:id="131" w:name="ref-riehmAssociationsMediaExposure2020"/>
     <w:p>
       <w:pPr>
         <w:pStyle w:val="Literaturverzeichnis"/>
@@ -7585,7 +7718,7 @@
       <w:r>
         <w:t xml:space="preserve"> </w:t>
       </w:r>
-      <w:hyperlink r:id="rId127">
+      <w:hyperlink r:id="rId130">
         <w:r>
           <w:rPr>
             <w:rStyle w:val="Hyperlink"/>
@@ -7594,8 +7727,8 @@
         </w:r>
       </w:hyperlink>
     </w:p>
-    <w:bookmarkEnd w:id="128"/>
-    <w:bookmarkStart w:id="130" w:name="X97cc252a6b1377842c107dd4431a6a24a0c82fe"/>
+    <w:bookmarkEnd w:id="131"/>
+    <w:bookmarkStart w:id="133" w:name="X97cc252a6b1377842c107dd4431a6a24a0c82fe"/>
     <w:p>
       <w:pPr>
         <w:pStyle w:val="Literaturverzeichnis"/>
@@ -7644,7 +7777,7 @@
       <w:r>
         <w:t xml:space="preserve"> </w:t>
       </w:r>
-      <w:hyperlink r:id="rId129">
+      <w:hyperlink r:id="rId132">
         <w:r>
           <w:rPr>
             <w:rStyle w:val="Hyperlink"/>
@@ -7653,8 +7786,8 @@
         </w:r>
       </w:hyperlink>
     </w:p>
-    <w:bookmarkEnd w:id="130"/>
-    <w:bookmarkStart w:id="132" w:name="ref-rohrerTheseAreNot2021"/>
+    <w:bookmarkEnd w:id="133"/>
+    <w:bookmarkStart w:id="135" w:name="ref-rohrerTheseAreNot2021"/>
     <w:p>
       <w:pPr>
         <w:pStyle w:val="Literaturverzeichnis"/>
@@ -7718,7 +7851,7 @@
       <w:r>
         <w:t xml:space="preserve"> </w:t>
       </w:r>
-      <w:hyperlink r:id="rId131">
+      <w:hyperlink r:id="rId134">
         <w:r>
           <w:rPr>
             <w:rStyle w:val="Hyperlink"/>
@@ -7727,8 +7860,8 @@
         </w:r>
       </w:hyperlink>
     </w:p>
-    <w:bookmarkEnd w:id="132"/>
-    <w:bookmarkStart w:id="133" w:name="ref-sandstromDoomscrollingCOVIDNews2021"/>
+    <w:bookmarkEnd w:id="135"/>
+    <w:bookmarkStart w:id="136" w:name="ref-sandstromDoomscrollingCOVIDNews2021"/>
     <w:p>
       <w:pPr>
         <w:pStyle w:val="Literaturverzeichnis"/>
@@ -7758,8 +7891,8 @@
         <w:t xml:space="preserve">here’s how to make your social media a happier place. http://theconversation.com/doomscrolling-covid-news-takes-an-emotional-toll-heres-how-to-make-your-social-media-a-happier-place-170342.</w:t>
       </w:r>
     </w:p>
-    <w:bookmarkEnd w:id="133"/>
-    <w:bookmarkStart w:id="135" w:name="X88598e7d7e7bb08b6b8b238f1967dc345c60209"/>
+    <w:bookmarkEnd w:id="136"/>
+    <w:bookmarkStart w:id="138" w:name="X88598e7d7e7bb08b6b8b238f1967dc345c60209"/>
     <w:p>
       <w:pPr>
         <w:pStyle w:val="Literaturverzeichnis"/>
@@ -7814,7 +7947,7 @@
       <w:r>
         <w:t xml:space="preserve"> </w:t>
       </w:r>
-      <w:hyperlink r:id="rId134">
+      <w:hyperlink r:id="rId137">
         <w:r>
           <w:rPr>
             <w:rStyle w:val="Hyperlink"/>
@@ -7823,8 +7956,8 @@
         </w:r>
       </w:hyperlink>
     </w:p>
-    <w:bookmarkEnd w:id="135"/>
-    <w:bookmarkStart w:id="137" w:name="ref-scharkowHowSocialNetwork2020"/>
+    <w:bookmarkEnd w:id="138"/>
+    <w:bookmarkStart w:id="140" w:name="ref-scharkowHowSocialNetwork2020"/>
     <w:p>
       <w:pPr>
         <w:pStyle w:val="Literaturverzeichnis"/>
@@ -7861,7 +7994,7 @@
       <w:r>
         <w:t xml:space="preserve"> </w:t>
       </w:r>
-      <w:hyperlink r:id="rId136">
+      <w:hyperlink r:id="rId139">
         <w:r>
           <w:rPr>
             <w:rStyle w:val="Hyperlink"/>
@@ -7870,8 +8003,8 @@
         </w:r>
       </w:hyperlink>
     </w:p>
-    <w:bookmarkEnd w:id="137"/>
-    <w:bookmarkStart w:id="139" w:name="ref-schemerImpactInternetSocial2021"/>
+    <w:bookmarkEnd w:id="140"/>
+    <w:bookmarkStart w:id="142" w:name="ref-schemerImpactInternetSocial2021"/>
     <w:p>
       <w:pPr>
         <w:pStyle w:val="Literaturverzeichnis"/>
@@ -7932,7 +8065,7 @@
       <w:r>
         <w:t xml:space="preserve"> </w:t>
       </w:r>
-      <w:hyperlink r:id="rId138">
+      <w:hyperlink r:id="rId141">
         <w:r>
           <w:rPr>
             <w:rStyle w:val="Hyperlink"/>
@@ -7941,8 +8074,8 @@
         </w:r>
       </w:hyperlink>
     </w:p>
-    <w:bookmarkEnd w:id="139"/>
-    <w:bookmarkStart w:id="141" w:name="X8e2a20d96df67257f62083320b9d0ee3057c8c8"/>
+    <w:bookmarkEnd w:id="142"/>
+    <w:bookmarkStart w:id="144" w:name="X8e2a20d96df67257f62083320b9d0ee3057c8c8"/>
     <w:p>
       <w:pPr>
         <w:pStyle w:val="Literaturverzeichnis"/>
@@ -7991,7 +8124,7 @@
       <w:r>
         <w:t xml:space="preserve"> </w:t>
       </w:r>
-      <w:hyperlink r:id="rId140">
+      <w:hyperlink r:id="rId143">
         <w:r>
           <w:rPr>
             <w:rStyle w:val="Hyperlink"/>
@@ -8000,8 +8133,8 @@
         </w:r>
       </w:hyperlink>
     </w:p>
-    <w:bookmarkEnd w:id="141"/>
-    <w:bookmarkStart w:id="143" w:name="ref-sewallObjectivelyMeasuredDigital2021"/>
+    <w:bookmarkEnd w:id="144"/>
+    <w:bookmarkStart w:id="146" w:name="ref-sewallObjectivelyMeasuredDigital2021"/>
     <w:p>
       <w:pPr>
         <w:pStyle w:val="Literaturverzeichnis"/>
@@ -8062,7 +8195,7 @@
       <w:r>
         <w:t xml:space="preserve"> </w:t>
       </w:r>
-      <w:hyperlink r:id="rId142">
+      <w:hyperlink r:id="rId145">
         <w:r>
           <w:rPr>
             <w:rStyle w:val="Hyperlink"/>
@@ -8071,8 +8204,8 @@
         </w:r>
       </w:hyperlink>
     </w:p>
-    <w:bookmarkEnd w:id="143"/>
-    <w:bookmarkStart w:id="144" w:name="X116e9c1526260e8f39e1931242d55ca59ff7b16"/>
+    <w:bookmarkEnd w:id="146"/>
+    <w:bookmarkStart w:id="147" w:name="X116e9c1526260e8f39e1931242d55ca59ff7b16"/>
     <w:p>
       <w:pPr>
         <w:pStyle w:val="Literaturverzeichnis"/>
@@ -8094,8 +8227,8 @@
         <w:t xml:space="preserve">.</w:t>
       </w:r>
     </w:p>
-    <w:bookmarkEnd w:id="144"/>
-    <w:bookmarkStart w:id="146" w:name="ref-stainbackCOVID1924News2020"/>
+    <w:bookmarkEnd w:id="147"/>
+    <w:bookmarkStart w:id="149" w:name="ref-stainbackCOVID1924News2020"/>
     <w:p>
       <w:pPr>
         <w:pStyle w:val="Literaturverzeichnis"/>
@@ -8162,7 +8295,7 @@
       <w:r>
         <w:t xml:space="preserve"> </w:t>
       </w:r>
-      <w:hyperlink r:id="rId145">
+      <w:hyperlink r:id="rId148">
         <w:r>
           <w:rPr>
             <w:rStyle w:val="Hyperlink"/>
@@ -8171,8 +8304,8 @@
         </w:r>
       </w:hyperlink>
     </w:p>
-    <w:bookmarkEnd w:id="146"/>
-    <w:bookmarkStart w:id="147" w:name="ref-statistaAverageDailyTime2021"/>
+    <w:bookmarkEnd w:id="149"/>
+    <w:bookmarkStart w:id="150" w:name="ref-statistaAverageDailyTime2021"/>
     <w:p>
       <w:pPr>
         <w:pStyle w:val="Literaturverzeichnis"/>
@@ -8222,8 +8355,8 @@
         <w:t xml:space="preserve">. https://www.statista.com/statistics/1018324/us-users-daily-social-media-minutes/.</w:t>
       </w:r>
     </w:p>
-    <w:bookmarkEnd w:id="147"/>
-    <w:bookmarkStart w:id="149" w:name="X1e1e0cf4c1b009b06f1f6c8856ab71b69ac5603"/>
+    <w:bookmarkEnd w:id="150"/>
+    <w:bookmarkStart w:id="152" w:name="X1e1e0cf4c1b009b06f1f6c8856ab71b69ac5603"/>
     <w:p>
       <w:pPr>
         <w:pStyle w:val="Literaturverzeichnis"/>
@@ -8260,7 +8393,7 @@
       <w:r>
         <w:t xml:space="preserve"> </w:t>
       </w:r>
-      <w:hyperlink r:id="rId148">
+      <w:hyperlink r:id="rId151">
         <w:r>
           <w:rPr>
             <w:rStyle w:val="Hyperlink"/>
@@ -8269,8 +8402,8 @@
         </w:r>
       </w:hyperlink>
     </w:p>
-    <w:bookmarkEnd w:id="149"/>
-    <w:bookmarkStart w:id="151" w:name="ref-vanrooijWeakScientificBasis2018"/>
+    <w:bookmarkEnd w:id="152"/>
+    <w:bookmarkStart w:id="154" w:name="ref-vanrooijWeakScientificBasis2018"/>
     <w:p>
       <w:pPr>
         <w:pStyle w:val="Literaturverzeichnis"/>
@@ -8319,7 +8452,7 @@
       <w:r>
         <w:t xml:space="preserve"> </w:t>
       </w:r>
-      <w:hyperlink r:id="rId150">
+      <w:hyperlink r:id="rId153">
         <w:r>
           <w:rPr>
             <w:rStyle w:val="Hyperlink"/>
@@ -8328,8 +8461,8 @@
         </w:r>
       </w:hyperlink>
     </w:p>
-    <w:bookmarkEnd w:id="151"/>
-    <w:bookmarkStart w:id="153" w:name="Xf22d4b99018a3f56cc2527c94d0c1e1c4f4e0f8"/>
+    <w:bookmarkEnd w:id="154"/>
+    <w:bookmarkStart w:id="156" w:name="Xf22d4b99018a3f56cc2527c94d0c1e1c4f4e0f8"/>
     <w:p>
       <w:pPr>
         <w:pStyle w:val="Literaturverzeichnis"/>
@@ -8365,7 +8498,7 @@
       <w:r>
         <w:t xml:space="preserve"> </w:t>
       </w:r>
-      <w:hyperlink r:id="rId152">
+      <w:hyperlink r:id="rId155">
         <w:r>
           <w:rPr>
             <w:rStyle w:val="Hyperlink"/>
@@ -8374,8 +8507,8 @@
         </w:r>
       </w:hyperlink>
     </w:p>
-    <w:bookmarkEnd w:id="153"/>
-    <w:bookmarkStart w:id="155" w:name="ref-wagnerAUTNESOnlinePanel2018"/>
+    <w:bookmarkEnd w:id="156"/>
+    <w:bookmarkStart w:id="158" w:name="ref-wagnerAUTNESOnlinePanel2018"/>
     <w:p>
       <w:pPr>
         <w:pStyle w:val="Literaturverzeichnis"/>
@@ -8443,7 +8576,7 @@
       <w:r>
         <w:t xml:space="preserve"> </w:t>
       </w:r>
-      <w:hyperlink r:id="rId154">
+      <w:hyperlink r:id="rId157">
         <w:r>
           <w:rPr>
             <w:rStyle w:val="Hyperlink"/>
@@ -8452,8 +8585,8 @@
         </w:r>
       </w:hyperlink>
     </w:p>
-    <w:bookmarkEnd w:id="155"/>
-    <w:bookmarkStart w:id="157" w:name="ref-waterlooNormsOnlineExpressions2018"/>
+    <w:bookmarkEnd w:id="158"/>
+    <w:bookmarkStart w:id="160" w:name="ref-waterlooNormsOnlineExpressions2018"/>
     <w:p>
       <w:pPr>
         <w:pStyle w:val="Literaturverzeichnis"/>
@@ -8526,7 +8659,7 @@
       <w:r>
         <w:t xml:space="preserve"> </w:t>
       </w:r>
-      <w:hyperlink r:id="rId156">
+      <w:hyperlink r:id="rId159">
         <w:r>
           <w:rPr>
             <w:rStyle w:val="Hyperlink"/>
@@ -8535,8 +8668,8 @@
         </w:r>
       </w:hyperlink>
     </w:p>
-    <w:bookmarkEnd w:id="157"/>
-    <w:bookmarkStart w:id="158" w:name="Xcdaff0e404d8d1943b465736a7e303627439c7d"/>
+    <w:bookmarkEnd w:id="160"/>
+    <w:bookmarkStart w:id="161" w:name="Xcdaff0e404d8d1943b465736a7e303627439c7d"/>
     <w:p>
       <w:pPr>
         <w:pStyle w:val="Literaturverzeichnis"/>
@@ -8565,8 +8698,8 @@
         <w:t xml:space="preserve">.</w:t>
       </w:r>
     </w:p>
-    <w:bookmarkEnd w:id="158"/>
-    <w:bookmarkStart w:id="160" w:name="ref-yangCanWatchingOnline2021"/>
+    <w:bookmarkEnd w:id="161"/>
+    <w:bookmarkStart w:id="163" w:name="ref-yangCanWatchingOnline2021"/>
     <w:p>
       <w:pPr>
         <w:pStyle w:val="Literaturverzeichnis"/>
@@ -8627,7 +8760,7 @@
       <w:r>
         <w:t xml:space="preserve"> </w:t>
       </w:r>
-      <w:hyperlink r:id="rId159">
+      <w:hyperlink r:id="rId162">
         <w:r>
           <w:rPr>
             <w:rStyle w:val="Hyperlink"/>
@@ -8636,8 +8769,8 @@
         </w:r>
       </w:hyperlink>
     </w:p>
-    <w:bookmarkEnd w:id="160"/>
-    <w:bookmarkStart w:id="162" w:name="Xd04310a4413bd8715f15dbc03aef689618f7cf5"/>
+    <w:bookmarkEnd w:id="163"/>
+    <w:bookmarkStart w:id="165" w:name="Xd04310a4413bd8715f15dbc03aef689618f7cf5"/>
     <w:p>
       <w:pPr>
         <w:pStyle w:val="Literaturverzeichnis"/>
@@ -8683,7 +8816,7 @@
       <w:r>
         <w:t xml:space="preserve"> </w:t>
       </w:r>
-      <w:hyperlink r:id="rId161">
+      <w:hyperlink r:id="rId164">
         <w:r>
           <w:rPr>
             <w:rStyle w:val="Hyperlink"/>
@@ -8692,8 +8825,8 @@
         </w:r>
       </w:hyperlink>
     </w:p>
-    <w:bookmarkEnd w:id="162"/>
-    <w:bookmarkEnd w:id="163"/>
+    <w:bookmarkEnd w:id="165"/>
+    <w:bookmarkEnd w:id="166"/>
     <w:p>
       <w:r>
         <w:br w:type="page"/>
@@ -9628,18 +9761,18 @@
           <wp:inline>
             <wp:extent cx="5969000" cy="1989666"/>
             <wp:effectExtent b="0" l="0" r="0" t="0"/>
-            <wp:docPr descr="Figure 1.  Illustration of how confidence intervals are used to test a null region. Here, a trivial effect of social media use on life satisfaction is defined as ranging from b = -.25 to b = .25" title="" id="165" name="Picture"/>
+            <wp:docPr descr="Figure 1.  Illustration of how confidence intervals are used to test a null region. Here, a trivial effect of social media use on life satisfaction is defined as ranging from b = -.25 to b = .25" title="" id="168" name="Picture"/>
             <a:graphic>
               <a:graphicData uri="http://schemas.openxmlformats.org/drawingml/2006/picture">
                 <pic:pic>
                   <pic:nvPicPr>
-                    <pic:cNvPr descr="manuscript_files/figure-docx/sesoi-1.png" id="166" name="Picture"/>
+                    <pic:cNvPr descr="manuscript_files/figure-docx/sesoi-1.png" id="169" name="Picture"/>
                     <pic:cNvPicPr>
                       <a:picLocks noChangeArrowheads="1" noChangeAspect="1"/>
                     </pic:cNvPicPr>
                   </pic:nvPicPr>
                   <pic:blipFill>
-                    <a:blip r:embed="rId164"/>
+                    <a:blip r:embed="rId167"/>
                     <a:stretch>
                       <a:fillRect/>
                     </a:stretch>
@@ -9715,99 +9848,12 @@
           <wp:inline>
             <wp:extent cx="5969000" cy="2984500"/>
             <wp:effectExtent b="0" l="0" r="0" t="0"/>
-            <wp:docPr descr="Figure 2.  Development of well-being and media use measures across the pandemic. Values obtained from mixed effect models, with participants and waves as grouping factors and without additional predictors." title="" id="168" name="Picture"/>
+            <wp:docPr descr="Figure 2.  Development of well-being and media use measures across the pandemic. Values obtained from mixed effect models, with participants and waves as grouping factors and without additional predictors." title="" id="171" name="Picture"/>
             <a:graphic>
               <a:graphicData uri="http://schemas.openxmlformats.org/drawingml/2006/picture">
                 <pic:pic>
                   <pic:nvPicPr>
-                    <pic:cNvPr descr="figures/fig_descriptives.png" id="169" name="Picture"/>
-                    <pic:cNvPicPr>
-                      <a:picLocks noChangeArrowheads="1" noChangeAspect="1"/>
-                    </pic:cNvPicPr>
-                  </pic:nvPicPr>
-                  <pic:blipFill>
-                    <a:blip r:embed="rId167"/>
-                    <a:stretch>
-                      <a:fillRect/>
-                    </a:stretch>
-                  </pic:blipFill>
-                  <pic:spPr bwMode="auto">
-                    <a:xfrm>
-                      <a:off x="0" y="0"/>
-                      <a:ext cx="5969000" cy="2984500"/>
-                    </a:xfrm>
-                    <a:prstGeom prst="rect">
-                      <a:avLst/>
-                    </a:prstGeom>
-                    <a:noFill/>
-                    <a:ln w="9525">
-                      <a:noFill/>
-                      <a:headEnd/>
-                      <a:tailEnd/>
-                    </a:ln>
-                  </pic:spPr>
-                </pic:pic>
-              </a:graphicData>
-            </a:graphic>
-          </wp:inline>
-        </w:drawing>
-      </w:r>
-    </w:p>
-    <w:p>
-      <w:pPr>
-        <w:pStyle w:val="ImageCaption"/>
-      </w:pPr>
-      <w:r>
-        <w:rPr>
-          <w:iCs/>
-          <w:i/>
-        </w:rPr>
-        <w:t xml:space="preserve">Figure</w:t>
-      </w:r>
-      <w:r>
-        <w:t xml:space="preserve"> </w:t>
-      </w:r>
-      <w:r>
-        <w:rPr>
-          <w:iCs/>
-          <w:i/>
-        </w:rPr>
-        <w:t xml:space="preserve">2.</w:t>
-      </w:r>
-      <w:r>
-        <w:rPr>
-          <w:iCs/>
-          <w:i/>
-        </w:rPr>
-        <w:t xml:space="preserve"> </w:t>
-      </w:r>
-      <w:r>
-        <w:t xml:space="preserve"> </w:t>
-      </w:r>
-      <w:r>
-        <w:t xml:space="preserve">Development of well-being and media use measures across the pandemic. Values obtained from mixed effect models, with participants and waves as grouping factors and without additional predictors.</w:t>
-      </w:r>
-    </w:p>
-    <w:p>
-      <w:r>
-        <w:br w:type="page"/>
-      </w:r>
-    </w:p>
-    <w:p>
-      <w:pPr>
-        <w:pStyle w:val="CaptionedFigure"/>
-      </w:pPr>
-      <w:r>
-        <w:drawing>
-          <wp:inline>
-            <wp:extent cx="5969000" cy="2984500"/>
-            <wp:effectExtent b="0" l="0" r="0" t="0"/>
-            <wp:docPr descr="Figure 3.  The effects of various types of social media use on three indicators of well-being. The black estimates show the effects controlled for a large number of covariates (see text; preregistered); the grey estimates are without control variables (exploratory). The SESOI was b = |0.30| for life satisfaction and b = |0.15| for affect. Hence, all of the reported effects are not considered meaningful." title="" id="171" name="Picture"/>
-            <a:graphic>
-              <a:graphicData uri="http://schemas.openxmlformats.org/drawingml/2006/picture">
-                <pic:pic>
-                  <pic:nvPicPr>
-                    <pic:cNvPr descr="manuscript_files/figure-docx/res-activity-1.png" id="172" name="Picture"/>
+                    <pic:cNvPr descr="figures/fig_descriptives.png" id="172" name="Picture"/>
                     <pic:cNvPicPr>
                       <a:picLocks noChangeArrowheads="1" noChangeAspect="1"/>
                     </pic:cNvPicPr>
@@ -9859,20 +9905,20 @@
           <w:iCs/>
           <w:i/>
         </w:rPr>
-        <w:t xml:space="preserve">3.</w:t>
-      </w:r>
-      <w:r>
-        <w:rPr>
-          <w:iCs/>
-          <w:i/>
-        </w:rPr>
-        <w:t xml:space="preserve"> </w:t>
-      </w:r>
-      <w:r>
-        <w:t xml:space="preserve"> </w:t>
-      </w:r>
-      <w:r>
-        <w:t xml:space="preserve">The effects of various types of social media use on three indicators of well-being. The black estimates show the effects controlled for a large number of covariates (see text; preregistered); the grey estimates are without control variables (exploratory). The SESOI was b = |0.30| for life satisfaction and b = |0.15| for affect. Hence, all of the reported effects are not considered meaningful.</w:t>
+        <w:t xml:space="preserve">2.</w:t>
+      </w:r>
+      <w:r>
+        <w:rPr>
+          <w:iCs/>
+          <w:i/>
+        </w:rPr>
+        <w:t xml:space="preserve"> </w:t>
+      </w:r>
+      <w:r>
+        <w:t xml:space="preserve"> </w:t>
+      </w:r>
+      <w:r>
+        <w:t xml:space="preserve">Development of well-being and media use measures across the pandemic. Values obtained from mixed effect models, with participants and waves as grouping factors and without additional predictors.</w:t>
       </w:r>
     </w:p>
     <w:p>
@@ -9887,20 +9933,107 @@
       <w:r>
         <w:drawing>
           <wp:inline>
-            <wp:extent cx="5969000" cy="3979333"/>
+            <wp:extent cx="5969000" cy="2984500"/>
             <wp:effectExtent b="0" l="0" r="0" t="0"/>
-            <wp:docPr descr="Figure 4.  The effects of using various social media applications on three indicators of well-being. The black estimates show the effects controlled for a large number of covariates (see text; preregistered); the grey estimates are without control variables (exploratory). The SESOI was b = |0.30| for life satisfaction and b = |0.15| for affect. Hence, all of the reported effects are not considered meaningful." title="" id="174" name="Picture"/>
+            <wp:docPr descr="Figure 3.  The effects of various types of social media use on three indicators of well-being. The black estimates show the effects controlled for a large number of covariates (see text; preregistered); the grey estimates are without control variables (exploratory). The SESOI was b = |0.30| for life satisfaction and b = |0.15| for affect. Hence, all of the reported effects are not considered meaningful." title="" id="174" name="Picture"/>
             <a:graphic>
               <a:graphicData uri="http://schemas.openxmlformats.org/drawingml/2006/picture">
                 <pic:pic>
                   <pic:nvPicPr>
-                    <pic:cNvPr descr="manuscript_files/figure-docx/res-channels-1.png" id="175" name="Picture"/>
+                    <pic:cNvPr descr="manuscript_files/figure-docx/res-activity-1.png" id="175" name="Picture"/>
                     <pic:cNvPicPr>
                       <a:picLocks noChangeArrowheads="1" noChangeAspect="1"/>
                     </pic:cNvPicPr>
                   </pic:nvPicPr>
                   <pic:blipFill>
                     <a:blip r:embed="rId173"/>
+                    <a:stretch>
+                      <a:fillRect/>
+                    </a:stretch>
+                  </pic:blipFill>
+                  <pic:spPr bwMode="auto">
+                    <a:xfrm>
+                      <a:off x="0" y="0"/>
+                      <a:ext cx="5969000" cy="2984500"/>
+                    </a:xfrm>
+                    <a:prstGeom prst="rect">
+                      <a:avLst/>
+                    </a:prstGeom>
+                    <a:noFill/>
+                    <a:ln w="9525">
+                      <a:noFill/>
+                      <a:headEnd/>
+                      <a:tailEnd/>
+                    </a:ln>
+                  </pic:spPr>
+                </pic:pic>
+              </a:graphicData>
+            </a:graphic>
+          </wp:inline>
+        </w:drawing>
+      </w:r>
+    </w:p>
+    <w:p>
+      <w:pPr>
+        <w:pStyle w:val="ImageCaption"/>
+      </w:pPr>
+      <w:r>
+        <w:rPr>
+          <w:iCs/>
+          <w:i/>
+        </w:rPr>
+        <w:t xml:space="preserve">Figure</w:t>
+      </w:r>
+      <w:r>
+        <w:t xml:space="preserve"> </w:t>
+      </w:r>
+      <w:r>
+        <w:rPr>
+          <w:iCs/>
+          <w:i/>
+        </w:rPr>
+        <w:t xml:space="preserve">3.</w:t>
+      </w:r>
+      <w:r>
+        <w:rPr>
+          <w:iCs/>
+          <w:i/>
+        </w:rPr>
+        <w:t xml:space="preserve"> </w:t>
+      </w:r>
+      <w:r>
+        <w:t xml:space="preserve"> </w:t>
+      </w:r>
+      <w:r>
+        <w:t xml:space="preserve">The effects of various types of social media use on three indicators of well-being. The black estimates show the effects controlled for a large number of covariates (see text; preregistered); the grey estimates are without control variables (exploratory). The SESOI was b = |0.30| for life satisfaction and b = |0.15| for affect. Hence, all of the reported effects are not considered meaningful.</w:t>
+      </w:r>
+    </w:p>
+    <w:p>
+      <w:r>
+        <w:br w:type="page"/>
+      </w:r>
+    </w:p>
+    <w:p>
+      <w:pPr>
+        <w:pStyle w:val="CaptionedFigure"/>
+      </w:pPr>
+      <w:r>
+        <w:drawing>
+          <wp:inline>
+            <wp:extent cx="5969000" cy="3979333"/>
+            <wp:effectExtent b="0" l="0" r="0" t="0"/>
+            <wp:docPr descr="Figure 4.  The effects of using various social media applications on three indicators of well-being. The black estimates show the effects controlled for a large number of covariates (see text; preregistered); the grey estimates are without control variables (exploratory). The SESOI was b = |0.30| for life satisfaction and b = |0.15| for affect. Hence, all of the reported effects are not considered meaningful." title="" id="177" name="Picture"/>
+            <a:graphic>
+              <a:graphicData uri="http://schemas.openxmlformats.org/drawingml/2006/picture">
+                <pic:pic>
+                  <pic:nvPicPr>
+                    <pic:cNvPr descr="manuscript_files/figure-docx/res-channels-1.png" id="178" name="Picture"/>
+                    <pic:cNvPicPr>
+                      <a:picLocks noChangeArrowheads="1" noChangeAspect="1"/>
+                    </pic:cNvPicPr>
+                  </pic:nvPicPr>
+                  <pic:blipFill>
+                    <a:blip r:embed="rId176"/>
                     <a:stretch>
                       <a:fillRect/>
                     </a:stretch>
@@ -9976,18 +10109,18 @@
           <wp:inline>
             <wp:extent cx="5969000" cy="2984500"/>
             <wp:effectExtent b="0" l="0" r="0" t="0"/>
-            <wp:docPr descr="Figure 5.  Results of selected covariates. All variables were standardize except ‘Male’ and ‘Employed in public service’, because there were measured on a binary scale." title="" id="177" name="Picture"/>
+            <wp:docPr descr="Figure 5.  Results of selected covariates. All variables were standardize except ‘Male’ and ‘Employed in public service’, because there were measured on a binary scale." title="" id="180" name="Picture"/>
             <a:graphic>
               <a:graphicData uri="http://schemas.openxmlformats.org/drawingml/2006/picture">
                 <pic:pic>
                   <pic:nvPicPr>
-                    <pic:cNvPr descr="manuscript_files/figure-docx/res-control-1.png" id="178" name="Picture"/>
+                    <pic:cNvPr descr="manuscript_files/figure-docx/res-control-1.png" id="181" name="Picture"/>
                     <pic:cNvPicPr>
                       <a:picLocks noChangeArrowheads="1" noChangeAspect="1"/>
                     </pic:cNvPicPr>
                   </pic:nvPicPr>
                   <pic:blipFill>
-                    <a:blip r:embed="rId176"/>
+                    <a:blip r:embed="rId179"/>
                     <a:stretch>
                       <a:fillRect/>
                     </a:stretch>
@@ -10087,8 +10220,8 @@
         <w:br w:type="page"/>
       </w:r>
     </w:p>
-    <w:bookmarkEnd w:id="179"/>
-    <w:bookmarkStart w:id="180" w:name="competing-interests"/>
+    <w:bookmarkEnd w:id="182"/>
+    <w:bookmarkStart w:id="183" w:name="competing-interests"/>
     <w:p>
       <w:pPr>
         <w:pStyle w:val="berschrift1"/>
@@ -10105,8 +10238,8 @@
         <w:t xml:space="preserve">I declare no competing interests.</w:t>
       </w:r>
     </w:p>
-    <w:bookmarkEnd w:id="180"/>
-    <w:bookmarkStart w:id="181" w:name="supplementary-material"/>
+    <w:bookmarkEnd w:id="183"/>
+    <w:bookmarkStart w:id="184" w:name="supplementary-material"/>
     <w:p>
       <w:pPr>
         <w:pStyle w:val="berschrift1"/>
@@ -10122,7 +10255,7 @@
       <w:r>
         <w:t xml:space="preserve">All the stimuli, presentation materials, analysis scripts, and a reproducible version of the manuscript can be found on the companion website (</w:t>
       </w:r>
-      <w:hyperlink r:id="rId29">
+      <w:hyperlink r:id="rId30">
         <w:r>
           <w:rPr>
             <w:rStyle w:val="Hyperlink"/>
@@ -10134,8 +10267,8 @@
         <w:t xml:space="preserve">).</w:t>
       </w:r>
     </w:p>
-    <w:bookmarkEnd w:id="181"/>
-    <w:bookmarkStart w:id="182" w:name="data-accessibility-statement"/>
+    <w:bookmarkEnd w:id="184"/>
+    <w:bookmarkStart w:id="185" w:name="data-accessibility-statement"/>
     <w:p>
       <w:pPr>
         <w:pStyle w:val="berschrift1"/>
@@ -10154,7 +10287,7 @@
       <w:r>
         <w:t xml:space="preserve"> </w:t>
       </w:r>
-      <w:hyperlink r:id="rId94">
+      <w:hyperlink r:id="rId97">
         <w:r>
           <w:rPr>
             <w:rStyle w:val="Hyperlink"/>
@@ -10172,8 +10305,8 @@
         <w:t xml:space="preserve">The data can only be used for scientific purposes.</w:t>
       </w:r>
     </w:p>
-    <w:bookmarkEnd w:id="182"/>
-    <w:bookmarkStart w:id="183" w:name="acknowledgements"/>
+    <w:bookmarkEnd w:id="185"/>
+    <w:bookmarkStart w:id="186" w:name="acknowledgements"/>
     <w:p>
       <w:pPr>
         <w:pStyle w:val="berschrift1"/>
@@ -10190,7 +10323,7 @@
         <w:t xml:space="preserve">I would like to thank BLINDED for providing valuable feedback on this manuscript.</w:t>
       </w:r>
     </w:p>
-    <w:bookmarkEnd w:id="183"/>
+    <w:bookmarkEnd w:id="186"/>
     <w:sectPr>
       <w:headerReference r:id="rId10" w:type="even"/>
       <w:headerReference r:id="rId9" w:type="default"/>
@@ -10294,7 +10427,26 @@
       </w:r>
     </w:p>
   </w:footnote>
-  <w:footnote w:id="32">
+  <w:footnote w:id="26">
+    <w:p>
+      <w:pPr>
+        <w:pStyle w:val="Funotentext"/>
+      </w:pPr>
+      <w:r>
+        <w:rPr>
+          <w:rStyle w:val="Funotenzeichen"/>
+        </w:rPr>
+        <w:footnoteRef/>
+      </w:r>
+      <w:r>
+        <w:t xml:space="preserve"> </w:t>
+      </w:r>
+      <w:r>
+        <w:t xml:space="preserve">The dataset includes many other variables that one could also potentially control for, and I invite interested readers to download the and explore potential interesting relationships.</w:t>
+      </w:r>
+    </w:p>
+  </w:footnote>
+  <w:footnote w:id="33">
     <w:p>
       <w:pPr>
         <w:pStyle w:val="Funotentext"/>

</xml_diff>

<commit_message>
- small changes likely bc different mac was used.
</commit_message>
<xml_diff>
--- a/manuscript.docx
+++ b/manuscript.docx
@@ -175,7 +175,7 @@
         <w:t xml:space="preserve"> </w:t>
       </w:r>
       <w:r>
-        <w:t xml:space="preserve">How is it transmitted, and how can I protect myself?</w:t>
+        <w:t xml:space="preserve">How is it transmitted and how can I protect myself?</w:t>
       </w:r>
       <w:r>
         <w:t xml:space="preserve"> </w:t>
@@ -216,7 +216,7 @@
         <w:t xml:space="preserve"> </w:t>
       </w:r>
       <w:r>
-        <w:t xml:space="preserve">A new phenomenon emerged, termed</w:t>
+        <w:t xml:space="preserve">A new phenomenon termed</w:t>
       </w:r>
       <w:r>
         <w:t xml:space="preserve"> </w:t>
@@ -231,7 +231,10 @@
         <w:t xml:space="preserve">”</w:t>
       </w:r>
       <w:r>
-        <w:t xml:space="preserve">:</w:t>
+        <w:t xml:space="preserve"> </w:t>
+      </w:r>
+      <w:r>
+        <w:t xml:space="preserve">emerged:</w:t>
       </w:r>
       <w:r>
         <w:t xml:space="preserve"> </w:t>
@@ -252,7 +255,7 @@
         <w:t xml:space="preserve"> </w:t>
       </w:r>
       <w:r>
-        <w:t xml:space="preserve">It was asked whether using social media for COVID-19 related reasons is helpful, or whether it creates an additional burden on mental health</w:t>
+        <w:t xml:space="preserve">It was increasingly asked whether using social media for COVID-19 related reasons is helpful or whether it creates an additional burden on mental health</w:t>
       </w:r>
       <w:r>
         <w:t xml:space="preserve"> </w:t>
@@ -302,13 +305,29 @@
         <w:pStyle w:val="Textkrper"/>
       </w:pPr>
       <w:r>
-        <w:t xml:space="preserve">As a result, with this study I want to build on this research and investigate whether or not COVID-19 related social media use affected well-being during the pandemic.</w:t>
-      </w:r>
-      <w:r>
-        <w:t xml:space="preserve"> </w:t>
-      </w:r>
-      <w:r>
-        <w:t xml:space="preserve">To this end, I analyzed a large-scale panel study from the Austrian Corona Panel Project</w:t>
+        <w:t xml:space="preserve">As a result, with this study I want to build on this research and investigate whether or not COVID-19 related social media use meaningfully affected well-being during the pandemic.</w:t>
+      </w:r>
+      <w:r>
+        <w:t xml:space="preserve"> </w:t>
+      </w:r>
+      <w:r>
+        <w:t xml:space="preserve">To this end, I analyzed a large-scale</w:t>
+      </w:r>
+      <w:r>
+        <w:t xml:space="preserve"> </w:t>
+      </w:r>
+      <w:r>
+        <w:rPr>
+          <w:bCs/>
+          <w:b/>
+        </w:rPr>
+        <w:t xml:space="preserve">standalone</w:t>
+      </w:r>
+      <w:r>
+        <w:t xml:space="preserve"> </w:t>
+      </w:r>
+      <w:r>
+        <w:t xml:space="preserve">panel study from the Austrian Corona Panel Project</w:t>
       </w:r>
       <w:r>
         <w:t xml:space="preserve"> </w:t>
@@ -387,27 +406,59 @@
         <w:pStyle w:val="FirstParagraph"/>
       </w:pPr>
       <w:r>
-        <w:t xml:space="preserve">The underlying theories that guided the selection of variables for my analysis are the two-continua model of mental health</w:t>
-      </w:r>
-      <w:r>
-        <w:t xml:space="preserve"> </w:t>
-      </w:r>
-      <w:r>
+        <w:rPr>
+          <w:bCs/>
+          <w:b/>
+        </w:rPr>
+        <w:t xml:space="preserve">Two underlying theories guided the selection of variables for this study, namely the two-continua model of mental health</w:t>
+      </w:r>
+      <w:r>
+        <w:rPr>
+          <w:bCs/>
+          <w:b/>
+        </w:rPr>
+        <w:t xml:space="preserve"> </w:t>
+      </w:r>
+      <w:r>
+        <w:rPr>
+          <w:bCs/>
+          <w:b/>
+        </w:rPr>
         <w:t xml:space="preserve">(Greenspoon &amp; Saklofske, 2001)</w:t>
       </w:r>
       <w:r>
-        <w:t xml:space="preserve"> </w:t>
-      </w:r>
-      <w:r>
+        <w:rPr>
+          <w:bCs/>
+          <w:b/>
+        </w:rPr>
+        <w:t xml:space="preserve"> </w:t>
+      </w:r>
+      <w:r>
+        <w:rPr>
+          <w:bCs/>
+          <w:b/>
+        </w:rPr>
         <w:t xml:space="preserve">and the hierarchical taxonomy of computer-mediated communication</w:t>
       </w:r>
       <w:r>
-        <w:t xml:space="preserve"> </w:t>
-      </w:r>
-      <w:r>
+        <w:rPr>
+          <w:bCs/>
+          <w:b/>
+        </w:rPr>
+        <w:t xml:space="preserve"> </w:t>
+      </w:r>
+      <w:r>
+        <w:rPr>
+          <w:bCs/>
+          <w:b/>
+        </w:rPr>
         <w:t xml:space="preserve">(Meier &amp; Reinecke, 2020)</w:t>
       </w:r>
       <w:r>
+        <w:rPr>
+          <w:bCs/>
+          <w:b/>
+        </w:rPr>
         <w:t xml:space="preserve">.</w:t>
       </w:r>
       <w:r>
@@ -444,7 +495,7 @@
         <w:t xml:space="preserve"> </w:t>
       </w:r>
       <w:r>
-        <w:t xml:space="preserve">Subjective well-being is primarily about achieving positive affect and avoiding negative affect.</w:t>
+        <w:t xml:space="preserve">Subjective well-being is primarily about achieving positive and avoiding negative affect.</w:t>
       </w:r>
       <w:r>
         <w:t xml:space="preserve"> </w:t>
@@ -456,7 +507,7 @@
         <w:t xml:space="preserve"> </w:t>
       </w:r>
       <w:r>
-        <w:t xml:space="preserve">In my view, because it represents a general appraisal of one’s life, life satisfaction is best thought of as a meta concept that combines psychological and subjective well-being.</w:t>
+        <w:t xml:space="preserve">In my view, because it represents a general appraisal of one’s life, life satisfaction is best thought of as a meta concept combining psychological and subjective well-being.</w:t>
       </w:r>
       <w:r>
         <w:t xml:space="preserve"> </w:t>
@@ -551,17 +602,17 @@
           <w:bCs/>
           <w:b/>
         </w:rPr>
-        <w:t xml:space="preserve">Differentiating different communication channels and communication types is important, because the effects on well-being likely differ across communication channels and communication types.</w:t>
-      </w:r>
-      <w:r>
-        <w:t xml:space="preserve"> </w:t>
-      </w:r>
-      <w:r>
-        <w:rPr>
-          <w:bCs/>
-          <w:b/>
-        </w:rPr>
-        <w:t xml:space="preserve">Whereas active social media use such as chatting is routinely linked to improved well-being, passive use such as reading is considered more negative</w:t>
+        <w:t xml:space="preserve">Distinguishing different communication channels and communication types is important, because the effects on well-being likely differ across communication channels and communication types.</w:t>
+      </w:r>
+      <w:r>
+        <w:t xml:space="preserve"> </w:t>
+      </w:r>
+      <w:r>
+        <w:rPr>
+          <w:bCs/>
+          <w:b/>
+        </w:rPr>
+        <w:t xml:space="preserve">Whereas active social media use such as chatting is routinely linked to improved well-being, passive use such as reading is often considered more negative</w:t>
       </w:r>
       <w:r>
         <w:rPr>
@@ -588,24 +639,48 @@
         <w:t xml:space="preserve"> </w:t>
       </w:r>
       <w:r>
-        <w:t xml:space="preserve">Similarly, branded apps are separate entities with potentially divergent effects.</w:t>
-      </w:r>
-      <w:r>
-        <w:t xml:space="preserve"> </w:t>
-      </w:r>
-      <w:r>
+        <w:rPr>
+          <w:bCs/>
+          <w:b/>
+        </w:rPr>
+        <w:t xml:space="preserve">Similarly, branded apps are separate communication entities with potentially divergent effects and affordances.</w:t>
+      </w:r>
+      <w:r>
+        <w:t xml:space="preserve"> </w:t>
+      </w:r>
+      <w:r>
+        <w:rPr>
+          <w:bCs/>
+          <w:b/>
+        </w:rPr>
         <w:t xml:space="preserve">For example,</w:t>
       </w:r>
       <w:r>
-        <w:t xml:space="preserve"> </w:t>
-      </w:r>
-      <w:r>
+        <w:rPr>
+          <w:bCs/>
+          <w:b/>
+        </w:rPr>
+        <w:t xml:space="preserve"> </w:t>
+      </w:r>
+      <w:r>
+        <w:rPr>
+          <w:bCs/>
+          <w:b/>
+        </w:rPr>
         <w:t xml:space="preserve">Waterloo et al. (2018)</w:t>
       </w:r>
       <w:r>
-        <w:t xml:space="preserve"> </w:t>
-      </w:r>
-      <w:r>
+        <w:rPr>
+          <w:bCs/>
+          <w:b/>
+        </w:rPr>
+        <w:t xml:space="preserve"> </w:t>
+      </w:r>
+      <w:r>
+        <w:rPr>
+          <w:bCs/>
+          <w:b/>
+        </w:rPr>
         <w:t xml:space="preserve">found that it’s more adequate to express negative emotions on WhatsApp than on Twitter or on Instagram.</w:t>
       </w:r>
       <w:r>
@@ -618,33 +693,57 @@
         </w:rPr>
         <w:t xml:space="preserve">Especially during a pandemic, it makes sense to analyze if users engage with COVID-19 related content on Instagram, where communication is more positive, or on Facebook, where communication is more critical.</w:t>
       </w:r>
+      <w:r>
+        <w:t xml:space="preserve"> </w:t>
+      </w:r>
+      <w:r>
+        <w:rPr>
+          <w:bCs/>
+          <w:b/>
+        </w:rPr>
+        <w:t xml:space="preserve">First studies suggest that during the pandemic Instagram use was indeed more beneficial for well-being than Facebook use</w:t>
+      </w:r>
+      <w:r>
+        <w:rPr>
+          <w:bCs/>
+          <w:b/>
+        </w:rPr>
+        <w:t xml:space="preserve"> </w:t>
+      </w:r>
+      <w:r>
+        <w:rPr>
+          <w:bCs/>
+          <w:b/>
+        </w:rPr>
+        <w:t xml:space="preserve">(Masciantonio et al., 2021)</w:t>
+      </w:r>
+      <w:r>
+        <w:rPr>
+          <w:bCs/>
+          <w:b/>
+        </w:rPr>
+        <w:t xml:space="preserve">.</w:t>
+      </w:r>
+      <w:r>
+        <w:t xml:space="preserve"> </w:t>
+      </w:r>
+      <w:r>
+        <w:rPr>
+          <w:bCs/>
+          <w:b/>
+        </w:rPr>
+        <w:t xml:space="preserve">In this study, to measure the effects of social media use focused on COVID-19 related news and topics, I adopt both the channel and the type of communication perspective.</w:t>
+      </w:r>
+      <w:r>
+        <w:t xml:space="preserve"> </w:t>
+      </w:r>
     </w:p>
     <w:p>
       <w:pPr>
         <w:pStyle w:val="Textkrper"/>
       </w:pPr>
       <w:r>
-        <w:rPr>
-          <w:bCs/>
-          <w:b/>
-        </w:rPr>
-        <w:t xml:space="preserve">In this study, to measure the effects of social media use focused on COVID-19 related news and topics, I adopt both the channel and the type of communication perspective.</w:t>
-      </w:r>
-      <w:r>
-        <w:t xml:space="preserve"> </w:t>
-      </w:r>
-      <w:r>
-        <w:rPr>
-          <w:bCs/>
-          <w:b/>
-        </w:rPr>
-        <w:t xml:space="preserve">Together, this should offer a nuanced and comprehensive understanding of communication.</w:t>
-      </w:r>
-      <w:r>
-        <w:t xml:space="preserve"> </w:t>
-      </w:r>
-      <w:r>
-        <w:t xml:space="preserve">First, I investigate how well-being is affected by different types of communication, namely active and passive use.</w:t>
+        <w:t xml:space="preserve">Specifically, I investigate how well-being is affected by different types of communication, namely active and passive use.</w:t>
       </w:r>
       <w:r>
         <w:t xml:space="preserve"> </w:t>
@@ -665,7 +764,7 @@
         <w:t xml:space="preserve"> </w:t>
       </w:r>
       <w:r>
-        <w:t xml:space="preserve">Reading is generally considered as passive and writing as active, while there are also specific behaviors such as liking or sharing content that fall somewhere in-between</w:t>
+        <w:t xml:space="preserve">Reading is generally considered as passive and writing as active use, while there are also specific behaviors falling somewhere in-between such as liking or sharing content</w:t>
       </w:r>
       <w:r>
         <w:t xml:space="preserve"> </w:t>
@@ -680,66 +779,30 @@
         <w:t xml:space="preserve"> </w:t>
       </w:r>
       <w:r>
-        <w:t xml:space="preserve">In this study, I hence distinguish (a)</w:t>
-      </w:r>
-      <w:r>
-        <w:t xml:space="preserve"> </w:t>
-      </w:r>
-      <w:r>
-        <w:rPr>
-          <w:iCs/>
-          <w:i/>
-        </w:rPr>
-        <w:t xml:space="preserve">reading</w:t>
-      </w:r>
-      <w:r>
-        <w:t xml:space="preserve"> </w:t>
-      </w:r>
-      <w:r>
-        <w:t xml:space="preserve">(passive), (b)</w:t>
-      </w:r>
-      <w:r>
-        <w:t xml:space="preserve"> </w:t>
-      </w:r>
-      <w:r>
-        <w:rPr>
-          <w:iCs/>
-          <w:i/>
-        </w:rPr>
-        <w:t xml:space="preserve">posting</w:t>
-      </w:r>
-      <w:r>
-        <w:t xml:space="preserve"> </w:t>
-      </w:r>
-      <w:r>
-        <w:t xml:space="preserve">(active), and (c)</w:t>
-      </w:r>
-      <w:r>
-        <w:t xml:space="preserve"> </w:t>
-      </w:r>
-      <w:r>
-        <w:rPr>
-          <w:iCs/>
-          <w:i/>
-        </w:rPr>
-        <w:t xml:space="preserve">liking and sharing</w:t>
-      </w:r>
-      <w:r>
-        <w:t xml:space="preserve"> </w:t>
-      </w:r>
-      <w:r>
-        <w:t xml:space="preserve">COVID-19 related posts (both active and passive).</w:t>
-      </w:r>
-      <w:r>
-        <w:t xml:space="preserve"> </w:t>
-      </w:r>
-      <w:r>
+        <w:rPr>
+          <w:bCs/>
+          <w:b/>
+        </w:rPr>
+        <w:t xml:space="preserve">In this study, I hence distinguish (a) reading (passive), (b) posting (active), and (c) liking and sharing COVID-19 related posts (both active and passive).</w:t>
+      </w:r>
+      <w:r>
+        <w:t xml:space="preserve"> </w:t>
+      </w:r>
+      <w:r>
+        <w:rPr>
+          <w:bCs/>
+          <w:b/>
+        </w:rPr>
         <w:t xml:space="preserve">Second, I analyze how using the most prominent branded applications affects well-being, and whether this effect changes across applications.</w:t>
       </w:r>
       <w:r>
         <w:t xml:space="preserve"> </w:t>
       </w:r>
       <w:r>
+        <w:rPr>
+          <w:bCs/>
+          <w:b/>
+        </w:rPr>
         <w:t xml:space="preserve">The branded applications investigated here are Facebook, Twitter, Instagram, WhatsApp, and YouTube—which were, at the time of writing, the most relevant social media apps.</w:t>
       </w:r>
     </w:p>
@@ -822,7 +885,7 @@
           <w:bCs/>
           <w:b/>
         </w:rPr>
-        <w:t xml:space="preserve">For example, posting thoughts about the pandemic, reading posts and comments, or retweeting COVID-19 related news.</w:t>
+        <w:t xml:space="preserve">This, for example, includes posting thoughts about the pandemic, reading posts and comments, or retweeting COVID-19 related news.</w:t>
       </w:r>
     </w:p>
     <w:bookmarkEnd w:id="20"/>
@@ -840,7 +903,7 @@
         <w:pStyle w:val="FirstParagraph"/>
       </w:pPr>
       <w:r>
-        <w:t xml:space="preserve">From a theoretical perspective, how could we explain whether COVID-19 related social media use affects well-being?</w:t>
+        <w:t xml:space="preserve">From a theoretical perspective, how could we explain whether and how the various types of COVID-19 related social media use affects well-being?</w:t>
       </w:r>
       <w:r>
         <w:t xml:space="preserve"> </w:t>
@@ -948,7 +1011,7 @@
           <w:bCs/>
           <w:b/>
         </w:rPr>
-        <w:t xml:space="preserve">and content</w:t>
+        <w:t xml:space="preserve">and types of content</w:t>
       </w:r>
       <w:r>
         <w:t xml:space="preserve">.</w:t>
@@ -967,7 +1030,7 @@
           <w:bCs/>
           <w:b/>
         </w:rPr>
-        <w:t xml:space="preserve">Whereas some content provides opportunities (education, advice), other content creates risks (misinformation, hate).</w:t>
+        <w:t xml:space="preserve">Whereas some content mostly provides opportunities (education, advice), other content rather creates risks (misinformation, hate)</w:t>
       </w:r>
       <w:r>
         <w:rPr>
@@ -1021,7 +1084,7 @@
           <w:bCs/>
           <w:b/>
         </w:rPr>
-        <w:t xml:space="preserve">Two of the most prominent media effect theories argue (indirectly) against strong average negative impacts.</w:t>
+        <w:t xml:space="preserve">Two prominent media effect theories argue (mostly implicitly) against strong average negative effects.</w:t>
       </w:r>
       <w:r>
         <w:t xml:space="preserve"> </w:t>
@@ -1052,17 +1115,17 @@
           <w:bCs/>
           <w:b/>
         </w:rPr>
-        <w:t xml:space="preserve">, using media substantially affects people’s moods.</w:t>
-      </w:r>
-      <w:r>
-        <w:t xml:space="preserve"> </w:t>
-      </w:r>
-      <w:r>
-        <w:rPr>
-          <w:bCs/>
-          <w:b/>
-        </w:rPr>
-        <w:t xml:space="preserve">Effects can be stimulating or overwhelming, relaxing or boring.</w:t>
+        <w:t xml:space="preserve">, using media can substantially affect people’s moods.</w:t>
+      </w:r>
+      <w:r>
+        <w:t xml:space="preserve"> </w:t>
+      </w:r>
+      <w:r>
+        <w:rPr>
+          <w:bCs/>
+          <w:b/>
+        </w:rPr>
+        <w:t xml:space="preserve">Use can be stimulating or overwhelming, relaxing or boring.</w:t>
       </w:r>
       <w:r>
         <w:t xml:space="preserve"> </w:t>
@@ -1103,7 +1166,7 @@
           <w:bCs/>
           <w:b/>
         </w:rPr>
-        <w:t xml:space="preserve">Those media that eventually become part of one’s media repertoire are hence, on average, beneficial for users and their moods.</w:t>
+        <w:t xml:space="preserve">Those media that eventually become part of one’s media repertoire are hence, on average, beneficial for users to regulate their mood.</w:t>
       </w:r>
       <w:r>
         <w:t xml:space="preserve"> </w:t>
@@ -1238,7 +1301,7 @@
           <w:bCs/>
           <w:b/>
         </w:rPr>
-        <w:t xml:space="preserve">In conclusion, because people spend so much time on social media consuming COVID-19 related content, according to both mood management theory and uses and gratifications theory we wouldn’t expect to find strong average negative effects.</w:t>
+        <w:t xml:space="preserve">In conclusion, because people spend so much time on social media consuming COVID-19 related content, according to both mood management theory and uses and gratifications theory this is indirect proof that average effects on well-being are likely not particularly negative.</w:t>
       </w:r>
     </w:p>
     <w:p>
@@ -1261,25 +1324,25 @@
         <w:t xml:space="preserve"> </w:t>
       </w:r>
       <w:r>
-        <w:t xml:space="preserve">And precisely because social media have so many positive consequences, one can ask if this is not where the actual problem lies.</w:t>
-      </w:r>
-      <w:r>
-        <w:t xml:space="preserve"> </w:t>
-      </w:r>
-      <w:r>
-        <w:t xml:space="preserve">In other words, social media aren’t problematic because they’re inherently bad, but rather because they’re too good.</w:t>
-      </w:r>
-      <w:r>
-        <w:t xml:space="preserve"> </w:t>
-      </w:r>
-      <w:r>
-        <w:t xml:space="preserve">And as with many other things, there can be too much of a good thing.</w:t>
-      </w:r>
-      <w:r>
-        <w:t xml:space="preserve"> </w:t>
-      </w:r>
-      <w:r>
-        <w:t xml:space="preserve">It is therefore often asked whether social media are addictive, and users sometimes express this fear themselves</w:t>
+        <w:t xml:space="preserve">Precisely because social media have so many positive consequences, one can ask if this is not where the actual problem lies.</w:t>
+      </w:r>
+      <w:r>
+        <w:t xml:space="preserve"> </w:t>
+      </w:r>
+      <w:r>
+        <w:t xml:space="preserve">In other words, social media might not problematic because they are inherently bad, but rather because they are too good.</w:t>
+      </w:r>
+      <w:r>
+        <w:t xml:space="preserve"> </w:t>
+      </w:r>
+      <w:r>
+        <w:t xml:space="preserve">As with many other things, there can be too much of a good thing.</w:t>
+      </w:r>
+      <w:r>
+        <w:t xml:space="preserve"> </w:t>
+      </w:r>
+      <w:r>
+        <w:t xml:space="preserve">It is therefore often asked whether social media can become addictive, and users sometimes express this fear themselves</w:t>
       </w:r>
       <w:r>
         <w:t xml:space="preserve"> </w:t>
@@ -1424,7 +1487,7 @@
         <w:t xml:space="preserve"> </w:t>
       </w:r>
       <w:r>
-        <w:t xml:space="preserve">A study with 2.057 respondents from Italy reported that during the pandemic virtual community and social connectedness even increased during the pandemic</w:t>
+        <w:t xml:space="preserve">A study with 2.057 respondents from Italy reported that during the pandemic virtual community and social connectedness even increased</w:t>
       </w:r>
       <w:r>
         <w:t xml:space="preserve"> </w:t>
@@ -1443,7 +1506,7 @@
           <w:bCs/>
           <w:b/>
         </w:rPr>
-        <w:t xml:space="preserve">In Finland, in a sample of 735 participants, levels of loneliness did not decrease during the pandemic, and people who engaged more on social media showed less loneliness</w:t>
+        <w:t xml:space="preserve">In a study with 735 participants from Finland, levels of loneliness did not decrease during the pandemic, and people who engaged more on social media experienced less loneliness</w:t>
       </w:r>
       <w:r>
         <w:rPr>
@@ -1475,7 +1538,7 @@
         <w:pStyle w:val="Textkrper"/>
       </w:pPr>
       <w:r>
-        <w:t xml:space="preserve">There could also be</w:t>
+        <w:t xml:space="preserve">Second, there could also be</w:t>
       </w:r>
       <w:r>
         <w:t xml:space="preserve"> </w:t>
@@ -1561,7 +1624,7 @@
           <w:bCs/>
           <w:b/>
         </w:rPr>
-        <w:t xml:space="preserve">Another potentially negative mechanism at play are problematic social comparison processes. During the pandemic, several users shared how they successfully dealt with challenges such as physical distancing. In a study with 1131 residents from Wuhan in China</w:t>
+        <w:t xml:space="preserve">Another potentially negative mechanism at play are problematic social comparison processes. During the pandemic, several users shared how they successfully dealt with challenges such as physical distancing. In a study with 1,131 residents from Wuhan in China</w:t>
       </w:r>
       <w:r>
         <w:rPr>
@@ -1625,13 +1688,13 @@
         <w:pStyle w:val="Textkrper"/>
       </w:pPr>
       <w:r>
-        <w:t xml:space="preserve">To summarize, from a theoretical perspective it is most likely that the average effects of social media use on well-being are negligible.</w:t>
-      </w:r>
-      <w:r>
-        <w:t xml:space="preserve"> </w:t>
-      </w:r>
-      <w:r>
-        <w:t xml:space="preserve">Building on established theories from Communication, we would not assume that effects are either profoundly negative or strongly positive.</w:t>
+        <w:t xml:space="preserve">To summarize, it seems that from a theoretical perspective it is most likely that the average effects of social media use on well-being are negligible.</w:t>
+      </w:r>
+      <w:r>
+        <w:t xml:space="preserve"> </w:t>
+      </w:r>
+      <w:r>
+        <w:t xml:space="preserve">Building on established theories from Communication and current empirical findings, we would not assume that effects are either profoundly negative or strongly positive.</w:t>
       </w:r>
     </w:p>
     <w:bookmarkEnd w:id="21"/>
@@ -1649,7 +1712,7 @@
         <w:pStyle w:val="FirstParagraph"/>
       </w:pPr>
       <w:r>
-        <w:t xml:space="preserve">So far, there is only little empirical research on how well-being is affected by COVID-19 related social media.</w:t>
+        <w:t xml:space="preserve">So far, there is still comparatively little empirical research on how well-being is affected by COVID-19 related social media use.</w:t>
       </w:r>
       <w:r>
         <w:t xml:space="preserve"> </w:t>
@@ -1748,7 +1811,7 @@
         <w:t xml:space="preserve"> </w:t>
       </w:r>
       <w:r>
-        <w:t xml:space="preserve">The results showed that digital technology did not have any significant effects on mental health</w:t>
+        <w:t xml:space="preserve">The results showed that digital technology did not have significant effects on mental health</w:t>
       </w:r>
       <w:r>
         <w:t xml:space="preserve"> </w:t>
@@ -1778,13 +1841,7 @@
         <w:t xml:space="preserve"> </w:t>
       </w:r>
       <w:r>
-        <w:t xml:space="preserve">However, note that all of these findings represent between-person relations stemming from cross-sectional data (see below).</w:t>
-      </w:r>
-      <w:r>
-        <w:t xml:space="preserve"> </w:t>
-      </w:r>
-      <w:r>
-        <w:t xml:space="preserve">We therefore don’t know whether the differences in mental health and well-being are due to social media use or due to other third variables, such as age, health, employment, or education.</w:t>
+        <w:t xml:space="preserve"> </w:t>
       </w:r>
     </w:p>
     <w:p>
@@ -1817,7 +1874,7 @@
         <w:t xml:space="preserve"> </w:t>
       </w:r>
       <w:r>
-        <w:t xml:space="preserve">A meta review (i.e., an analysis of meta-analyses) found that the relation between social media use and well-being is likely in the negative spectrum but very small</w:t>
+        <w:t xml:space="preserve">A meta review (i.e., an analysis of meta-analyses) found that the relation between social media use and well-being is likely in the negative spectrum but very small, potentially too small to matter</w:t>
       </w:r>
       <w:r>
         <w:t xml:space="preserve"> </w:t>
@@ -1826,13 +1883,13 @@
         <w:t xml:space="preserve">(Meier &amp; Reinecke, 2020)</w:t>
       </w:r>
       <w:r>
-        <w:t xml:space="preserve">—potentially too small to matter.</w:t>
-      </w:r>
-      <w:r>
-        <w:t xml:space="preserve"> </w:t>
-      </w:r>
-      <w:r>
-        <w:t xml:space="preserve">What determines whether or not an effect is considered small or trivial?</w:t>
+        <w:t xml:space="preserve">.</w:t>
+      </w:r>
+      <w:r>
+        <w:t xml:space="preserve"> </w:t>
+      </w:r>
+      <w:r>
+        <w:t xml:space="preserve">What determines whether or not an effect should be considered small or trivial?</w:t>
       </w:r>
       <w:r>
         <w:t xml:space="preserve"> </w:t>
@@ -1892,7 +1949,7 @@
         <w:pStyle w:val="Textkrper"/>
       </w:pPr>
       <w:r>
-        <w:t xml:space="preserve">Finally, also several individual studies employing advanced methods found smalls relations between social media use and well-being</w:t>
+        <w:t xml:space="preserve">Finally, several individual studies employing advanced methods found smalls relations between social media use and well-being</w:t>
       </w:r>
       <w:r>
         <w:t xml:space="preserve"> </w:t>
@@ -1919,7 +1976,7 @@
         <w:t xml:space="preserve"> </w:t>
       </w:r>
       <w:r>
-        <w:t xml:space="preserve">reported that although for some users (roughly one quarter) the effects of social media use on well-being were negative, for almost the same number of users they were positive, while for the rest the effects were neutral.</w:t>
+        <w:t xml:space="preserve">reported that although for roughly one quarter of all users the effects of social media use on well-being were negative, for almost the same number of users they were positive, while for the rest the effects were neutral.</w:t>
       </w:r>
       <w:r>
         <w:t xml:space="preserve"> </w:t>
@@ -1982,15 +2039,25 @@
       <w:r>
         <w:t xml:space="preserve">In conclusion, in light of the theoretical considerations and empirical studies presented above, I expect that COVID-19 related communication on social media doesn’t affect well-being in a meaningful or relevant way.</w:t>
       </w:r>
-      <w:r>
-        <w:t xml:space="preserve"> </w:t>
-      </w:r>
-      <w:r>
-        <w:rPr>
-          <w:bCs/>
-          <w:b/>
-        </w:rPr>
-        <w:t xml:space="preserve">This general hypothesis will be analyzed specifically for the communication types of (a) time spent reading, (b) liking and sharing, and (c) actively posting COVID-19 related content.</w:t>
+    </w:p>
+    <w:p>
+      <w:pPr>
+        <w:pStyle w:val="Blocktext"/>
+      </w:pPr>
+      <w:r>
+        <w:t xml:space="preserve">Hypothesis: The within-person effects of all types of COVID-19 related social media use on all types of well-being indicators—while controlling for several stable and varying covariates such as sociodemographic variables and psychological dispositions—will be trivial.</w:t>
+      </w:r>
+    </w:p>
+    <w:p>
+      <w:pPr>
+        <w:pStyle w:val="FirstParagraph"/>
+      </w:pPr>
+      <w:r>
+        <w:rPr>
+          <w:bCs/>
+          <w:b/>
+        </w:rPr>
+        <w:t xml:space="preserve">In this study, this general hypothesis will be analyzed specifically for the three communication types of (a) time spent reading, (b) liking and sharing, and (c) actively posting COVID-19 related content.</w:t>
       </w:r>
       <w:r>
         <w:t xml:space="preserve"> </w:t>
@@ -2010,15 +2077,7 @@
           <w:bCs/>
           <w:b/>
         </w:rPr>
-        <w:t xml:space="preserve">Three different well-being indicators will be differentiated: life satisfaction, positive affect, and negative affect.</w:t>
-      </w:r>
-    </w:p>
-    <w:p>
-      <w:pPr>
-        <w:pStyle w:val="Blocktext"/>
-      </w:pPr>
-      <w:r>
-        <w:t xml:space="preserve">Hypothesis: The within-person effects of all types of COVID-19 related social media use on all types of well-being indicators—while controlling for several stable and varying covariates such as sociodemographic variables and psychological dispositions—will be trivial.</w:t>
+        <w:t xml:space="preserve">Three different well-being indicators will be distinguished: life satisfaction, positive affect, and negative affect.</w:t>
       </w:r>
     </w:p>
     <w:bookmarkEnd w:id="22"/>
@@ -2265,23 +2324,7 @@
         <w:t xml:space="preserve">Norman et al. (2003)</w:t>
       </w:r>
       <w:r>
-        <w:t xml:space="preserve">, people can reliably distinguish</w:t>
-      </w:r>
-      <w:r>
-        <w:t xml:space="preserve"> </w:t>
-      </w:r>
-      <w:r>
-        <w:rPr>
-          <w:iCs/>
-          <w:i/>
-        </w:rPr>
-        <w:t xml:space="preserve">seven</w:t>
-      </w:r>
-      <w:r>
-        <w:t xml:space="preserve"> </w:t>
-      </w:r>
-      <w:r>
-        <w:t xml:space="preserve">levels of satisfaction with health.</w:t>
+        <w:t xml:space="preserve">, people can reliably distinguish seven levels of satisfaction with health.</w:t>
       </w:r>
       <w:r>
         <w:t xml:space="preserve"> </w:t>
@@ -2403,7 +2446,7 @@
           <w:bCs/>
           <w:b/>
         </w:rPr>
-        <w:t xml:space="preserve">Non-varying third variables only help control non-varying (between-person) relations.</w:t>
+        <w:t xml:space="preserve">Non-varying third variables can only help control non-varying (between-person) relations.</w:t>
       </w:r>
     </w:p>
     <w:p>
@@ -2561,7 +2604,7 @@
         <w:t xml:space="preserve"> </w:t>
       </w:r>
       <w:r>
-        <w:t xml:space="preserve">However, in doing so not much is gained or lost, because the effects of social media use would remain virtually the same</w:t>
+        <w:t xml:space="preserve">However, in doing so not much is gained, because the effects of social media use would remain virtually the same</w:t>
       </w:r>
       <w:r>
         <w:t xml:space="preserve"> </w:t>
@@ -2619,23 +2662,7 @@
         <w:t xml:space="preserve"> </w:t>
       </w:r>
       <w:r>
-        <w:t xml:space="preserve">If a specific person changes their media diet, we need to measure how this behavior affects</w:t>
-      </w:r>
-      <w:r>
-        <w:t xml:space="preserve"> </w:t>
-      </w:r>
-      <w:r>
-        <w:rPr>
-          <w:iCs/>
-          <w:i/>
-        </w:rPr>
-        <w:t xml:space="preserve">their own</w:t>
-      </w:r>
-      <w:r>
-        <w:t xml:space="preserve"> </w:t>
-      </w:r>
-      <w:r>
-        <w:t xml:space="preserve">well-being.</w:t>
+        <w:t xml:space="preserve">If a specific person changes their media diet, we need to measure how this behavior affects their own well-being.</w:t>
       </w:r>
       <w:r>
         <w:t xml:space="preserve"> </w:t>
@@ -2688,53 +2715,41 @@
         <w:t xml:space="preserve"> </w:t>
       </w:r>
       <w:r>
+        <w:rPr>
+          <w:bCs/>
+          <w:b/>
+        </w:rPr>
         <w:t xml:space="preserve">If variables are stable, longer intervals are needed; if they fluctuate, shorter intervals.</w:t>
       </w:r>
       <w:r>
         <w:t xml:space="preserve"> </w:t>
       </w:r>
       <w:r>
-        <w:t xml:space="preserve">In the case of well-being, we need shorter intervals for</w:t>
-      </w:r>
-      <w:r>
-        <w:t xml:space="preserve"> </w:t>
-      </w:r>
-      <w:r>
-        <w:rPr>
-          <w:bCs/>
-          <w:b/>
-        </w:rPr>
-        <w:t xml:space="preserve">the more fluctuating</w:t>
-      </w:r>
-      <w:r>
-        <w:t xml:space="preserve"> </w:t>
-      </w:r>
-      <w:r>
-        <w:t xml:space="preserve">positive and negative affect and longer ones for</w:t>
-      </w:r>
-      <w:r>
-        <w:t xml:space="preserve"> </w:t>
-      </w:r>
-      <w:r>
-        <w:rPr>
-          <w:bCs/>
-          <w:b/>
-        </w:rPr>
-        <w:t xml:space="preserve">the more stable</w:t>
-      </w:r>
-      <w:r>
-        <w:t xml:space="preserve"> </w:t>
-      </w:r>
-      <w:r>
-        <w:t xml:space="preserve">life satisfaction</w:t>
-      </w:r>
-      <w:r>
-        <w:t xml:space="preserve"> </w:t>
-      </w:r>
-      <w:r>
+        <w:rPr>
+          <w:bCs/>
+          <w:b/>
+        </w:rPr>
+        <w:t xml:space="preserve">In the case of well-being, we need shorter intervals for the more fluctuating positive and negative affect, and longer ones for the more stable life satisfaction</w:t>
+      </w:r>
+      <w:r>
+        <w:rPr>
+          <w:bCs/>
+          <w:b/>
+        </w:rPr>
+        <w:t xml:space="preserve"> </w:t>
+      </w:r>
+      <w:r>
+        <w:rPr>
+          <w:bCs/>
+          <w:b/>
+        </w:rPr>
         <w:t xml:space="preserve">(Dienlin &amp; Johannes, 2020)</w:t>
       </w:r>
       <w:r>
+        <w:rPr>
+          <w:bCs/>
+          <w:b/>
+        </w:rPr>
         <w:t xml:space="preserve">.</w:t>
       </w:r>
       <w:r>
@@ -2776,7 +2791,7 @@
           <w:bCs/>
           <w:b/>
         </w:rPr>
-        <w:t xml:space="preserve">Effects on life satisfaction often take longer to manifest, for example because media use leads to actual changes in specific behaviors, which then affect life satisfaction</w:t>
+        <w:t xml:space="preserve">Effects on life satisfaction often take longer to manifest, for example because media use leads to actual changes in specific behaviors, which then in turn affect life satisfaction</w:t>
       </w:r>
       <w:r>
         <w:rPr>
@@ -3119,50 +3134,33 @@
           <w:bCs/>
           <w:b/>
         </w:rPr>
-        <w:t xml:space="preserve">At the time of writing, the official website included a data-set consisting of 24 waves.</w:t>
-      </w:r>
-      <w:r>
-        <w:rPr>
-          <w:bCs/>
-          <w:b/>
-        </w:rPr>
-        <w:t xml:space="preserve"> </w:t>
-      </w:r>
-      <w:r>
-        <w:t xml:space="preserve"> </w:t>
-      </w:r>
-      <w:r>
-        <w:rPr>
-          <w:bCs/>
-          <w:b/>
-        </w:rPr>
-        <w:t xml:space="preserve">For the analyses presented here, I was able to receive an advance version consisting of all 32 waves.</w:t>
-      </w:r>
-      <w:r>
-        <w:t xml:space="preserve"> </w:t>
-      </w:r>
-      <w:r>
-        <w:rPr>
-          <w:bCs/>
-          <w:b/>
-        </w:rPr>
-        <w:t xml:space="preserve">The study was conducted between March 2020 and June 2022, and data collection is now officially finished.</w:t>
-      </w:r>
-      <w:r>
-        <w:t xml:space="preserve"> </w:t>
-      </w:r>
-      <w:r>
-        <w:rPr>
-          <w:bCs/>
-          <w:b/>
-        </w:rPr>
-        <w:t xml:space="preserve">It contains 32 waves.</w:t>
-      </w:r>
-      <w:r>
-        <w:t xml:space="preserve"> </w:t>
-      </w:r>
-      <w:r>
-        <w:t xml:space="preserve">Between March 2020 and July 2020, the intervals were weekly, and afterward the intervals were monthly.</w:t>
+        <w:t xml:space="preserve">At the time of writing, the official website featured a data-set consisting of 24 waves.</w:t>
+      </w:r>
+      <w:r>
+        <w:t xml:space="preserve"> </w:t>
+      </w:r>
+      <w:r>
+        <w:rPr>
+          <w:bCs/>
+          <w:b/>
+        </w:rPr>
+        <w:t xml:space="preserve">For the analyses presented here, I received an advance version consisting of all 32 waves.</w:t>
+      </w:r>
+      <w:r>
+        <w:t xml:space="preserve"> </w:t>
+      </w:r>
+      <w:r>
+        <w:rPr>
+          <w:bCs/>
+          <w:b/>
+        </w:rPr>
+        <w:t xml:space="preserve">The study was conducted between March 2020 and June 2022, and data collection is now finished.</w:t>
+      </w:r>
+      <w:r>
+        <w:t xml:space="preserve"> </w:t>
+      </w:r>
+      <w:r>
+        <w:t xml:space="preserve">Between March 2020 and July 2020, the intervals between waves were weekly, and afterward the intervals were monthly.</w:t>
       </w:r>
       <w:r>
         <w:t xml:space="preserve"> </w:t>
@@ -3313,7 +3311,7 @@
         <w:t xml:space="preserve"> </w:t>
       </w:r>
       <w:r>
-        <w:t xml:space="preserve">On the basis of the SESOI, I then defined a null region.</w:t>
+        <w:t xml:space="preserve">On the basis of the SESOI, I defined a null region.</w:t>
       </w:r>
       <w:r>
         <w:t xml:space="preserve"> </w:t>
@@ -3523,7 +3521,7 @@
         <w:t xml:space="preserve"> </w:t>
       </w:r>
       <w:r>
-        <w:t xml:space="preserve">= .20, [95% CI: .15, .25]), the hypothesis that the effect is trivial is supported.</w:t>
+        <w:t xml:space="preserve">= -.02, [95% CI: -.12, .08]), the hypothesis that the effect is trivial is supported.</w:t>
       </w:r>
       <w:r>
         <w:t xml:space="preserve"> </w:t>
@@ -3545,7 +3543,7 @@
         <w:t xml:space="preserve"> </w:t>
       </w:r>
       <w:r>
-        <w:t xml:space="preserve">= .30, [95% CI: .25, .35]), the hypothesis is not supported and the results are considered inconclusive, while a meaningful negative effect is rejected.</w:t>
+        <w:t xml:space="preserve">= -.22, [95% CI: -.27, -.17]), the hypothesis is not supported and the results are considered inconclusive, while a meaningful negative effect is rejected.</w:t>
       </w:r>
       <w:r>
         <w:t xml:space="preserve"> </w:t>
@@ -3567,7 +3565,7 @@
         <w:t xml:space="preserve"> </w:t>
       </w:r>
       <w:r>
-        <w:t xml:space="preserve">= .40, [95% CI: .35, .45]), the hypothesis is rejected and the existence of a meaningful positive effect is supported.</w:t>
+        <w:t xml:space="preserve">= -.40, [95% CI: -.45, -.35]), the hypothesis is rejected and the existence of a meaningful positive effect is supported.</w:t>
       </w:r>
       <w:r>
         <w:t xml:space="preserve"> </w:t>
@@ -4500,7 +4498,7 @@
         <w:t xml:space="preserve"> </w:t>
       </w:r>
       <w:r>
-        <w:t xml:space="preserve">Freshly recruited respondents always answered all questions on social media use.</w:t>
+        <w:t xml:space="preserve">Freshly recruited respondents always answered all questions on COVID 19-related social media use.</w:t>
       </w:r>
     </w:p>
     <w:bookmarkEnd w:id="38"/>
@@ -4524,7 +4522,7 @@
         <w:t xml:space="preserve"> </w:t>
       </w:r>
       <w:r>
-        <w:t xml:space="preserve">(a) gender (female, male, diverse), (b) age, (c) education (ten options), (d) Austria country of birth (yes/no), (e) Austria parents’ country of birth (no parent, one parent, both parents).</w:t>
+        <w:t xml:space="preserve">(a) gender (female, male, diverse), (b) age, (c) education (ten options), (d) Austria country of birth (yes/no), (e) Austria parents’ country of birth (no parent, one parent, both parents), (f) household size, (g) work hours per week, (h) home office, and (i) household income.</w:t>
       </w:r>
       <w:r>
         <w:t xml:space="preserve"> </w:t>
@@ -4542,19 +4540,13 @@
         <w:t xml:space="preserve"> </w:t>
       </w:r>
       <w:r>
-        <w:t xml:space="preserve">This includes (a) text-based media news consumption (five degrees), (b) video-based media news consumption (five degrees), (c) residency is Vienna (yes/no), (d) self-reported physical health (five degrees), (e) living space (eleven options), (f) access to balcony (yes/no), (g) access to garden (yes/no), (h) employment (nine options), (i) disposition to take risks (eleven degrees), and (j) locus of control (five degrees).</w:t>
-      </w:r>
-      <w:r>
-        <w:t xml:space="preserve"> </w:t>
-      </w:r>
-      <w:r>
-        <w:t xml:space="preserve">I also controlled for the following varying covariates: (a) five items measuring outdoor activities such as sport or meeting friends (five degrees), and (b) satisfaction with democracy (five degrees).</w:t>
-      </w:r>
-      <w:r>
-        <w:t xml:space="preserve"> </w:t>
-      </w:r>
-      <w:r>
-        <w:t xml:space="preserve">Because it lead to too much attrition in the sample, I did not control for (a) household size, (b) work hours per week, (c) home office, (d) household income.</w:t>
+        <w:t xml:space="preserve">This includes (a) text-based media news consumption (five degrees), (b) video-based media news consumption (five degrees), (c) residency is Vienna (yes/no), (d) living space (eleven options), (e) access to balcony (yes/no), (f) access to garden (yes/no), (g) employment (nine options), (h) disposition to take risks (eleven degrees), and (i) locus of control (five degrees).</w:t>
+      </w:r>
+      <w:r>
+        <w:t xml:space="preserve"> </w:t>
+      </w:r>
+      <w:r>
+        <w:t xml:space="preserve">I also controlled for the following varying covariates: (a) five items measuring outdoor activities such as sport or meeting friends (five degrees), (b) satisfaction with democracy (five degrees), (c) self-reported physical health (five degrees), and (d) whether participants contracted COVID-19 since the last wave.</w:t>
       </w:r>
     </w:p>
     <w:bookmarkEnd w:id="39"/>
@@ -4624,20 +4616,7 @@
         <w:t xml:space="preserve"> </w:t>
       </w:r>
       <w:r>
-        <w:t xml:space="preserve">Regarding the effects of different communication</w:t>
-      </w:r>
-      <w:r>
-        <w:t xml:space="preserve"> </w:t>
-      </w:r>
-      <w:r>
-        <w:rPr>
-          <w:iCs/>
-          <w:i/>
-        </w:rPr>
-        <w:t xml:space="preserve">types</w:t>
-      </w:r>
-      <w:r>
-        <w:t xml:space="preserve">—that is, reading vs. sharing vs. posting—all within-person effects fell completely within the a-priori defined null region (see Figure</w:t>
+        <w:t xml:space="preserve">Regarding the effects of different communication types—that is, reading vs. sharing vs. posting—all within-person effects fell completely within the a-priori defined null region (see Figure</w:t>
       </w:r>
       <w:r>
         <w:t xml:space="preserve"> </w:t>
@@ -4652,7 +4631,7 @@
         <w:t xml:space="preserve"> </w:t>
       </w:r>
       <w:r>
-        <w:t xml:space="preserve">For example, respondents who used social media more frequently than usual to read about COVID-19 related topics did not show a simultaneous change in life satisfaction (</w:t>
+        <w:t xml:space="preserve">For example, respondents who used social media more frequently than usual to like or share COVID-19 related content did not show a simultaneous change in negative affect (</w:t>
       </w:r>
       <w:r>
         <w:rPr>
@@ -4665,7 +4644,7 @@
         <w:t xml:space="preserve"> </w:t>
       </w:r>
       <w:r>
-        <w:t xml:space="preserve">= 0.04 [95% CI -0.01, 0.09]).</w:t>
+        <w:t xml:space="preserve">= 0.01 [95% CI -0.05, 0.07]).</w:t>
       </w:r>
       <w:r>
         <w:t xml:space="preserve"> </w:t>
@@ -4673,9 +4652,11 @@
       <w:r>
         <w:t xml:space="preserve">As a result, the hypothesis was supported for all COVID-19 related types of social media communication.</w:t>
       </w:r>
-      <w:r>
-        <w:t xml:space="preserve"> </w:t>
-      </w:r>
+    </w:p>
+    <w:p>
+      <w:pPr>
+        <w:pStyle w:val="Textkrper"/>
+      </w:pPr>
       <w:r>
         <w:rPr>
           <w:bCs/>
@@ -4691,7 +4672,7 @@
           <w:bCs/>
           <w:b/>
         </w:rPr>
-        <w:t xml:space="preserve">Users who wrote more COVID-19 related posts than usual were also slightly less satisfied with their lives as usual (</w:t>
+        <w:t xml:space="preserve">Users who wrote more COVID-19 related posts than usual were also slightly less satisfied with their lives than usual (</w:t>
       </w:r>
       <w:r>
         <w:rPr>
@@ -4757,7 +4738,7 @@
           <w:bCs/>
           <w:b/>
         </w:rPr>
-        <w:t xml:space="preserve">There was a small and statistically non-significant trend that reading COVID-19 related content slightly increased life satisfaction (</w:t>
+        <w:t xml:space="preserve">There was also a small and statistically non-significant trend that reading COVID-19 related content slightly increased life satisfaction (</w:t>
       </w:r>
       <w:r>
         <w:rPr>
@@ -4881,20 +4862,7 @@
         <w:pStyle w:val="Textkrper"/>
       </w:pPr>
       <w:r>
-        <w:t xml:space="preserve">Regarding the COVID-19 related use of social media</w:t>
-      </w:r>
-      <w:r>
-        <w:t xml:space="preserve"> </w:t>
-      </w:r>
-      <w:r>
-        <w:rPr>
-          <w:iCs/>
-          <w:i/>
-        </w:rPr>
-        <w:t xml:space="preserve">channels</w:t>
-      </w:r>
-      <w:r>
-        <w:t xml:space="preserve">, the results were comparable (see Figure</w:t>
+        <w:t xml:space="preserve">Regarding the COVID-19 related use of social media channels, the results were comparable (see Figure</w:t>
       </w:r>
       <w:r>
         <w:t xml:space="preserve"> </w:t>
@@ -4936,55 +4904,27 @@
       <w:r>
         <w:t xml:space="preserve">In sum, the hypothesis was supported also for the COVID-19 related use of important social media channels.</w:t>
       </w:r>
-      <w:r>
-        <w:t xml:space="preserve"> </w:t>
-      </w:r>
-      <w:r>
-        <w:rPr>
-          <w:bCs/>
-          <w:b/>
-        </w:rPr>
-        <w:t xml:space="preserve">However, two effects differed substantially from zero.</w:t>
-      </w:r>
-      <w:r>
-        <w:t xml:space="preserve"> </w:t>
-      </w:r>
-      <w:r>
-        <w:rPr>
-          <w:bCs/>
-          <w:b/>
-        </w:rPr>
-        <w:t xml:space="preserve">Respondents who used Instagram more frequently than usual to attain COVID-19 related news reported slightly</w:t>
-      </w:r>
-      <w:r>
-        <w:rPr>
-          <w:bCs/>
-          <w:b/>
-        </w:rPr>
-        <w:t xml:space="preserve"> </w:t>
-      </w:r>
-      <w:r>
-        <w:rPr>
-          <w:iCs/>
-          <w:i/>
-          <w:bCs/>
-          <w:b/>
-        </w:rPr>
-        <w:t xml:space="preserve">lower</w:t>
-      </w:r>
-      <w:r>
-        <w:rPr>
-          <w:bCs/>
-          <w:b/>
-        </w:rPr>
-        <w:t xml:space="preserve"> </w:t>
-      </w:r>
-      <w:r>
-        <w:rPr>
-          <w:bCs/>
-          <w:b/>
-        </w:rPr>
-        <w:t xml:space="preserve">levels of negative affect than usual (</w:t>
+    </w:p>
+    <w:p>
+      <w:pPr>
+        <w:pStyle w:val="Textkrper"/>
+      </w:pPr>
+      <w:r>
+        <w:rPr>
+          <w:bCs/>
+          <w:b/>
+        </w:rPr>
+        <w:t xml:space="preserve">That said, two effects differed substantially from zero.</w:t>
+      </w:r>
+      <w:r>
+        <w:t xml:space="preserve"> </w:t>
+      </w:r>
+      <w:r>
+        <w:rPr>
+          <w:bCs/>
+          <w:b/>
+        </w:rPr>
+        <w:t xml:space="preserve">Respondents who used Instagram more frequently than usual to attain COVID-19 related news reported slightly lower levels of negative affect than usual (</w:t>
       </w:r>
       <w:r>
         <w:rPr>
@@ -5017,37 +4957,7 @@
           <w:bCs/>
           <w:b/>
         </w:rPr>
-        <w:t xml:space="preserve">Respondents who used YouTube more frequently than usual to attain COVID-19 related news reported slightly</w:t>
-      </w:r>
-      <w:r>
-        <w:rPr>
-          <w:bCs/>
-          <w:b/>
-        </w:rPr>
-        <w:t xml:space="preserve"> </w:t>
-      </w:r>
-      <w:r>
-        <w:rPr>
-          <w:iCs/>
-          <w:i/>
-          <w:bCs/>
-          <w:b/>
-        </w:rPr>
-        <w:t xml:space="preserve">higher</w:t>
-      </w:r>
-      <w:r>
-        <w:rPr>
-          <w:bCs/>
-          <w:b/>
-        </w:rPr>
-        <w:t xml:space="preserve"> </w:t>
-      </w:r>
-      <w:r>
-        <w:rPr>
-          <w:bCs/>
-          <w:b/>
-        </w:rPr>
-        <w:t xml:space="preserve">levels of negative affect than usual (</w:t>
+        <w:t xml:space="preserve">Respondents who used YouTube more frequently than usual to attain COVID-19 related news reported slightly higher levels of negative affect than usual (</w:t>
       </w:r>
       <w:r>
         <w:rPr>
@@ -5070,17 +4980,17 @@
           <w:bCs/>
           <w:b/>
         </w:rPr>
-        <w:t xml:space="preserve">= 0.02 [95% CI 0, 0.03]).</w:t>
-      </w:r>
-      <w:r>
-        <w:t xml:space="preserve"> </w:t>
-      </w:r>
-      <w:r>
-        <w:rPr>
-          <w:bCs/>
-          <w:b/>
-        </w:rPr>
-        <w:t xml:space="preserve">However, both effects were still completely inside of the null region, hence not large enough to be considered meaningful.</w:t>
+        <w:t xml:space="preserve">= 0.02 [95% CI &lt; 0.01, 0.03]).</w:t>
+      </w:r>
+      <w:r>
+        <w:t xml:space="preserve"> </w:t>
+      </w:r>
+      <w:r>
+        <w:rPr>
+          <w:bCs/>
+          <w:b/>
+        </w:rPr>
+        <w:t xml:space="preserve">However, both effects were still completely inside of the null region, hence likely not large enough to be considered meaningful.</w:t>
       </w:r>
     </w:p>
     <w:p>
@@ -5221,7 +5131,7 @@
           <w:bCs/>
           <w:b/>
         </w:rPr>
-        <w:t xml:space="preserve">= -0.05 [95% CI -0.02, -0.08]).</w:t>
+        <w:t xml:space="preserve">= -0.05 [95% CI -0.08, -0.02]).</w:t>
       </w:r>
       <w:r>
         <w:t xml:space="preserve"> </w:t>
@@ -5254,7 +5164,7 @@
           <w:bCs/>
           <w:b/>
         </w:rPr>
-        <w:t xml:space="preserve">= 0.06 [95% CI 0.10, 0.03]).</w:t>
+        <w:t xml:space="preserve">= 0.06 [95% CI 0.03, 0.10]).</w:t>
       </w:r>
       <w:r>
         <w:t xml:space="preserve"> </w:t>
@@ -5287,7 +5197,7 @@
           <w:bCs/>
           <w:b/>
         </w:rPr>
-        <w:t xml:space="preserve">= 0.06 [95% CI 0.11, 0.01]).</w:t>
+        <w:t xml:space="preserve">= 0.06 [95% CI 0.01, 0.11]).</w:t>
       </w:r>
       <w:r>
         <w:t xml:space="preserve"> </w:t>
@@ -5320,7 +5230,7 @@
           <w:bCs/>
           <w:b/>
         </w:rPr>
-        <w:t xml:space="preserve">= 0.09 [95% CI 0.16, 0.02]).</w:t>
+        <w:t xml:space="preserve">= 0.09 [95% CI 0.02, 0.16]).</w:t>
       </w:r>
       <w:r>
         <w:t xml:space="preserve"> </w:t>
@@ -5343,7 +5253,7 @@
         <w:t xml:space="preserve"> </w:t>
       </w:r>
       <w:r>
-        <w:t xml:space="preserve">Actively posting on social media was significantly (though not meaningfully) related to decreased life satisfaction.</w:t>
+        <w:t xml:space="preserve">Initially, actively posting on social media was significantly (though not meaningfully) related to decreased life satisfaction.</w:t>
       </w:r>
       <w:r>
         <w:t xml:space="preserve"> </w:t>
@@ -5402,7 +5312,7 @@
         <w:t xml:space="preserve"> </w:t>
       </w:r>
       <w:r>
-        <w:t xml:space="preserve">which allows for a better comparison across the differently scaled variables.</w:t>
+        <w:t xml:space="preserve">which also allows for a better comparison across the differently scaled variables.</w:t>
       </w:r>
       <w:r>
         <w:t xml:space="preserve"> </w:t>
@@ -5469,7 +5379,7 @@
         <w:pStyle w:val="FirstParagraph"/>
       </w:pPr>
       <w:r>
-        <w:t xml:space="preserve">To find out whether my inferences were robust across legitimate (though arguably inferior) alternative analyses, I reran the analyses also using standardized estimates, mean scores instead of factor scores, and with a data set where missing data were not imputed.</w:t>
+        <w:t xml:space="preserve">To find out whether the inferences were robust across plausible (though arguably inferior) alternative analyses, I reran the analyses also using standardized estimates, additional covariates including trust in media or government, single imputation, and with a data set where missing data were not imputed.</w:t>
       </w:r>
       <w:r>
         <w:t xml:space="preserve"> </w:t>
@@ -5562,29 +5472,23 @@
         <w:t xml:space="preserve"> </w:t>
       </w:r>
       <w:r>
-        <w:t xml:space="preserve">In a random effects model I separated between person relations from within-person effects and controlled for a large number of both stable and varying covariates, thereby aiming to assess causality.</w:t>
-      </w:r>
-      <w:r>
-        <w:t xml:space="preserve"> </w:t>
-      </w:r>
-      <w:r>
-        <w:t xml:space="preserve">The results showed that some statistically significant negative within-person effects existed, but that they were</w:t>
-      </w:r>
-      <w:r>
-        <w:t xml:space="preserve"> </w:t>
-      </w:r>
-      <w:r>
-        <w:rPr>
-          <w:bCs/>
-          <w:b/>
-        </w:rPr>
-        <w:t xml:space="preserve">very small and likely</w:t>
-      </w:r>
-      <w:r>
-        <w:t xml:space="preserve"> </w:t>
-      </w:r>
-      <w:r>
-        <w:t xml:space="preserve">trivial.</w:t>
+        <w:t xml:space="preserve">In a random effects model I separated between person relations from within-person effects.</w:t>
+      </w:r>
+      <w:r>
+        <w:t xml:space="preserve"> </w:t>
+      </w:r>
+      <w:r>
+        <w:t xml:space="preserve">I controlled for a large number of both stable and varying covariates, aiming to assess causality.</w:t>
+      </w:r>
+      <w:r>
+        <w:t xml:space="preserve"> </w:t>
+      </w:r>
+      <w:r>
+        <w:rPr>
+          <w:bCs/>
+          <w:b/>
+        </w:rPr>
+        <w:t xml:space="preserve">The results showed that some statistically significant negative within-person effects existed, but that they were very small and likely negligible.</w:t>
       </w:r>
       <w:r>
         <w:t xml:space="preserve"> </w:t>
@@ -5680,27 +5584,27 @@
           <w:bCs/>
           <w:b/>
         </w:rPr>
-        <w:t xml:space="preserve">When writing posts and comments on social media, people explicitly and more deeply engage with COVID-19 related content.</w:t>
-      </w:r>
-      <w:r>
-        <w:t xml:space="preserve"> </w:t>
-      </w:r>
-      <w:r>
-        <w:rPr>
-          <w:bCs/>
-          <w:b/>
-        </w:rPr>
-        <w:t xml:space="preserve">Unfortunately, in general online tonality is often more extreme, negative, or aggressive, which potentially affects their authors.</w:t>
-      </w:r>
-      <w:r>
-        <w:t xml:space="preserve"> </w:t>
-      </w:r>
-      <w:r>
-        <w:rPr>
-          <w:bCs/>
-          <w:b/>
-        </w:rPr>
-        <w:t xml:space="preserve">Note that I controlled for whether or not participants had a COVID-19 infection during a specific wave, which rules out the potential explanation that having an infection was the root cause of increased communication and reduced well-being.</w:t>
+        <w:t xml:space="preserve">As a potential explanation, when writing posts and comments on social media people explicitly and more deeply engage with COVID-19 related content.</w:t>
+      </w:r>
+      <w:r>
+        <w:t xml:space="preserve"> </w:t>
+      </w:r>
+      <w:r>
+        <w:rPr>
+          <w:bCs/>
+          <w:b/>
+        </w:rPr>
+        <w:t xml:space="preserve">The tonality on social media is often extreme, negative, or aggressive, which potentially affects their authors.</w:t>
+      </w:r>
+      <w:r>
+        <w:t xml:space="preserve"> </w:t>
+      </w:r>
+      <w:r>
+        <w:rPr>
+          <w:bCs/>
+          <w:b/>
+        </w:rPr>
+        <w:t xml:space="preserve">And because I controlled for whether or not participants had a COVID-19 infection during a specific wave, we can rule out the potential explanation that having an infection was the root cause of increased communication and reduced well-being.</w:t>
       </w:r>
     </w:p>
     <w:p>
@@ -5712,7 +5616,7 @@
           <w:bCs/>
           <w:b/>
         </w:rPr>
-        <w:t xml:space="preserve">The potential explanation that tonality might be a relevant factor at play here is also supported by the second trend.</w:t>
+        <w:t xml:space="preserve">The hypothesis that tonality might be a relevant factor at play is also supported by the second trend.</w:t>
       </w:r>
       <w:r>
         <w:t xml:space="preserve"> </w:t>
@@ -5763,17 +5667,17 @@
           <w:bCs/>
           <w:b/>
         </w:rPr>
-        <w:t xml:space="preserve">Content is generally post positive, uplifting, and (self-)flattering.</w:t>
-      </w:r>
-      <w:r>
-        <w:t xml:space="preserve"> </w:t>
-      </w:r>
-      <w:r>
-        <w:rPr>
-          <w:bCs/>
-          <w:b/>
-        </w:rPr>
-        <w:t xml:space="preserve">It seems the often-criticized positivity bias on Instagram might have been somewhat beneficial in times of the pandemic.</w:t>
+        <w:t xml:space="preserve">Content is generally more positive, uplifting, and (self-)flattering.</w:t>
+      </w:r>
+      <w:r>
+        <w:t xml:space="preserve"> </w:t>
+      </w:r>
+      <w:r>
+        <w:rPr>
+          <w:bCs/>
+          <w:b/>
+        </w:rPr>
+        <w:t xml:space="preserve">It seems the much maligned positivity bias on Instagram might have been somewhat beneficial in times of the pandemic.</w:t>
       </w:r>
       <w:r>
         <w:t xml:space="preserve"> </w:t>
@@ -5814,7 +5718,7 @@
           <w:bCs/>
           <w:b/>
         </w:rPr>
-        <w:t xml:space="preserve">To provide a concrete example, Instagram was successfully used as an interactive communication channel for first year students to have a better start into their new degree, effectively complementing alternative learning platform tools</w:t>
+        <w:t xml:space="preserve">To provide a concrete example, during the pandemic Instagram was successfully used as an interactive communication channel for first year students to have a better start into their new degree, effectively complementing alternative learning platform tools</w:t>
       </w:r>
       <w:r>
         <w:rPr>
@@ -5937,7 +5841,147 @@
         <w:pStyle w:val="Textkrper"/>
       </w:pPr>
       <w:r>
-        <w:t xml:space="preserve">On the one hand, the results are not aligned with several recent studies analyzing similar or closely related research questions.</w:t>
+        <w:rPr>
+          <w:bCs/>
+          <w:b/>
+        </w:rPr>
+        <w:t xml:space="preserve">The results showed that it makes sense to analyze different communication types and communication channels, and that active and passive communication showed different results.</w:t>
+      </w:r>
+      <w:r>
+        <w:t xml:space="preserve"> </w:t>
+      </w:r>
+      <w:r>
+        <w:rPr>
+          <w:bCs/>
+          <w:b/>
+        </w:rPr>
+        <w:t xml:space="preserve">Liking and sharing content did not show any within-person effects.</w:t>
+      </w:r>
+      <w:r>
+        <w:rPr>
+          <w:bCs/>
+          <w:b/>
+        </w:rPr>
+        <w:t xml:space="preserve"> </w:t>
+      </w:r>
+      <w:r>
+        <w:t xml:space="preserve"> </w:t>
+      </w:r>
+      <w:r>
+        <w:rPr>
+          <w:bCs/>
+          <w:b/>
+        </w:rPr>
+        <w:t xml:space="preserve">Such rather low-key active behaviors do not seem to affect well-being at all.</w:t>
+      </w:r>
+      <w:r>
+        <w:t xml:space="preserve"> </w:t>
+      </w:r>
+      <w:r>
+        <w:rPr>
+          <w:bCs/>
+          <w:b/>
+        </w:rPr>
+        <w:t xml:space="preserve">Regarding passive use, reading COVID-19 related posts is more ambivalent.</w:t>
+      </w:r>
+      <w:r>
+        <w:t xml:space="preserve"> </w:t>
+      </w:r>
+      <w:r>
+        <w:rPr>
+          <w:bCs/>
+          <w:b/>
+        </w:rPr>
+        <w:t xml:space="preserve">Results showed some weak trends towards a positive effect on life satisfaction, but a negative effect on mood.</w:t>
+      </w:r>
+      <w:r>
+        <w:t xml:space="preserve"> </w:t>
+      </w:r>
+      <w:r>
+        <w:rPr>
+          <w:bCs/>
+          <w:b/>
+        </w:rPr>
+        <w:t xml:space="preserve">It might be that reading and informing oneself about COVID-19 on social media is helpful in the long run, but more negative for short-term affect.</w:t>
+      </w:r>
+      <w:r>
+        <w:t xml:space="preserve"> </w:t>
+      </w:r>
+      <w:r>
+        <w:rPr>
+          <w:bCs/>
+          <w:b/>
+        </w:rPr>
+        <w:t xml:space="preserve">Finally, proactively engaging via writing posts, the most active form of communication analyzed here, showed only negative effects on well-being.</w:t>
+      </w:r>
+      <w:r>
+        <w:t xml:space="preserve"> </w:t>
+      </w:r>
+      <w:r>
+        <w:rPr>
+          <w:bCs/>
+          <w:b/>
+        </w:rPr>
+        <w:t xml:space="preserve">The results support the findings from</w:t>
+      </w:r>
+      <w:r>
+        <w:rPr>
+          <w:bCs/>
+          <w:b/>
+        </w:rPr>
+        <w:t xml:space="preserve"> </w:t>
+      </w:r>
+      <w:r>
+        <w:rPr>
+          <w:bCs/>
+          <w:b/>
+        </w:rPr>
+        <w:t xml:space="preserve">Valkenburg et al. (2022)</w:t>
+      </w:r>
+      <w:r>
+        <w:rPr>
+          <w:bCs/>
+          <w:b/>
+        </w:rPr>
+        <w:t xml:space="preserve">, who also could not confirm the claim active use is good and passive use is bad.</w:t>
+      </w:r>
+      <w:r>
+        <w:t xml:space="preserve"> </w:t>
+      </w:r>
+      <w:r>
+        <w:rPr>
+          <w:bCs/>
+          <w:b/>
+        </w:rPr>
+        <w:t xml:space="preserve">Focusing on communication channels, YouTube seems to be more negative, whereas Instagram is likely more positive.</w:t>
+      </w:r>
+      <w:r>
+        <w:t xml:space="preserve"> </w:t>
+      </w:r>
+      <w:r>
+        <w:rPr>
+          <w:bCs/>
+          <w:b/>
+        </w:rPr>
+        <w:t xml:space="preserve">Again, these are only very small effects.</w:t>
+      </w:r>
+      <w:r>
+        <w:t xml:space="preserve"> </w:t>
+      </w:r>
+      <w:r>
+        <w:rPr>
+          <w:bCs/>
+          <w:b/>
+        </w:rPr>
+        <w:t xml:space="preserve">Future research might elaborate on these specific relations to probe their stability and relevance.</w:t>
+      </w:r>
+    </w:p>
+    <w:p>
+      <w:pPr>
+        <w:pStyle w:val="Textkrper"/>
+      </w:pPr>
+      <w:r>
+        <w:t xml:space="preserve">Taken together, on the one hand the results are not aligned with several recent studies analyzing similar or closely related research questions.</w:t>
       </w:r>
       <w:r>
         <w:t xml:space="preserve"> </w:t>
@@ -6030,13 +6074,13 @@
         <w:t xml:space="preserve"> </w:t>
       </w:r>
       <w:r>
-        <w:t xml:space="preserve">If effects were indeed profoundly negative on average, then people likely wouldn’t spend so much time on social media.</w:t>
-      </w:r>
-      <w:r>
-        <w:t xml:space="preserve"> </w:t>
-      </w:r>
-      <w:r>
-        <w:t xml:space="preserve">Likewise, recent studies and meta-analyses analyzing the effects of social media use from a more general perspective or from a somewhat different angle.</w:t>
+        <w:t xml:space="preserve">If effects were indeed profoundly negative on average, then people likely wouldn’t spend so much time on social media engaging with COVID-19 content.</w:t>
+      </w:r>
+      <w:r>
+        <w:t xml:space="preserve"> </w:t>
+      </w:r>
+      <w:r>
+        <w:t xml:space="preserve">Likewise, recent studies and meta-analyses analyzed the effects of social media use from a more general perspective or from a somewhat different angle.</w:t>
       </w:r>
       <w:r>
         <w:t xml:space="preserve"> </w:t>
@@ -6063,125 +6107,206 @@
           <w:bCs/>
           <w:b/>
         </w:rPr>
-        <w:t xml:space="preserve">The results showed that it makes sense to analyze different communication types and communication channels, and that active and passive communication showed different results.</w:t>
-      </w:r>
-      <w:r>
-        <w:t xml:space="preserve"> </w:t>
-      </w:r>
-      <w:r>
-        <w:rPr>
-          <w:bCs/>
-          <w:b/>
-        </w:rPr>
-        <w:t xml:space="preserve">Liking and sharing content did not show any within-person effects.</w:t>
-      </w:r>
-      <w:r>
-        <w:rPr>
-          <w:bCs/>
-          <w:b/>
-        </w:rPr>
-        <w:t xml:space="preserve"> </w:t>
-      </w:r>
-      <w:r>
-        <w:t xml:space="preserve"> </w:t>
-      </w:r>
-      <w:r>
-        <w:rPr>
-          <w:bCs/>
-          <w:b/>
-        </w:rPr>
-        <w:t xml:space="preserve">Such rather low-key active behaviors do not seem to affect well-being at all.</w:t>
-      </w:r>
-      <w:r>
-        <w:t xml:space="preserve"> </w:t>
-      </w:r>
-      <w:r>
-        <w:rPr>
-          <w:bCs/>
-          <w:b/>
-        </w:rPr>
-        <w:t xml:space="preserve">Regarding passive use, reading COVID-19 related posts is more ambivalent; results showed some weak trends towards a positive effect on life satisfaction, but a negative effect on mood.</w:t>
-      </w:r>
-      <w:r>
-        <w:t xml:space="preserve"> </w:t>
-      </w:r>
-      <w:r>
-        <w:rPr>
-          <w:bCs/>
-          <w:b/>
-        </w:rPr>
-        <w:t xml:space="preserve">It might be that reading and informing oneself about COVID-19 on social media might be helpful in the long term, but more negative for short-term affect.</w:t>
-      </w:r>
-      <w:r>
-        <w:t xml:space="preserve"> </w:t>
-      </w:r>
-      <w:r>
-        <w:rPr>
-          <w:bCs/>
-          <w:b/>
-        </w:rPr>
-        <w:t xml:space="preserve">Finally, proactively engaging via writing posts, the most active form of communication analyzed here, showed only negative effects on well-being.</w:t>
-      </w:r>
-      <w:r>
-        <w:t xml:space="preserve"> </w:t>
-      </w:r>
-      <w:r>
-        <w:rPr>
-          <w:bCs/>
-          <w:b/>
-        </w:rPr>
-        <w:t xml:space="preserve">Together, the results support the findings from</w:t>
-      </w:r>
-      <w:r>
-        <w:rPr>
-          <w:bCs/>
-          <w:b/>
-        </w:rPr>
-        <w:t xml:space="preserve"> </w:t>
-      </w:r>
-      <w:r>
-        <w:rPr>
-          <w:bCs/>
-          <w:b/>
-        </w:rPr>
-        <w:t xml:space="preserve">Valkenburg et al. (2022)</w:t>
-      </w:r>
-      <w:r>
-        <w:rPr>
-          <w:bCs/>
-          <w:b/>
-        </w:rPr>
-        <w:t xml:space="preserve">, who could not confirm the claim that active use is good, versus passive is bad.</w:t>
-      </w:r>
-      <w:r>
-        <w:t xml:space="preserve"> </w:t>
-      </w:r>
-      <w:r>
-        <w:rPr>
-          <w:bCs/>
-          <w:b/>
-        </w:rPr>
-        <w:t xml:space="preserve">Focusing on communication channels, YouTube seems to be more negative, whereas Instagram is likely more positive.</w:t>
-      </w:r>
-      <w:r>
-        <w:t xml:space="preserve"> </w:t>
-      </w:r>
-      <w:r>
-        <w:rPr>
-          <w:bCs/>
-          <w:b/>
-        </w:rPr>
-        <w:t xml:space="preserve">Again, these are only very small effects.</w:t>
-      </w:r>
-      <w:r>
-        <w:t xml:space="preserve"> </w:t>
-      </w:r>
-      <w:r>
-        <w:rPr>
-          <w:bCs/>
-          <w:b/>
-        </w:rPr>
-        <w:t xml:space="preserve">Future research might elaborate on these specific relations to probe their stability and relevance.</w:t>
+        <w:t xml:space="preserve">From a more political and societal perspective, the results imply that it can make sense to critically reflect upon COVID-19 related social media use.</w:t>
+      </w:r>
+      <w:r>
+        <w:t xml:space="preserve"> </w:t>
+      </w:r>
+      <w:r>
+        <w:rPr>
+          <w:bCs/>
+          <w:b/>
+        </w:rPr>
+        <w:t xml:space="preserve">On average, it might be slightly beneficial to post less actively about COVID-19 on social media and to spend less time on YouTube.</w:t>
+      </w:r>
+      <w:r>
+        <w:t xml:space="preserve"> </w:t>
+      </w:r>
+      <w:r>
+        <w:rPr>
+          <w:bCs/>
+          <w:b/>
+        </w:rPr>
+        <w:t xml:space="preserve">Spending time on Instagram seems to be okay.</w:t>
+      </w:r>
+      <w:r>
+        <w:t xml:space="preserve"> </w:t>
+      </w:r>
+      <w:r>
+        <w:rPr>
+          <w:bCs/>
+          <w:b/>
+        </w:rPr>
+        <w:t xml:space="preserve">The potentially resulting positive effects, however, will for many users likely not be noticeable.</w:t>
+      </w:r>
+      <w:r>
+        <w:t xml:space="preserve"> </w:t>
+      </w:r>
+      <w:r>
+        <w:rPr>
+          <w:bCs/>
+          <w:b/>
+        </w:rPr>
+        <w:t xml:space="preserve">Results allow us to reject a positive effect: Writing more posts on social media will likely not increase well-being.</w:t>
+      </w:r>
+      <w:r>
+        <w:t xml:space="preserve"> </w:t>
+      </w:r>
+      <w:r>
+        <w:rPr>
+          <w:bCs/>
+          <w:b/>
+        </w:rPr>
+        <w:t xml:space="preserve">At all events, engaging in COVID 19-related social media use should, on average, not be a major cause for concern.</w:t>
+      </w:r>
+    </w:p>
+    <w:bookmarkStart w:id="49" w:name="limitations"/>
+    <w:p>
+      <w:pPr>
+        <w:pStyle w:val="berschrift2"/>
+      </w:pPr>
+      <w:r>
+        <w:t xml:space="preserve">Limitations</w:t>
+      </w:r>
+    </w:p>
+    <w:p>
+      <w:pPr>
+        <w:pStyle w:val="FirstParagraph"/>
+      </w:pPr>
+      <w:r>
+        <w:t xml:space="preserve">The current study analyzed whether changes in media use were related to changes in well-being, while controlling for several potential confounders.</w:t>
+      </w:r>
+      <w:r>
+        <w:t xml:space="preserve"> </w:t>
+      </w:r>
+      <w:r>
+        <w:t xml:space="preserve">Together, this allowed for an improved perspective on assessing causality.</w:t>
+      </w:r>
+      <w:r>
+        <w:t xml:space="preserve"> </w:t>
+      </w:r>
+      <w:r>
+        <w:rPr>
+          <w:bCs/>
+          <w:b/>
+        </w:rPr>
+        <w:t xml:space="preserve">However, the opposite effect is still also plausible, namely that well-being affected media use</w:t>
+      </w:r>
+      <w:r>
+        <w:rPr>
+          <w:bCs/>
+          <w:b/>
+        </w:rPr>
+        <w:t xml:space="preserve"> </w:t>
+      </w:r>
+      <w:r>
+        <w:rPr>
+          <w:bCs/>
+          <w:b/>
+        </w:rPr>
+        <w:t xml:space="preserve">(Zillmann, 1988)</w:t>
+      </w:r>
+      <w:r>
+        <w:rPr>
+          <w:bCs/>
+          <w:b/>
+        </w:rPr>
+        <w:t xml:space="preserve">.</w:t>
+      </w:r>
+      <w:r>
+        <w:t xml:space="preserve"> </w:t>
+      </w:r>
+      <w:r>
+        <w:rPr>
+          <w:bCs/>
+          <w:b/>
+        </w:rPr>
+        <w:t xml:space="preserve">While controlling for potential confounders can support claims of causality, the procedure implemented here cannot prove causality.</w:t>
+      </w:r>
+      <w:r>
+        <w:t xml:space="preserve"> </w:t>
+      </w:r>
+      <w:r>
+        <w:t xml:space="preserve">Causality necessitates temporal order, and the cause needs to precede the effect.</w:t>
+      </w:r>
+      <w:r>
+        <w:t xml:space="preserve"> </w:t>
+      </w:r>
+      <w:r>
+        <w:rPr>
+          <w:bCs/>
+          <w:b/>
+        </w:rPr>
+        <w:t xml:space="preserve">The challenge is that</w:t>
+      </w:r>
+      <w:r>
+        <w:t xml:space="preserve"> </w:t>
+      </w:r>
+      <w:r>
+        <w:t xml:space="preserve">regarding media use, such effects often happen immediately or shortly after use, necessitating intervals in the hours, minutes, or even seconds.</w:t>
+      </w:r>
+      <w:r>
+        <w:t xml:space="preserve"> </w:t>
+      </w:r>
+      <w:r>
+        <w:t xml:space="preserve">In many cases only experience sampling studies asking users at the very moment can produce such knowledge.</w:t>
+      </w:r>
+      <w:r>
+        <w:t xml:space="preserve"> </w:t>
+      </w:r>
+      <w:r>
+        <w:t xml:space="preserve">However, even then we don’t know for certain if we actually measured the right interval.</w:t>
+      </w:r>
+      <w:r>
+        <w:t xml:space="preserve"> </w:t>
+      </w:r>
+      <w:r>
+        <w:t xml:space="preserve">Effects depend on the intensity of use or the length of the interval.</w:t>
+      </w:r>
+      <w:r>
+        <w:t xml:space="preserve"> </w:t>
+      </w:r>
+      <w:r>
+        <w:t xml:space="preserve">To borrow the words from</w:t>
+      </w:r>
+      <w:r>
+        <w:t xml:space="preserve"> </w:t>
+      </w:r>
+      <w:r>
+        <w:t xml:space="preserve">Rohrer and Murayama (2021)</w:t>
+      </w:r>
+      <w:r>
+        <w:t xml:space="preserve">, there is no such thing as</w:t>
+      </w:r>
+      <w:r>
+        <w:t xml:space="preserve"> </w:t>
+      </w:r>
+      <w:r>
+        <w:t xml:space="preserve">“</w:t>
+      </w:r>
+      <w:r>
+        <w:t xml:space="preserve">the</w:t>
+      </w:r>
+      <w:r>
+        <w:t xml:space="preserve">”</w:t>
+      </w:r>
+      <w:r>
+        <w:t xml:space="preserve"> </w:t>
+      </w:r>
+      <w:r>
+        <w:t xml:space="preserve">effect of social media use on well-being.</w:t>
+      </w:r>
+      <w:r>
+        <w:t xml:space="preserve"> </w:t>
+      </w:r>
+      <w:r>
+        <w:t xml:space="preserve">Hence, to document how effects unfold, future research needs to employ different study designs probing different intervals.</w:t>
+      </w:r>
+      <w:r>
+        <w:t xml:space="preserve"> </w:t>
+      </w:r>
+      <w:r>
+        <w:t xml:space="preserve">In addition, more thought needs to be invested in what relevant stable and varying factors we should include as control variables, and I hope this study provides a first step into this direction.</w:t>
       </w:r>
     </w:p>
     <w:p>
@@ -6189,207 +6314,6 @@
         <w:pStyle w:val="Textkrper"/>
       </w:pPr>
       <w:r>
-        <w:rPr>
-          <w:bCs/>
-          <w:b/>
-        </w:rPr>
-        <w:t xml:space="preserve">From a more political and societal perspective, the results imply that it can make sense to critically reflect upon COVID-19 related social media use.</w:t>
-      </w:r>
-      <w:r>
-        <w:t xml:space="preserve"> </w:t>
-      </w:r>
-      <w:r>
-        <w:rPr>
-          <w:bCs/>
-          <w:b/>
-        </w:rPr>
-        <w:t xml:space="preserve">In terms of concrete recommendations, on average it might be slightly beneficial to post less actively about COVID-19 on social media and to spend less time on YouTube.</w:t>
-      </w:r>
-      <w:r>
-        <w:t xml:space="preserve"> </w:t>
-      </w:r>
-      <w:r>
-        <w:rPr>
-          <w:bCs/>
-          <w:b/>
-        </w:rPr>
-        <w:t xml:space="preserve">Potential positive effects, however, will for many users likely not be noticeable.</w:t>
-      </w:r>
-      <w:r>
-        <w:t xml:space="preserve"> </w:t>
-      </w:r>
-      <w:r>
-        <w:rPr>
-          <w:bCs/>
-          <w:b/>
-        </w:rPr>
-        <w:t xml:space="preserve">Results allow us to reject a positive effect: Writing more posts on social media will likely not increase well-being.</w:t>
-      </w:r>
-      <w:r>
-        <w:t xml:space="preserve"> </w:t>
-      </w:r>
-      <w:r>
-        <w:rPr>
-          <w:bCs/>
-          <w:b/>
-        </w:rPr>
-        <w:t xml:space="preserve">At all events, engaging in COVID 19-related social media use should, on average, not be a cause for concern.</w:t>
-      </w:r>
-    </w:p>
-    <w:bookmarkStart w:id="49" w:name="limitations"/>
-    <w:p>
-      <w:pPr>
-        <w:pStyle w:val="berschrift2"/>
-      </w:pPr>
-      <w:r>
-        <w:t xml:space="preserve">Limitations</w:t>
-      </w:r>
-    </w:p>
-    <w:p>
-      <w:pPr>
-        <w:pStyle w:val="FirstParagraph"/>
-      </w:pPr>
-      <w:r>
-        <w:t xml:space="preserve">The current study analyzed whether changes in media use were related to changes in well-being, while controlling for several potential confounders.</w:t>
-      </w:r>
-      <w:r>
-        <w:t xml:space="preserve"> </w:t>
-      </w:r>
-      <w:r>
-        <w:t xml:space="preserve">Together, this allowed for an improved perspective on assessing causality.</w:t>
-      </w:r>
-      <w:r>
-        <w:t xml:space="preserve"> </w:t>
-      </w:r>
-      <w:r>
-        <w:rPr>
-          <w:bCs/>
-          <w:b/>
-        </w:rPr>
-        <w:t xml:space="preserve">However, the opposite effect is also plausible, namely that well-being affects media use</w:t>
-      </w:r>
-      <w:r>
-        <w:rPr>
-          <w:bCs/>
-          <w:b/>
-        </w:rPr>
-        <w:t xml:space="preserve"> </w:t>
-      </w:r>
-      <w:r>
-        <w:rPr>
-          <w:bCs/>
-          <w:b/>
-        </w:rPr>
-        <w:t xml:space="preserve">(Zillmann, 1988)</w:t>
-      </w:r>
-      <w:r>
-        <w:rPr>
-          <w:bCs/>
-          <w:b/>
-        </w:rPr>
-        <w:t xml:space="preserve">.</w:t>
-      </w:r>
-      <w:r>
-        <w:t xml:space="preserve"> </w:t>
-      </w:r>
-      <w:r>
-        <w:rPr>
-          <w:bCs/>
-          <w:b/>
-        </w:rPr>
-        <w:t xml:space="preserve">While controlling for potential confounders can support claims of causality, the procedure implemented here cannot prove causality.</w:t>
-      </w:r>
-      <w:r>
-        <w:t xml:space="preserve"> </w:t>
-      </w:r>
-      <w:r>
-        <w:t xml:space="preserve">Causality necessitates temporal order, and the cause needs to precede the effect.</w:t>
-      </w:r>
-      <w:r>
-        <w:t xml:space="preserve"> </w:t>
-      </w:r>
-      <w:r>
-        <w:rPr>
-          <w:bCs/>
-          <w:b/>
-        </w:rPr>
-        <w:t xml:space="preserve">The challenge is that</w:t>
-      </w:r>
-      <w:r>
-        <w:t xml:space="preserve"> </w:t>
-      </w:r>
-      <w:r>
-        <w:t xml:space="preserve">regarding media use, such effects often happen immediately or shortly after use, necessitating intervals in the hours, minutes, or even seconds.</w:t>
-      </w:r>
-      <w:r>
-        <w:t xml:space="preserve"> </w:t>
-      </w:r>
-      <w:r>
-        <w:t xml:space="preserve">In many cases only experience sampling studies asking users at the very moment can produce such knowledge.</w:t>
-      </w:r>
-      <w:r>
-        <w:t xml:space="preserve"> </w:t>
-      </w:r>
-      <w:r>
-        <w:t xml:space="preserve">However, even then we don’t know for certain if we actually measured the right interval.</w:t>
-      </w:r>
-      <w:r>
-        <w:t xml:space="preserve"> </w:t>
-      </w:r>
-      <w:r>
-        <w:t xml:space="preserve">Effects depend on the intensity of use or the length of the interval.</w:t>
-      </w:r>
-      <w:r>
-        <w:t xml:space="preserve"> </w:t>
-      </w:r>
-      <w:r>
-        <w:t xml:space="preserve">To borrow the words from</w:t>
-      </w:r>
-      <w:r>
-        <w:t xml:space="preserve"> </w:t>
-      </w:r>
-      <w:r>
-        <w:t xml:space="preserve">Rohrer and Murayama (2021)</w:t>
-      </w:r>
-      <w:r>
-        <w:t xml:space="preserve">, there is no such thing as</w:t>
-      </w:r>
-      <w:r>
-        <w:t xml:space="preserve"> </w:t>
-      </w:r>
-      <w:r>
-        <w:t xml:space="preserve">“</w:t>
-      </w:r>
-      <w:r>
-        <w:t xml:space="preserve">the</w:t>
-      </w:r>
-      <w:r>
-        <w:t xml:space="preserve">”</w:t>
-      </w:r>
-      <w:r>
-        <w:t xml:space="preserve"> </w:t>
-      </w:r>
-      <w:r>
-        <w:t xml:space="preserve">effect of social media use on well-being.</w:t>
-      </w:r>
-      <w:r>
-        <w:t xml:space="preserve"> </w:t>
-      </w:r>
-      <w:r>
-        <w:t xml:space="preserve">Hence, to document how effects unfold, future research needs to employ different study designs probing different time lags.</w:t>
-      </w:r>
-      <w:r>
-        <w:t xml:space="preserve"> </w:t>
-      </w:r>
-      <w:r>
-        <w:t xml:space="preserve">In addition, more thought needs to be invested in what relevant stable and varying factors we should include as control variables, and I hope this study provides a first step into this direction.</w:t>
-      </w:r>
-    </w:p>
-    <w:p>
-      <w:pPr>
-        <w:pStyle w:val="Textkrper"/>
-      </w:pPr>
-      <w:r>
         <w:t xml:space="preserve">Although I had already reduced the predefined SESOIs to be less conservative, they were potentially still too large.</w:t>
       </w:r>
       <w:r>
@@ -6478,7 +6402,7 @@
         <w:t xml:space="preserve"> </w:t>
       </w:r>
       <w:r>
-        <w:t xml:space="preserve">= |.15| for well-being and</w:t>
+        <w:t xml:space="preserve">= |.15| for life satisfaction and</w:t>
       </w:r>
       <w:r>
         <w:t xml:space="preserve"> </w:t>
@@ -6500,7 +6424,7 @@
         <w:t xml:space="preserve"> </w:t>
       </w:r>
       <w:r>
-        <w:t xml:space="preserve">In the case of this study, however, reducing the SESOI would not even make a big difference, as also with these more liberal thresholds all but three effects would still be completely in the null region, and no effect would be outside of the null region.</w:t>
+        <w:t xml:space="preserve">In the case of this study, however, reducing the SESOI would not even make a big difference, as also with these more liberal thresholds all but two effects would still be completely in the null region, and no effect would be outside of the null region.</w:t>
       </w:r>
       <w:r>
         <w:t xml:space="preserve"> </w:t>
@@ -6651,7 +6575,7 @@
     </w:p>
     <w:bookmarkEnd w:id="50"/>
     <w:bookmarkEnd w:id="51"/>
-    <w:bookmarkStart w:id="209" w:name="references"/>
+    <w:bookmarkStart w:id="203" w:name="references"/>
     <w:p>
       <w:pPr>
         <w:pStyle w:val="berschrift1"/>
@@ -6660,7 +6584,7 @@
         <w:t xml:space="preserve">References</w:t>
       </w:r>
     </w:p>
-    <w:bookmarkStart w:id="193" w:name="refs"/>
+    <w:bookmarkStart w:id="187" w:name="refs"/>
     <w:bookmarkStart w:id="53" w:name="ref-baguleyStandardizedSimpleEffect2009"/>
     <w:p>
       <w:pPr>
@@ -6973,6 +6897,15 @@
       <w:r>
         <w:t xml:space="preserve"> </w:t>
       </w:r>
+      <w:r>
+        <w:t xml:space="preserve">OSF Preprints</w:t>
+      </w:r>
+      <w:r>
+        <w:t xml:space="preserve">.</w:t>
+      </w:r>
+      <w:r>
+        <w:t xml:space="preserve"> </w:t>
+      </w:r>
       <w:hyperlink r:id="rId60">
         <w:r>
           <w:rPr>
@@ -7457,6 +7390,15 @@
       <w:r>
         <w:t xml:space="preserve"> </w:t>
       </w:r>
+      <w:r>
+        <w:t xml:space="preserve">OSF Preprints</w:t>
+      </w:r>
+      <w:r>
+        <w:t xml:space="preserve">.</w:t>
+      </w:r>
+      <w:r>
+        <w:t xml:space="preserve"> </w:t>
+      </w:r>
       <w:hyperlink r:id="rId76">
         <w:r>
           <w:rPr>
@@ -7520,7 +7462,7 @@
         <w:t xml:space="preserve">12</w:t>
       </w:r>
       <w:r>
-        <w:t xml:space="preserve">(2, 2), 24.</w:t>
+        <w:t xml:space="preserve">(2), 24.</w:t>
       </w:r>
       <w:r>
         <w:t xml:space="preserve"> </w:t>
@@ -7609,7 +7551,7 @@
         <w:pStyle w:val="Literaturverzeichnis"/>
       </w:pPr>
       <w:r>
-        <w:t xml:space="preserve">Ellison, N. B., Triệu, P., Schoenebeck, S., Brewer, R., &amp; Israni, A. (2020). Why we don’t click:</w:t>
+        <w:t xml:space="preserve">Ellison, N. B., Triẹû, P., Schoenebeck, S., Brewer, R., &amp; Israni, A. (2020). Why we don’t click:</w:t>
       </w:r>
       <w:r>
         <w:t xml:space="preserve"> </w:t>
@@ -7674,7 +7616,7 @@
       </w:hyperlink>
     </w:p>
     <w:bookmarkEnd w:id="83"/>
-    <w:bookmarkStart w:id="85" w:name="X06395bbc87ea316cfaa00dcbda8c1fd316a3e97"/>
+    <w:bookmarkStart w:id="84" w:name="X06395bbc87ea316cfaa00dcbda8c1fd316a3e97"/>
     <w:p>
       <w:pPr>
         <w:pStyle w:val="Literaturverzeichnis"/>
@@ -7723,20 +7665,9 @@
       <w:r>
         <w:t xml:space="preserve">.</w:t>
       </w:r>
-      <w:r>
-        <w:t xml:space="preserve"> </w:t>
-      </w:r>
-      <w:hyperlink r:id="rId84">
-        <w:r>
-          <w:rPr>
-            <w:rStyle w:val="Hyperlink"/>
-          </w:rPr>
-          <w:t xml:space="preserve">https://www.europeansocialsurvey.org/docs/round9/survey/ESS9_data_documentation_report_e03_1.pdf</w:t>
-        </w:r>
-      </w:hyperlink>
-    </w:p>
-    <w:bookmarkEnd w:id="85"/>
-    <w:bookmarkStart w:id="87" w:name="ref-fergusonThisMetaanalysisScreen2021"/>
+    </w:p>
+    <w:bookmarkEnd w:id="84"/>
+    <w:bookmarkStart w:id="86" w:name="ref-fergusonThisMetaanalysisScreen2021"/>
     <w:p>
       <w:pPr>
         <w:pStyle w:val="Literaturverzeichnis"/>
@@ -7772,7 +7703,7 @@
       <w:r>
         <w:t xml:space="preserve"> </w:t>
       </w:r>
-      <w:hyperlink r:id="rId86">
+      <w:hyperlink r:id="rId85">
         <w:r>
           <w:rPr>
             <w:rStyle w:val="Hyperlink"/>
@@ -7781,8 +7712,8 @@
         </w:r>
       </w:hyperlink>
     </w:p>
-    <w:bookmarkEnd w:id="87"/>
-    <w:bookmarkStart w:id="89" w:name="ref-funderEvaluatingEffectSize2019"/>
+    <w:bookmarkEnd w:id="86"/>
+    <w:bookmarkStart w:id="88" w:name="ref-funderEvaluatingEffectSize2019"/>
     <w:p>
       <w:pPr>
         <w:pStyle w:val="Literaturverzeichnis"/>
@@ -7831,7 +7762,7 @@
       <w:r>
         <w:t xml:space="preserve"> </w:t>
       </w:r>
-      <w:hyperlink r:id="rId88">
+      <w:hyperlink r:id="rId87">
         <w:r>
           <w:rPr>
             <w:rStyle w:val="Hyperlink"/>
@@ -7840,104 +7771,96 @@
         </w:r>
       </w:hyperlink>
     </w:p>
+    <w:bookmarkEnd w:id="88"/>
+    <w:bookmarkStart w:id="89" w:name="ref-galerHowMuchToo2018"/>
+    <w:p>
+      <w:pPr>
+        <w:pStyle w:val="Literaturverzeichnis"/>
+      </w:pPr>
+      <w:r>
+        <w:t xml:space="preserve">Galer, S. S. (2018).</w:t>
+      </w:r>
+      <w:r>
+        <w:t xml:space="preserve"> </w:t>
+      </w:r>
+      <w:r>
+        <w:rPr>
+          <w:iCs/>
+          <w:i/>
+        </w:rPr>
+        <w:t xml:space="preserve">How much is</w:t>
+      </w:r>
+      <w:r>
+        <w:rPr>
+          <w:iCs/>
+          <w:i/>
+        </w:rPr>
+        <w:t xml:space="preserve"> </w:t>
+      </w:r>
+      <w:r>
+        <w:rPr>
+          <w:iCs/>
+          <w:i/>
+        </w:rPr>
+        <w:t xml:space="preserve">“too much time”</w:t>
+      </w:r>
+      <w:r>
+        <w:rPr>
+          <w:iCs/>
+          <w:i/>
+        </w:rPr>
+        <w:t xml:space="preserve"> </w:t>
+      </w:r>
+      <w:r>
+        <w:rPr>
+          <w:iCs/>
+          <w:i/>
+        </w:rPr>
+        <w:t xml:space="preserve">on social media?</w:t>
+      </w:r>
+      <w:r>
+        <w:t xml:space="preserve"> https://www.bbc.com/future/article/20180118-how-much-is-too-much-time-on-social-media.</w:t>
+      </w:r>
+    </w:p>
     <w:bookmarkEnd w:id="89"/>
-    <w:bookmarkStart w:id="91" w:name="ref-galerHowMuchToo2018"/>
+    <w:bookmarkStart w:id="91" w:name="X252dba0d81a5518c6763cba13c8a644fe5773f4"/>
     <w:p>
       <w:pPr>
         <w:pStyle w:val="Literaturverzeichnis"/>
       </w:pPr>
       <w:r>
-        <w:t xml:space="preserve">Galer, S. S. (2018, January 19).</w:t>
-      </w:r>
-      <w:r>
-        <w:t xml:space="preserve"> </w:t>
-      </w:r>
-      <w:r>
-        <w:rPr>
-          <w:iCs/>
-          <w:i/>
-        </w:rPr>
-        <w:t xml:space="preserve">How much is</w:t>
-      </w:r>
-      <w:r>
-        <w:rPr>
-          <w:iCs/>
-          <w:i/>
-        </w:rPr>
-        <w:t xml:space="preserve"> </w:t>
-      </w:r>
-      <w:r>
-        <w:rPr>
-          <w:iCs/>
-          <w:i/>
-        </w:rPr>
-        <w:t xml:space="preserve">“too much time”</w:t>
-      </w:r>
-      <w:r>
-        <w:rPr>
-          <w:iCs/>
-          <w:i/>
-        </w:rPr>
-        <w:t xml:space="preserve"> </w:t>
-      </w:r>
-      <w:r>
-        <w:rPr>
-          <w:iCs/>
-          <w:i/>
-        </w:rPr>
-        <w:t xml:space="preserve">on social media?</w:t>
+        <w:t xml:space="preserve">Greenspoon, P. J., &amp; Saklofske, D. H. (2001). Toward an integration of subjective well-being and psychopathology.</w:t>
+      </w:r>
+      <w:r>
+        <w:t xml:space="preserve"> </w:t>
+      </w:r>
+      <w:r>
+        <w:rPr>
+          <w:iCs/>
+          <w:i/>
+        </w:rPr>
+        <w:t xml:space="preserve">Social Indicators Research</w:t>
+      </w:r>
+      <w:r>
+        <w:t xml:space="preserve">,</w:t>
+      </w:r>
+      <w:r>
+        <w:t xml:space="preserve"> </w:t>
+      </w:r>
+      <w:r>
+        <w:rPr>
+          <w:iCs/>
+          <w:i/>
+        </w:rPr>
+        <w:t xml:space="preserve">54</w:t>
+      </w:r>
+      <w:r>
+        <w:t xml:space="preserve">(1), 81–108.</w:t>
       </w:r>
       <w:r>
         <w:t xml:space="preserve"> </w:t>
       </w:r>
       <w:hyperlink r:id="rId90">
-        <w:r>
-          <w:rPr>
-            <w:rStyle w:val="Hyperlink"/>
-          </w:rPr>
-          <w:t xml:space="preserve">https://www.bbc.com/future/article/20180118-how-much-is-too-much-time-on-social-media</w:t>
-        </w:r>
-      </w:hyperlink>
-    </w:p>
-    <w:bookmarkEnd w:id="91"/>
-    <w:bookmarkStart w:id="93" w:name="X252dba0d81a5518c6763cba13c8a644fe5773f4"/>
-    <w:p>
-      <w:pPr>
-        <w:pStyle w:val="Literaturverzeichnis"/>
-      </w:pPr>
-      <w:r>
-        <w:t xml:space="preserve">Greenspoon, P. J., &amp; Saklofske, D. H. (2001). Toward an integration of subjective well-being and psychopathology.</w:t>
-      </w:r>
-      <w:r>
-        <w:t xml:space="preserve"> </w:t>
-      </w:r>
-      <w:r>
-        <w:rPr>
-          <w:iCs/>
-          <w:i/>
-        </w:rPr>
-        <w:t xml:space="preserve">Social Indicators Research</w:t>
-      </w:r>
-      <w:r>
-        <w:t xml:space="preserve">,</w:t>
-      </w:r>
-      <w:r>
-        <w:t xml:space="preserve"> </w:t>
-      </w:r>
-      <w:r>
-        <w:rPr>
-          <w:iCs/>
-          <w:i/>
-        </w:rPr>
-        <w:t xml:space="preserve">54</w:t>
-      </w:r>
-      <w:r>
-        <w:t xml:space="preserve">(1), 81–108.</w:t>
-      </w:r>
-      <w:r>
-        <w:t xml:space="preserve"> </w:t>
-      </w:r>
-      <w:hyperlink r:id="rId92">
         <w:r>
           <w:rPr>
             <w:rStyle w:val="Hyperlink"/>
@@ -7946,8 +7869,8 @@
         </w:r>
       </w:hyperlink>
     </w:p>
-    <w:bookmarkEnd w:id="93"/>
-    <w:bookmarkStart w:id="95" w:name="ref-guazziniSecondWaveAnalysis2022"/>
+    <w:bookmarkEnd w:id="91"/>
+    <w:bookmarkStart w:id="93" w:name="ref-guazziniSecondWaveAnalysis2022"/>
     <w:p>
       <w:pPr>
         <w:pStyle w:val="Literaturverzeichnis"/>
@@ -8020,7 +7943,7 @@
       <w:r>
         <w:t xml:space="preserve"> </w:t>
       </w:r>
-      <w:hyperlink r:id="rId94">
+      <w:hyperlink r:id="rId92">
         <w:r>
           <w:rPr>
             <w:rStyle w:val="Hyperlink"/>
@@ -8029,8 +7952,8 @@
         </w:r>
       </w:hyperlink>
     </w:p>
-    <w:bookmarkEnd w:id="95"/>
-    <w:bookmarkStart w:id="97" w:name="ref-halpernSocialMediaCatalyst2013"/>
+    <w:bookmarkEnd w:id="93"/>
+    <w:bookmarkStart w:id="95" w:name="ref-halpernSocialMediaCatalyst2013"/>
     <w:p>
       <w:pPr>
         <w:pStyle w:val="Literaturverzeichnis"/>
@@ -8103,7 +8026,7 @@
       <w:r>
         <w:t xml:space="preserve"> </w:t>
       </w:r>
-      <w:hyperlink r:id="rId96">
+      <w:hyperlink r:id="rId94">
         <w:r>
           <w:rPr>
             <w:rStyle w:val="Hyperlink"/>
@@ -8112,8 +8035,8 @@
         </w:r>
       </w:hyperlink>
     </w:p>
-    <w:bookmarkEnd w:id="97"/>
-    <w:bookmarkStart w:id="98" w:name="ref-hamakerWhyResearchersShould2014"/>
+    <w:bookmarkEnd w:id="95"/>
+    <w:bookmarkStart w:id="96" w:name="ref-hamakerWhyResearchersShould2014"/>
     <w:p>
       <w:pPr>
         <w:pStyle w:val="Literaturverzeichnis"/>
@@ -8159,8 +8082,8 @@
         <w:t xml:space="preserve">.</w:t>
       </w:r>
     </w:p>
-    <w:bookmarkEnd w:id="98"/>
-    <w:bookmarkStart w:id="100" w:name="ref-huangTimeSpentSocial2017"/>
+    <w:bookmarkEnd w:id="96"/>
+    <w:bookmarkStart w:id="98" w:name="ref-huangTimeSpentSocial2017"/>
     <w:p>
       <w:pPr>
         <w:pStyle w:val="Literaturverzeichnis"/>
@@ -8209,7 +8132,7 @@
       <w:r>
         <w:t xml:space="preserve"> </w:t>
       </w:r>
-      <w:hyperlink r:id="rId99">
+      <w:hyperlink r:id="rId97">
         <w:r>
           <w:rPr>
             <w:rStyle w:val="Hyperlink"/>
@@ -8218,8 +8141,8 @@
         </w:r>
       </w:hyperlink>
     </w:p>
-    <w:bookmarkEnd w:id="100"/>
-    <w:bookmarkStart w:id="102" w:name="ref-johannesNoEffectDifferent2022"/>
+    <w:bookmarkEnd w:id="98"/>
+    <w:bookmarkStart w:id="100" w:name="ref-johannesNoEffectDifferent2022"/>
     <w:p>
       <w:pPr>
         <w:pStyle w:val="Literaturverzeichnis"/>
@@ -8251,12 +8174,12 @@
         <w:t xml:space="preserve">12</w:t>
       </w:r>
       <w:r>
-        <w:t xml:space="preserve">(1, 1), 61.</w:t>
-      </w:r>
-      <w:r>
-        <w:t xml:space="preserve"> </w:t>
-      </w:r>
-      <w:hyperlink r:id="rId101">
+        <w:t xml:space="preserve">(1), 61.</w:t>
+      </w:r>
+      <w:r>
+        <w:t xml:space="preserve"> </w:t>
+      </w:r>
+      <w:hyperlink r:id="rId99">
         <w:r>
           <w:rPr>
             <w:rStyle w:val="Hyperlink"/>
@@ -8265,8 +8188,8 @@
         </w:r>
       </w:hyperlink>
     </w:p>
-    <w:bookmarkEnd w:id="102"/>
-    <w:bookmarkStart w:id="104" w:name="ref-katzUsesGratificationsResearch1973"/>
+    <w:bookmarkEnd w:id="100"/>
+    <w:bookmarkStart w:id="102" w:name="ref-katzUsesGratificationsResearch1973"/>
     <w:p>
       <w:pPr>
         <w:pStyle w:val="Literaturverzeichnis"/>
@@ -8312,7 +8235,7 @@
       <w:r>
         <w:t xml:space="preserve"> </w:t>
       </w:r>
-      <w:hyperlink r:id="rId103">
+      <w:hyperlink r:id="rId101">
         <w:r>
           <w:rPr>
             <w:rStyle w:val="Hyperlink"/>
@@ -8321,8 +8244,8 @@
         </w:r>
       </w:hyperlink>
     </w:p>
-    <w:bookmarkEnd w:id="104"/>
-    <w:bookmarkStart w:id="106" w:name="ref-kerestesAdolescentsOnlineSocial2020"/>
+    <w:bookmarkEnd w:id="102"/>
+    <w:bookmarkStart w:id="104" w:name="ref-kerestesAdolescentsOnlineSocial2020"/>
     <w:p>
       <w:pPr>
         <w:pStyle w:val="Literaturverzeichnis"/>
@@ -8371,7 +8294,7 @@
       <w:r>
         <w:t xml:space="preserve"> </w:t>
       </w:r>
-      <w:hyperlink r:id="rId105">
+      <w:hyperlink r:id="rId103">
         <w:r>
           <w:rPr>
             <w:rStyle w:val="Hyperlink"/>
@@ -8380,8 +8303,8 @@
         </w:r>
       </w:hyperlink>
     </w:p>
-    <w:bookmarkEnd w:id="106"/>
-    <w:bookmarkStart w:id="108" w:name="ref-kittelAustrianCoronaPanel2021"/>
+    <w:bookmarkEnd w:id="104"/>
+    <w:bookmarkStart w:id="106" w:name="ref-kittelAustrianCoronaPanel2021"/>
     <w:p>
       <w:pPr>
         <w:pStyle w:val="Literaturverzeichnis"/>
@@ -8439,7 +8362,7 @@
       <w:r>
         <w:t xml:space="preserve"> </w:t>
       </w:r>
-      <w:hyperlink r:id="rId107">
+      <w:hyperlink r:id="rId105">
         <w:r>
           <w:rPr>
             <w:rStyle w:val="Hyperlink"/>
@@ -8448,8 +8371,8 @@
         </w:r>
       </w:hyperlink>
     </w:p>
-    <w:bookmarkEnd w:id="108"/>
-    <w:bookmarkStart w:id="109" w:name="ref-kittelAustrianCoronaPanel2020"/>
+    <w:bookmarkEnd w:id="106"/>
+    <w:bookmarkStart w:id="107" w:name="ref-kittelAustrianCoronaPanel2020"/>
     <w:p>
       <w:pPr>
         <w:pStyle w:val="Literaturverzeichnis"/>
@@ -8517,10 +8440,7 @@
         <w:t xml:space="preserve">edition)</w:t>
       </w:r>
       <w:r>
-        <w:t xml:space="preserve"> </w:t>
-      </w:r>
-      <w:r>
-        <w:t xml:space="preserve">[Data set].</w:t>
+        <w:t xml:space="preserve">.</w:t>
       </w:r>
       <w:r>
         <w:t xml:space="preserve"> </w:t>
@@ -8543,138 +8463,127 @@
         </w:r>
       </w:hyperlink>
     </w:p>
+    <w:bookmarkEnd w:id="107"/>
+    <w:bookmarkStart w:id="108" w:name="ref-kleinDarklySoothingCompulsion2021"/>
+    <w:p>
+      <w:pPr>
+        <w:pStyle w:val="Literaturverzeichnis"/>
+      </w:pPr>
+      <w:r>
+        <w:t xml:space="preserve">Klein, J. (2021).</w:t>
+      </w:r>
+      <w:r>
+        <w:t xml:space="preserve"> </w:t>
+      </w:r>
+      <w:r>
+        <w:rPr>
+          <w:iCs/>
+          <w:i/>
+        </w:rPr>
+        <w:t xml:space="preserve">The darkly soothing compulsion of ’doomscrolling’</w:t>
+      </w:r>
+      <w:r>
+        <w:t xml:space="preserve">. https://www.bbc.com/worklife/article/20210226-the-darkly-soothing-compulsion-of-doomscrolling.</w:t>
+      </w:r>
+    </w:p>
+    <w:bookmarkEnd w:id="108"/>
+    <w:bookmarkStart w:id="109" w:name="X792f80e9c924b8ecee2cc17028dc7ec698276b2"/>
+    <w:p>
+      <w:pPr>
+        <w:pStyle w:val="Literaturverzeichnis"/>
+      </w:pPr>
+      <w:r>
+        <w:t xml:space="preserve">Kline, R. B. (2016).</w:t>
+      </w:r>
+      <w:r>
+        <w:t xml:space="preserve"> </w:t>
+      </w:r>
+      <w:r>
+        <w:rPr>
+          <w:iCs/>
+          <w:i/>
+        </w:rPr>
+        <w:t xml:space="preserve">Principles and practice of structural equation modeling</w:t>
+      </w:r>
+      <w:r>
+        <w:t xml:space="preserve"> </w:t>
+      </w:r>
+      <w:r>
+        <w:t xml:space="preserve">(Fourth).</w:t>
+      </w:r>
+      <w:r>
+        <w:t xml:space="preserve"> </w:t>
+      </w:r>
+      <w:r>
+        <w:t xml:space="preserve">The Guilford Press</w:t>
+      </w:r>
+      <w:r>
+        <w:t xml:space="preserve">.</w:t>
+      </w:r>
+    </w:p>
     <w:bookmarkEnd w:id="109"/>
-    <w:bookmarkStart w:id="111" w:name="ref-kleinDarklySoothingCompulsion2021"/>
+    <w:bookmarkStart w:id="111" w:name="Xc6b9432a8ae1d09e849f2f6c9d824b9a2dbd52c"/>
     <w:p>
       <w:pPr>
         <w:pStyle w:val="Literaturverzeichnis"/>
       </w:pPr>
       <w:r>
-        <w:t xml:space="preserve">Klein, J. (2021, March 3).</w:t>
-      </w:r>
-      <w:r>
-        <w:t xml:space="preserve"> </w:t>
-      </w:r>
-      <w:r>
-        <w:rPr>
-          <w:iCs/>
-          <w:i/>
-        </w:rPr>
-        <w:t xml:space="preserve">The darkly soothing compulsion of ’doomscrolling’</w:t>
-      </w:r>
-      <w:r>
-        <w:t xml:space="preserve">.</w:t>
+        <w:t xml:space="preserve">Latikka, R., Koivula, A., Oksa, R., Savela, N., &amp; Oksanen, A. (2022). Loneliness and psychological distress before and during the</w:t>
+      </w:r>
+      <w:r>
+        <w:t xml:space="preserve"> </w:t>
+      </w:r>
+      <w:r>
+        <w:t xml:space="preserve">COVID-19</w:t>
+      </w:r>
+      <w:r>
+        <w:t xml:space="preserve"> </w:t>
+      </w:r>
+      <w:r>
+        <w:t xml:space="preserve">pandemic:</w:t>
+      </w:r>
+      <w:r>
+        <w:t xml:space="preserve"> </w:t>
+      </w:r>
+      <w:r>
+        <w:t xml:space="preserve">Relationships</w:t>
+      </w:r>
+      <w:r>
+        <w:t xml:space="preserve"> </w:t>
+      </w:r>
+      <w:r>
+        <w:t xml:space="preserve">with social media identity bubbles.</w:t>
+      </w:r>
+      <w:r>
+        <w:t xml:space="preserve"> </w:t>
+      </w:r>
+      <w:r>
+        <w:rPr>
+          <w:iCs/>
+          <w:i/>
+        </w:rPr>
+        <w:t xml:space="preserve">Social Science &amp; Medicine</w:t>
+      </w:r>
+      <w:r>
+        <w:t xml:space="preserve">,</w:t>
+      </w:r>
+      <w:r>
+        <w:t xml:space="preserve"> </w:t>
+      </w:r>
+      <w:r>
+        <w:rPr>
+          <w:iCs/>
+          <w:i/>
+        </w:rPr>
+        <w:t xml:space="preserve">293</w:t>
+      </w:r>
+      <w:r>
+        <w:t xml:space="preserve">, 114674.</w:t>
       </w:r>
       <w:r>
         <w:t xml:space="preserve"> </w:t>
       </w:r>
       <w:hyperlink r:id="rId110">
-        <w:r>
-          <w:rPr>
-            <w:rStyle w:val="Hyperlink"/>
-          </w:rPr>
-          <w:t xml:space="preserve">https://www.bbc.com/worklife/article/20210226-the-darkly-soothing-compulsion-of-doomscrolling</w:t>
-        </w:r>
-      </w:hyperlink>
-    </w:p>
-    <w:bookmarkEnd w:id="111"/>
-    <w:bookmarkStart w:id="112" w:name="X792f80e9c924b8ecee2cc17028dc7ec698276b2"/>
-    <w:p>
-      <w:pPr>
-        <w:pStyle w:val="Literaturverzeichnis"/>
-      </w:pPr>
-      <w:r>
-        <w:t xml:space="preserve">Kline, R. B. (2016).</w:t>
-      </w:r>
-      <w:r>
-        <w:t xml:space="preserve"> </w:t>
-      </w:r>
-      <w:r>
-        <w:rPr>
-          <w:iCs/>
-          <w:i/>
-        </w:rPr>
-        <w:t xml:space="preserve">Principles and practice of structural equation modeling</w:t>
-      </w:r>
-      <w:r>
-        <w:t xml:space="preserve"> </w:t>
-      </w:r>
-      <w:r>
-        <w:t xml:space="preserve">(4th ed.).</w:t>
-      </w:r>
-      <w:r>
-        <w:t xml:space="preserve"> </w:t>
-      </w:r>
-      <w:r>
-        <w:t xml:space="preserve">The Guilford Press</w:t>
-      </w:r>
-      <w:r>
-        <w:t xml:space="preserve">.</w:t>
-      </w:r>
-    </w:p>
-    <w:bookmarkEnd w:id="112"/>
-    <w:bookmarkStart w:id="114" w:name="Xc6b9432a8ae1d09e849f2f6c9d824b9a2dbd52c"/>
-    <w:p>
-      <w:pPr>
-        <w:pStyle w:val="Literaturverzeichnis"/>
-      </w:pPr>
-      <w:r>
-        <w:t xml:space="preserve">Latikka, R., Koivula, A., Oksa, R., Savela, N., &amp; Oksanen, A. (2022). Loneliness and psychological distress before and during the</w:t>
-      </w:r>
-      <w:r>
-        <w:t xml:space="preserve"> </w:t>
-      </w:r>
-      <w:r>
-        <w:t xml:space="preserve">COVID-19</w:t>
-      </w:r>
-      <w:r>
-        <w:t xml:space="preserve"> </w:t>
-      </w:r>
-      <w:r>
-        <w:t xml:space="preserve">pandemic:</w:t>
-      </w:r>
-      <w:r>
-        <w:t xml:space="preserve"> </w:t>
-      </w:r>
-      <w:r>
-        <w:t xml:space="preserve">Relationships</w:t>
-      </w:r>
-      <w:r>
-        <w:t xml:space="preserve"> </w:t>
-      </w:r>
-      <w:r>
-        <w:t xml:space="preserve">with social media identity bubbles.</w:t>
-      </w:r>
-      <w:r>
-        <w:t xml:space="preserve"> </w:t>
-      </w:r>
-      <w:r>
-        <w:rPr>
-          <w:iCs/>
-          <w:i/>
-        </w:rPr>
-        <w:t xml:space="preserve">Social Science &amp; Medicine</w:t>
-      </w:r>
-      <w:r>
-        <w:t xml:space="preserve">,</w:t>
-      </w:r>
-      <w:r>
-        <w:t xml:space="preserve"> </w:t>
-      </w:r>
-      <w:r>
-        <w:rPr>
-          <w:iCs/>
-          <w:i/>
-        </w:rPr>
-        <w:t xml:space="preserve">293</w:t>
-      </w:r>
-      <w:r>
-        <w:t xml:space="preserve">, 114674.</w:t>
-      </w:r>
-      <w:r>
-        <w:t xml:space="preserve"> </w:t>
-      </w:r>
-      <w:hyperlink r:id="rId113">
         <w:r>
           <w:rPr>
             <w:rStyle w:val="Hyperlink"/>
@@ -8683,8 +8592,8 @@
         </w:r>
       </w:hyperlink>
     </w:p>
-    <w:bookmarkEnd w:id="114"/>
-    <w:bookmarkStart w:id="116" w:name="ref-liYouTubeSourceInformation2020"/>
+    <w:bookmarkEnd w:id="111"/>
+    <w:bookmarkStart w:id="113" w:name="ref-liYouTubeSourceInformation2020"/>
     <w:p>
       <w:pPr>
         <w:pStyle w:val="Literaturverzeichnis"/>
@@ -8742,7 +8651,7 @@
       <w:r>
         <w:t xml:space="preserve"> </w:t>
       </w:r>
-      <w:hyperlink r:id="rId115">
+      <w:hyperlink r:id="rId112">
         <w:r>
           <w:rPr>
             <w:rStyle w:val="Hyperlink"/>
@@ -8751,8 +8660,8 @@
         </w:r>
       </w:hyperlink>
     </w:p>
-    <w:bookmarkEnd w:id="116"/>
-    <w:bookmarkStart w:id="118" w:name="X1dbab2c39169012d59b40ba99072e2295167b63"/>
+    <w:bookmarkEnd w:id="113"/>
+    <w:bookmarkStart w:id="115" w:name="X1dbab2c39169012d59b40ba99072e2295167b63"/>
     <w:p>
       <w:pPr>
         <w:pStyle w:val="Literaturverzeichnis"/>
@@ -8801,7 +8710,7 @@
       <w:r>
         <w:t xml:space="preserve"> </w:t>
       </w:r>
-      <w:hyperlink r:id="rId117">
+      <w:hyperlink r:id="rId114">
         <w:r>
           <w:rPr>
             <w:rStyle w:val="Hyperlink"/>
@@ -8810,8 +8719,8 @@
         </w:r>
       </w:hyperlink>
     </w:p>
-    <w:bookmarkEnd w:id="118"/>
-    <w:bookmarkStart w:id="120" w:name="X3bff99341c1e0d97a9a7c5e65481ad06c903431"/>
+    <w:bookmarkEnd w:id="115"/>
+    <w:bookmarkStart w:id="117" w:name="X3bff99341c1e0d97a9a7c5e65481ad06c903431"/>
     <w:p>
       <w:pPr>
         <w:pStyle w:val="Literaturverzeichnis"/>
@@ -8860,7 +8769,7 @@
       <w:r>
         <w:t xml:space="preserve"> </w:t>
       </w:r>
-      <w:hyperlink r:id="rId119">
+      <w:hyperlink r:id="rId116">
         <w:r>
           <w:rPr>
             <w:rStyle w:val="Hyperlink"/>
@@ -8869,8 +8778,8 @@
         </w:r>
       </w:hyperlink>
     </w:p>
-    <w:bookmarkEnd w:id="120"/>
-    <w:bookmarkStart w:id="122" w:name="ref-lucasAdaptationSetpointModel2007"/>
+    <w:bookmarkEnd w:id="117"/>
+    <w:bookmarkStart w:id="119" w:name="ref-lucasAdaptationSetpointModel2007"/>
     <w:p>
       <w:pPr>
         <w:pStyle w:val="Literaturverzeichnis"/>
@@ -8907,7 +8816,7 @@
       <w:r>
         <w:t xml:space="preserve"> </w:t>
       </w:r>
-      <w:hyperlink r:id="rId121">
+      <w:hyperlink r:id="rId118">
         <w:r>
           <w:rPr>
             <w:rStyle w:val="Hyperlink"/>
@@ -8916,8 +8825,8 @@
         </w:r>
       </w:hyperlink>
     </w:p>
-    <w:bookmarkEnd w:id="122"/>
-    <w:bookmarkStart w:id="123" w:name="ref-lykkenHappinessWhatStudies1999"/>
+    <w:bookmarkEnd w:id="119"/>
+    <w:bookmarkStart w:id="120" w:name="ref-lykkenHappinessWhatStudies1999"/>
     <w:p>
       <w:pPr>
         <w:pStyle w:val="Literaturverzeichnis"/>
@@ -8976,8 +8885,8 @@
         <w:t xml:space="preserve">.</w:t>
       </w:r>
     </w:p>
-    <w:bookmarkEnd w:id="123"/>
-    <w:bookmarkStart w:id="125" w:name="Xfb7d85027a6ed742d605f538a8d4b2e6303b331"/>
+    <w:bookmarkEnd w:id="120"/>
+    <w:bookmarkStart w:id="122" w:name="Xfb7d85027a6ed742d605f538a8d4b2e6303b331"/>
     <w:p>
       <w:pPr>
         <w:pStyle w:val="Literaturverzeichnis"/>
@@ -9014,7 +8923,7 @@
       <w:r>
         <w:t xml:space="preserve"> </w:t>
       </w:r>
-      <w:hyperlink r:id="rId124">
+      <w:hyperlink r:id="rId121">
         <w:r>
           <w:rPr>
             <w:rStyle w:val="Hyperlink"/>
@@ -9023,59 +8932,131 @@
         </w:r>
       </w:hyperlink>
     </w:p>
-    <w:bookmarkEnd w:id="125"/>
-    <w:bookmarkStart w:id="127" w:name="ref-mcelreathYesterdayClass2021"/>
+    <w:bookmarkEnd w:id="122"/>
+    <w:bookmarkStart w:id="124" w:name="ref-masciantonioDonPutAll2021"/>
     <w:p>
       <w:pPr>
         <w:pStyle w:val="Literaturverzeichnis"/>
       </w:pPr>
       <w:r>
-        <w:t xml:space="preserve">McElreath, R. (2021, January 28).</w:t>
-      </w:r>
-      <w:r>
-        <w:t xml:space="preserve"> </w:t>
-      </w:r>
-      <w:r>
-        <w:rPr>
-          <w:iCs/>
-          <w:i/>
-        </w:rPr>
-        <w:t xml:space="preserve">Yesterday in class, ...</w:t>
-      </w:r>
-      <w:r>
-        <w:t xml:space="preserve"> </w:t>
-      </w:r>
-      <w:r>
-        <w:t xml:space="preserve">[Tweet].</w:t>
-      </w:r>
-      <w:r>
-        <w:t xml:space="preserve"> </w:t>
-      </w:r>
-      <w:r>
-        <w:t xml:space="preserve">@rlmcelreath</w:t>
-      </w:r>
-      <w:r>
-        <w:t xml:space="preserve">.</w:t>
-      </w:r>
-      <w:r>
-        <w:t xml:space="preserve"> </w:t>
-      </w:r>
-      <w:hyperlink r:id="rId126">
+        <w:t xml:space="preserve">Masciantonio, A., Bourguignon, D., Bouchat, P., Balty, M., &amp; Rimé, B. (2021). Don’t put all social network sites in one basket:</w:t>
+      </w:r>
+      <w:r>
+        <w:t xml:space="preserve"> </w:t>
+      </w:r>
+      <w:r>
+        <w:t xml:space="preserve">Facebook</w:t>
+      </w:r>
+      <w:r>
+        <w:t xml:space="preserve">,</w:t>
+      </w:r>
+      <w:r>
+        <w:t xml:space="preserve"> </w:t>
+      </w:r>
+      <w:r>
+        <w:t xml:space="preserve">Instagram</w:t>
+      </w:r>
+      <w:r>
+        <w:t xml:space="preserve">,</w:t>
+      </w:r>
+      <w:r>
+        <w:t xml:space="preserve"> </w:t>
+      </w:r>
+      <w:r>
+        <w:t xml:space="preserve">Twitter</w:t>
+      </w:r>
+      <w:r>
+        <w:t xml:space="preserve">,</w:t>
+      </w:r>
+      <w:r>
+        <w:t xml:space="preserve"> </w:t>
+      </w:r>
+      <w:r>
+        <w:t xml:space="preserve">TikTok</w:t>
+      </w:r>
+      <w:r>
+        <w:t xml:space="preserve">, and their relations with well-being during the</w:t>
+      </w:r>
+      <w:r>
+        <w:t xml:space="preserve"> </w:t>
+      </w:r>
+      <w:r>
+        <w:t xml:space="preserve">COVID-19</w:t>
+      </w:r>
+      <w:r>
+        <w:t xml:space="preserve"> </w:t>
+      </w:r>
+      <w:r>
+        <w:t xml:space="preserve">pandemic.</w:t>
+      </w:r>
+      <w:r>
+        <w:t xml:space="preserve"> </w:t>
+      </w:r>
+      <w:r>
+        <w:rPr>
+          <w:iCs/>
+          <w:i/>
+        </w:rPr>
+        <w:t xml:space="preserve">PloS One</w:t>
+      </w:r>
+      <w:r>
+        <w:t xml:space="preserve">,</w:t>
+      </w:r>
+      <w:r>
+        <w:t xml:space="preserve"> </w:t>
+      </w:r>
+      <w:r>
+        <w:rPr>
+          <w:iCs/>
+          <w:i/>
+        </w:rPr>
+        <w:t xml:space="preserve">16</w:t>
+      </w:r>
+      <w:r>
+        <w:t xml:space="preserve">(3), e0248384.</w:t>
+      </w:r>
+      <w:r>
+        <w:t xml:space="preserve"> </w:t>
+      </w:r>
+      <w:hyperlink r:id="rId123">
         <w:r>
           <w:rPr>
             <w:rStyle w:val="Hyperlink"/>
           </w:rPr>
-          <w:t xml:space="preserve">https://twitter.com/rlmcelreath/status/1354786005996482563</w:t>
+          <w:t xml:space="preserve">https://doi.org/10.1371/journal.pone.0248384</w:t>
         </w:r>
       </w:hyperlink>
     </w:p>
-    <w:bookmarkEnd w:id="127"/>
-    <w:bookmarkStart w:id="129" w:name="ref-meierInstagramInspirationHow2020"/>
+    <w:bookmarkEnd w:id="124"/>
+    <w:bookmarkStart w:id="125" w:name="ref-mcelreathYesterdayClass2021"/>
     <w:p>
       <w:pPr>
         <w:pStyle w:val="Literaturverzeichnis"/>
       </w:pPr>
       <w:r>
+        <w:t xml:space="preserve">McElreath, R. (2021). Yesterday in class, ... [Tweet]. In</w:t>
+      </w:r>
+      <w:r>
+        <w:t xml:space="preserve"> </w:t>
+      </w:r>
+      <w:r>
+        <w:rPr>
+          <w:iCs/>
+          <w:i/>
+        </w:rPr>
+        <w:t xml:space="preserve">@rlmcelreath</w:t>
+      </w:r>
+      <w:r>
+        <w:t xml:space="preserve">.</w:t>
+      </w:r>
+    </w:p>
+    <w:bookmarkEnd w:id="125"/>
+    <w:bookmarkStart w:id="127" w:name="ref-meierInstagramInspirationHow2020"/>
+    <w:p>
+      <w:pPr>
+        <w:pStyle w:val="Literaturverzeichnis"/>
+      </w:pPr>
+      <w:r>
         <w:t xml:space="preserve">Meier, A., Gilbert, A., Börner, S., &amp; Possler, D. (2020). Instagram inspiration:</w:t>
       </w:r>
       <w:r>
@@ -9119,7 +9100,7 @@
       <w:r>
         <w:t xml:space="preserve"> </w:t>
       </w:r>
-      <w:hyperlink r:id="rId128">
+      <w:hyperlink r:id="rId126">
         <w:r>
           <w:rPr>
             <w:rStyle w:val="Hyperlink"/>
@@ -9128,8 +9109,8 @@
         </w:r>
       </w:hyperlink>
     </w:p>
-    <w:bookmarkEnd w:id="129"/>
-    <w:bookmarkStart w:id="131" w:name="ref-meierDoesPassiveSocial2022"/>
+    <w:bookmarkEnd w:id="127"/>
+    <w:bookmarkStart w:id="129" w:name="ref-meierDoesPassiveSocial2022"/>
     <w:p>
       <w:pPr>
         <w:pStyle w:val="Literaturverzeichnis"/>
@@ -9193,7 +9174,7 @@
       <w:r>
         <w:t xml:space="preserve"> </w:t>
       </w:r>
-      <w:hyperlink r:id="rId130">
+      <w:hyperlink r:id="rId128">
         <w:r>
           <w:rPr>
             <w:rStyle w:val="Hyperlink"/>
@@ -9202,8 +9183,8 @@
         </w:r>
       </w:hyperlink>
     </w:p>
-    <w:bookmarkEnd w:id="131"/>
-    <w:bookmarkStart w:id="133" w:name="X78cd1db5501af02923e91749d13fba0d82e7705"/>
+    <w:bookmarkEnd w:id="129"/>
+    <w:bookmarkStart w:id="131" w:name="X78cd1db5501af02923e91749d13fba0d82e7705"/>
     <w:p>
       <w:pPr>
         <w:pStyle w:val="Literaturverzeichnis"/>
@@ -9239,7 +9220,7 @@
       <w:r>
         <w:t xml:space="preserve"> </w:t>
       </w:r>
-      <w:hyperlink r:id="rId132">
+      <w:hyperlink r:id="rId130">
         <w:r>
           <w:rPr>
             <w:rStyle w:val="Hyperlink"/>
@@ -9248,8 +9229,8 @@
         </w:r>
       </w:hyperlink>
     </w:p>
-    <w:bookmarkEnd w:id="133"/>
-    <w:bookmarkStart w:id="135" w:name="X451acd24c9f9a1d617e9063baaaed60dfe5f367"/>
+    <w:bookmarkEnd w:id="131"/>
+    <w:bookmarkStart w:id="133" w:name="X451acd24c9f9a1d617e9063baaaed60dfe5f367"/>
     <w:p>
       <w:pPr>
         <w:pStyle w:val="Literaturverzeichnis"/>
@@ -9295,7 +9276,7 @@
       <w:r>
         <w:t xml:space="preserve"> </w:t>
       </w:r>
-      <w:hyperlink r:id="rId134">
+      <w:hyperlink r:id="rId132">
         <w:r>
           <w:rPr>
             <w:rStyle w:val="Hyperlink"/>
@@ -9304,8 +9285,8 @@
         </w:r>
       </w:hyperlink>
     </w:p>
-    <w:bookmarkEnd w:id="135"/>
-    <w:bookmarkStart w:id="137" w:name="Xaaaffcb1d04d4c8ec8ba5f0b5f668cec5e87c88"/>
+    <w:bookmarkEnd w:id="133"/>
+    <w:bookmarkStart w:id="134" w:name="Xaaaffcb1d04d4c8ec8ba5f0b5f668cec5e87c88"/>
     <w:p>
       <w:pPr>
         <w:pStyle w:val="Literaturverzeichnis"/>
@@ -9351,20 +9332,9 @@
       <w:r>
         <w:t xml:space="preserve">(5), 582–592.</w:t>
       </w:r>
-      <w:r>
-        <w:t xml:space="preserve"> </w:t>
-      </w:r>
-      <w:hyperlink r:id="rId136">
-        <w:r>
-          <w:rPr>
-            <w:rStyle w:val="Hyperlink"/>
-          </w:rPr>
-          <w:t xml:space="preserve">Retrieved from http://www.jstor.org/stable/3768017</w:t>
-        </w:r>
-      </w:hyperlink>
-    </w:p>
-    <w:bookmarkEnd w:id="137"/>
-    <w:bookmarkStart w:id="139" w:name="ref-orbenTeenagersScreensSocial2020"/>
+    </w:p>
+    <w:bookmarkEnd w:id="134"/>
+    <w:bookmarkStart w:id="136" w:name="ref-orbenTeenagersScreensSocial2020"/>
     <w:p>
       <w:pPr>
         <w:pStyle w:val="Literaturverzeichnis"/>
@@ -9401,7 +9371,7 @@
       <w:r>
         <w:t xml:space="preserve"> </w:t>
       </w:r>
-      <w:hyperlink r:id="rId138">
+      <w:hyperlink r:id="rId135">
         <w:r>
           <w:rPr>
             <w:rStyle w:val="Hyperlink"/>
@@ -9410,8 +9380,8 @@
         </w:r>
       </w:hyperlink>
     </w:p>
-    <w:bookmarkEnd w:id="139"/>
-    <w:bookmarkStart w:id="141" w:name="ref-orbenSocialMediaEnduring2019"/>
+    <w:bookmarkEnd w:id="136"/>
+    <w:bookmarkStart w:id="138" w:name="ref-orbenSocialMediaEnduring2019"/>
     <w:p>
       <w:pPr>
         <w:pStyle w:val="Literaturverzeichnis"/>
@@ -9448,7 +9418,7 @@
       <w:r>
         <w:t xml:space="preserve"> </w:t>
       </w:r>
-      <w:hyperlink r:id="rId140">
+      <w:hyperlink r:id="rId137">
         <w:r>
           <w:rPr>
             <w:rStyle w:val="Hyperlink"/>
@@ -9457,8 +9427,8 @@
         </w:r>
       </w:hyperlink>
     </w:p>
-    <w:bookmarkEnd w:id="141"/>
-    <w:bookmarkStart w:id="143" w:name="ref-pelletierOneSizeDoesn2020"/>
+    <w:bookmarkEnd w:id="138"/>
+    <w:bookmarkStart w:id="140" w:name="ref-pelletierOneSizeDoesn2020"/>
     <w:p>
       <w:pPr>
         <w:pStyle w:val="Literaturverzeichnis"/>
@@ -9495,7 +9465,7 @@
       <w:r>
         <w:t xml:space="preserve"> </w:t>
       </w:r>
-      <w:hyperlink r:id="rId142">
+      <w:hyperlink r:id="rId139">
         <w:r>
           <w:rPr>
             <w:rStyle w:val="Hyperlink"/>
@@ -9504,8 +9474,8 @@
         </w:r>
       </w:hyperlink>
     </w:p>
-    <w:bookmarkEnd w:id="143"/>
-    <w:bookmarkStart w:id="145" w:name="ref-przybylskiDoesTakingShort2021a"/>
+    <w:bookmarkEnd w:id="140"/>
+    <w:bookmarkStart w:id="142" w:name="ref-przybylskiDoesTakingShort2021a"/>
     <w:p>
       <w:pPr>
         <w:pStyle w:val="Literaturverzeichnis"/>
@@ -9554,7 +9524,7 @@
       <w:r>
         <w:t xml:space="preserve"> </w:t>
       </w:r>
-      <w:hyperlink r:id="rId144">
+      <w:hyperlink r:id="rId141">
         <w:r>
           <w:rPr>
             <w:rStyle w:val="Hyperlink"/>
@@ -9563,8 +9533,8 @@
         </w:r>
       </w:hyperlink>
     </w:p>
-    <w:bookmarkEnd w:id="145"/>
-    <w:bookmarkStart w:id="147" w:name="Xa9ac2c9dc12fa59e066c60f45d66f14151e53a0"/>
+    <w:bookmarkEnd w:id="142"/>
+    <w:bookmarkStart w:id="144" w:name="Xa9ac2c9dc12fa59e066c60f45d66f14151e53a0"/>
     <w:p>
       <w:pPr>
         <w:pStyle w:val="Literaturverzeichnis"/>
@@ -9613,7 +9583,7 @@
       <w:r>
         <w:t xml:space="preserve"> </w:t>
       </w:r>
-      <w:hyperlink r:id="rId146">
+      <w:hyperlink r:id="rId143">
         <w:r>
           <w:rPr>
             <w:rStyle w:val="Hyperlink"/>
@@ -9622,8 +9592,8 @@
         </w:r>
       </w:hyperlink>
     </w:p>
-    <w:bookmarkEnd w:id="147"/>
-    <w:bookmarkStart w:id="149" w:name="ref-riehmAssociationsMediaExposure2020"/>
+    <w:bookmarkEnd w:id="144"/>
+    <w:bookmarkStart w:id="146" w:name="ref-riehmAssociationsMediaExposure2020"/>
     <w:p>
       <w:pPr>
         <w:pStyle w:val="Literaturverzeichnis"/>
@@ -9687,7 +9657,7 @@
       <w:r>
         <w:t xml:space="preserve"> </w:t>
       </w:r>
-      <w:hyperlink r:id="rId148">
+      <w:hyperlink r:id="rId145">
         <w:r>
           <w:rPr>
             <w:rStyle w:val="Hyperlink"/>
@@ -9696,8 +9666,8 @@
         </w:r>
       </w:hyperlink>
     </w:p>
-    <w:bookmarkEnd w:id="149"/>
-    <w:bookmarkStart w:id="151" w:name="X97cc252a6b1377842c107dd4431a6a24a0c82fe"/>
+    <w:bookmarkEnd w:id="146"/>
+    <w:bookmarkStart w:id="148" w:name="X97cc252a6b1377842c107dd4431a6a24a0c82fe"/>
     <w:p>
       <w:pPr>
         <w:pStyle w:val="Literaturverzeichnis"/>
@@ -9746,7 +9716,7 @@
       <w:r>
         <w:t xml:space="preserve"> </w:t>
       </w:r>
-      <w:hyperlink r:id="rId150">
+      <w:hyperlink r:id="rId147">
         <w:r>
           <w:rPr>
             <w:rStyle w:val="Hyperlink"/>
@@ -9755,8 +9725,8 @@
         </w:r>
       </w:hyperlink>
     </w:p>
-    <w:bookmarkEnd w:id="151"/>
-    <w:bookmarkStart w:id="153" w:name="ref-rohrerTheseAreNot2021"/>
+    <w:bookmarkEnd w:id="148"/>
+    <w:bookmarkStart w:id="150" w:name="ref-rohrerTheseAreNot2021"/>
     <w:p>
       <w:pPr>
         <w:pStyle w:val="Literaturverzeichnis"/>
@@ -9820,7 +9790,7 @@
       <w:r>
         <w:t xml:space="preserve"> </w:t>
       </w:r>
-      <w:hyperlink r:id="rId152">
+      <w:hyperlink r:id="rId149">
         <w:r>
           <w:rPr>
             <w:rStyle w:val="Hyperlink"/>
@@ -9829,79 +9799,52 @@
         </w:r>
       </w:hyperlink>
     </w:p>
-    <w:bookmarkEnd w:id="153"/>
-    <w:bookmarkStart w:id="155" w:name="ref-sandstromDoomscrollingCOVIDNews2021"/>
+    <w:bookmarkEnd w:id="150"/>
+    <w:bookmarkStart w:id="151" w:name="ref-sandstromDoomscrollingCOVIDNews2021"/>
     <w:p>
       <w:pPr>
         <w:pStyle w:val="Literaturverzeichnis"/>
       </w:pPr>
       <w:r>
-        <w:t xml:space="preserve">Sandstrom, G., Buchanan, K., Aknin, L., &amp; Lotun, S. (2021, October 22).</w:t>
-      </w:r>
-      <w:r>
-        <w:t xml:space="preserve"> </w:t>
-      </w:r>
-      <w:r>
-        <w:rPr>
-          <w:iCs/>
-          <w:i/>
-        </w:rPr>
-        <w:t xml:space="preserve">Doomscrolling</w:t>
-      </w:r>
-      <w:r>
-        <w:rPr>
-          <w:iCs/>
-          <w:i/>
-        </w:rPr>
-        <w:t xml:space="preserve"> </w:t>
-      </w:r>
-      <w:r>
-        <w:rPr>
-          <w:iCs/>
-          <w:i/>
-        </w:rPr>
+        <w:t xml:space="preserve">Sandstrom, G., Buchanan, K., Aknin, L., &amp; Lotun, S. (2021). Doomscrolling</w:t>
+      </w:r>
+      <w:r>
+        <w:t xml:space="preserve"> </w:t>
+      </w:r>
+      <w:r>
         <w:t xml:space="preserve">COVID</w:t>
       </w:r>
       <w:r>
-        <w:rPr>
-          <w:iCs/>
-          <w:i/>
-        </w:rPr>
-        <w:t xml:space="preserve"> </w:t>
-      </w:r>
-      <w:r>
-        <w:rPr>
-          <w:iCs/>
-          <w:i/>
-        </w:rPr>
-        <w:t xml:space="preserve">news takes an emotional toll – here’s how to make your social media a happier place</w:t>
-      </w:r>
-      <w:r>
-        <w:t xml:space="preserve">.</w:t>
-      </w:r>
-      <w:r>
-        <w:t xml:space="preserve"> </w:t>
-      </w:r>
-      <w:r>
+        <w:t xml:space="preserve"> </w:t>
+      </w:r>
+      <w:r>
+        <w:t xml:space="preserve">news takes an emotional toll</w:t>
+      </w:r>
+      <w:r>
+        <w:t xml:space="preserve"> </w:t>
+      </w:r>
+      <w:r>
+        <w:t xml:space="preserve"> </w:t>
+      </w:r>
+      <w:r>
+        <w:t xml:space="preserve">here’s how to make your social media a happier place. In</w:t>
+      </w:r>
+      <w:r>
+        <w:t xml:space="preserve"> </w:t>
+      </w:r>
+      <w:r>
+        <w:rPr>
+          <w:iCs/>
+          <w:i/>
+        </w:rPr>
         <w:t xml:space="preserve">The Conversation</w:t>
       </w:r>
       <w:r>
-        <w:t xml:space="preserve">.</w:t>
-      </w:r>
-      <w:r>
-        <w:t xml:space="preserve"> </w:t>
-      </w:r>
-      <w:hyperlink r:id="rId154">
-        <w:r>
-          <w:rPr>
-            <w:rStyle w:val="Hyperlink"/>
-          </w:rPr>
-          <w:t xml:space="preserve">http://theconversation.com/doomscrolling-covid-news-takes-an-emotional-toll-heres-how-to-make-your-social-media-a-happier-place-170342</w:t>
-        </w:r>
-      </w:hyperlink>
-    </w:p>
-    <w:bookmarkEnd w:id="155"/>
-    <w:bookmarkStart w:id="157" w:name="X88598e7d7e7bb08b6b8b238f1967dc345c60209"/>
+        <w:t xml:space="preserve">. http://theconversation.com/doomscrolling-covid-news-takes-an-emotional-toll-heres-how-to-make-your-social-media-a-happier-place-170342.</w:t>
+      </w:r>
+    </w:p>
+    <w:bookmarkEnd w:id="151"/>
+    <w:bookmarkStart w:id="153" w:name="X88598e7d7e7bb08b6b8b238f1967dc345c60209"/>
     <w:p>
       <w:pPr>
         <w:pStyle w:val="Literaturverzeichnis"/>
@@ -9919,10 +9862,7 @@
         <w:t xml:space="preserve"> </w:t>
       </w:r>
       <w:r>
-        <w:t xml:space="preserve">use—</w:t>
-      </w:r>
-      <w:r>
-        <w:t xml:space="preserve">A</w:t>
+        <w:t xml:space="preserve">use</w:t>
       </w:r>
       <w:r>
         <w:t xml:space="preserve"> </w:t>
@@ -9959,7 +9899,7 @@
       <w:r>
         <w:t xml:space="preserve"> </w:t>
       </w:r>
-      <w:hyperlink r:id="rId156">
+      <w:hyperlink r:id="rId152">
         <w:r>
           <w:rPr>
             <w:rStyle w:val="Hyperlink"/>
@@ -9968,8 +9908,8 @@
         </w:r>
       </w:hyperlink>
     </w:p>
-    <w:bookmarkEnd w:id="157"/>
-    <w:bookmarkStart w:id="159" w:name="ref-scharkowHowSocialNetwork2020"/>
+    <w:bookmarkEnd w:id="153"/>
+    <w:bookmarkStart w:id="155" w:name="ref-scharkowHowSocialNetwork2020"/>
     <w:p>
       <w:pPr>
         <w:pStyle w:val="Literaturverzeichnis"/>
@@ -10006,7 +9946,7 @@
       <w:r>
         <w:t xml:space="preserve"> </w:t>
       </w:r>
-      <w:hyperlink r:id="rId158">
+      <w:hyperlink r:id="rId154">
         <w:r>
           <w:rPr>
             <w:rStyle w:val="Hyperlink"/>
@@ -10015,8 +9955,8 @@
         </w:r>
       </w:hyperlink>
     </w:p>
-    <w:bookmarkEnd w:id="159"/>
-    <w:bookmarkStart w:id="161" w:name="ref-schemerImpactInternetSocial2021"/>
+    <w:bookmarkEnd w:id="155"/>
+    <w:bookmarkStart w:id="157" w:name="ref-schemerImpactInternetSocial2021"/>
     <w:p>
       <w:pPr>
         <w:pStyle w:val="Literaturverzeichnis"/>
@@ -10077,7 +10017,7 @@
       <w:r>
         <w:t xml:space="preserve"> </w:t>
       </w:r>
-      <w:hyperlink r:id="rId160">
+      <w:hyperlink r:id="rId156">
         <w:r>
           <w:rPr>
             <w:rStyle w:val="Hyperlink"/>
@@ -10086,8 +10026,8 @@
         </w:r>
       </w:hyperlink>
     </w:p>
-    <w:bookmarkEnd w:id="161"/>
-    <w:bookmarkStart w:id="163" w:name="X8e2a20d96df67257f62083320b9d0ee3057c8c8"/>
+    <w:bookmarkEnd w:id="157"/>
+    <w:bookmarkStart w:id="159" w:name="X8e2a20d96df67257f62083320b9d0ee3057c8c8"/>
     <w:p>
       <w:pPr>
         <w:pStyle w:val="Literaturverzeichnis"/>
@@ -10136,7 +10076,7 @@
       <w:r>
         <w:t xml:space="preserve"> </w:t>
       </w:r>
-      <w:hyperlink r:id="rId162">
+      <w:hyperlink r:id="rId158">
         <w:r>
           <w:rPr>
             <w:rStyle w:val="Hyperlink"/>
@@ -10145,8 +10085,8 @@
         </w:r>
       </w:hyperlink>
     </w:p>
-    <w:bookmarkEnd w:id="163"/>
-    <w:bookmarkStart w:id="165" w:name="ref-sewallObjectivelyMeasuredDigital2021"/>
+    <w:bookmarkEnd w:id="159"/>
+    <w:bookmarkStart w:id="161" w:name="ref-sewallObjectivelyMeasuredDigital2021"/>
     <w:p>
       <w:pPr>
         <w:pStyle w:val="Literaturverzeichnis"/>
@@ -10207,7 +10147,7 @@
       <w:r>
         <w:t xml:space="preserve"> </w:t>
       </w:r>
-      <w:hyperlink r:id="rId164">
+      <w:hyperlink r:id="rId160">
         <w:r>
           <w:rPr>
             <w:rStyle w:val="Hyperlink"/>
@@ -10216,8 +10156,8 @@
         </w:r>
       </w:hyperlink>
     </w:p>
-    <w:bookmarkEnd w:id="165"/>
-    <w:bookmarkStart w:id="167" w:name="X116e9c1526260e8f39e1931242d55ca59ff7b16"/>
+    <w:bookmarkEnd w:id="161"/>
+    <w:bookmarkStart w:id="162" w:name="X116e9c1526260e8f39e1931242d55ca59ff7b16"/>
     <w:p>
       <w:pPr>
         <w:pStyle w:val="Literaturverzeichnis"/>
@@ -10238,20 +10178,9 @@
       <w:r>
         <w:t xml:space="preserve">.</w:t>
       </w:r>
-      <w:r>
-        <w:t xml:space="preserve"> </w:t>
-      </w:r>
-      <w:hyperlink r:id="rId166">
-        <w:r>
-          <w:rPr>
-            <w:rStyle w:val="Hyperlink"/>
-          </w:rPr>
-          <w:t xml:space="preserve">http://site.ebrary.com/id/10891875</w:t>
-        </w:r>
-      </w:hyperlink>
-    </w:p>
-    <w:bookmarkEnd w:id="167"/>
-    <w:bookmarkStart w:id="169" w:name="ref-stainbackCOVID1924News2020"/>
+    </w:p>
+    <w:bookmarkEnd w:id="162"/>
+    <w:bookmarkStart w:id="164" w:name="ref-stainbackCOVID1924News2020"/>
     <w:p>
       <w:pPr>
         <w:pStyle w:val="Literaturverzeichnis"/>
@@ -10318,7 +10247,7 @@
       <w:r>
         <w:t xml:space="preserve"> </w:t>
       </w:r>
-      <w:hyperlink r:id="rId168">
+      <w:hyperlink r:id="rId163">
         <w:r>
           <w:rPr>
             <w:rStyle w:val="Hyperlink"/>
@@ -10327,14 +10256,14 @@
         </w:r>
       </w:hyperlink>
     </w:p>
-    <w:bookmarkEnd w:id="169"/>
-    <w:bookmarkStart w:id="171" w:name="ref-statistaAverageDailyTime2021"/>
+    <w:bookmarkEnd w:id="164"/>
+    <w:bookmarkStart w:id="165" w:name="ref-statistaAverageDailyTime2021"/>
     <w:p>
       <w:pPr>
         <w:pStyle w:val="Literaturverzeichnis"/>
       </w:pPr>
       <w:r>
-        <w:t xml:space="preserve">Statista. (2021, May 21).</w:t>
+        <w:t xml:space="preserve">Statista. (2021).</w:t>
       </w:r>
       <w:r>
         <w:t xml:space="preserve"> </w:t>
@@ -10375,22 +10304,11 @@
         <w:t xml:space="preserve">from 2018 to 2022</w:t>
       </w:r>
       <w:r>
-        <w:t xml:space="preserve">.</w:t>
-      </w:r>
-      <w:r>
-        <w:t xml:space="preserve"> </w:t>
-      </w:r>
-      <w:hyperlink r:id="rId170">
-        <w:r>
-          <w:rPr>
-            <w:rStyle w:val="Hyperlink"/>
-          </w:rPr>
-          <w:t xml:space="preserve">https://www.statista.com/statistics/1018324/us-users-daily-social-media-minutes/</w:t>
-        </w:r>
-      </w:hyperlink>
-    </w:p>
-    <w:bookmarkEnd w:id="171"/>
-    <w:bookmarkStart w:id="173" w:name="X1e1e0cf4c1b009b06f1f6c8856ab71b69ac5603"/>
+        <w:t xml:space="preserve">. https://www.statista.com/statistics/1018324/us-users-daily-social-media-minutes/.</w:t>
+      </w:r>
+    </w:p>
+    <w:bookmarkEnd w:id="165"/>
+    <w:bookmarkStart w:id="167" w:name="X1e1e0cf4c1b009b06f1f6c8856ab71b69ac5603"/>
     <w:p>
       <w:pPr>
         <w:pStyle w:val="Literaturverzeichnis"/>
@@ -10427,7 +10345,7 @@
       <w:r>
         <w:t xml:space="preserve"> </w:t>
       </w:r>
-      <w:hyperlink r:id="rId172">
+      <w:hyperlink r:id="rId166">
         <w:r>
           <w:rPr>
             <w:rStyle w:val="Hyperlink"/>
@@ -10436,8 +10354,8 @@
         </w:r>
       </w:hyperlink>
     </w:p>
-    <w:bookmarkEnd w:id="173"/>
-    <w:bookmarkStart w:id="175" w:name="Xaa40a7103218f9f1e825391f38f546501f364d6"/>
+    <w:bookmarkEnd w:id="167"/>
+    <w:bookmarkStart w:id="169" w:name="Xaa40a7103218f9f1e825391f38f546501f364d6"/>
     <w:p>
       <w:pPr>
         <w:pStyle w:val="Literaturverzeichnis"/>
@@ -10486,7 +10404,7 @@
       <w:r>
         <w:t xml:space="preserve"> </w:t>
       </w:r>
-      <w:hyperlink r:id="rId174">
+      <w:hyperlink r:id="rId168">
         <w:r>
           <w:rPr>
             <w:rStyle w:val="Hyperlink"/>
@@ -10495,8 +10413,8 @@
         </w:r>
       </w:hyperlink>
     </w:p>
-    <w:bookmarkEnd w:id="175"/>
-    <w:bookmarkStart w:id="177" w:name="ref-vanrooijWeakScientificBasis2018"/>
+    <w:bookmarkEnd w:id="169"/>
+    <w:bookmarkStart w:id="171" w:name="ref-vanrooijWeakScientificBasis2018"/>
     <w:p>
       <w:pPr>
         <w:pStyle w:val="Literaturverzeichnis"/>
@@ -10545,7 +10463,7 @@
       <w:r>
         <w:t xml:space="preserve"> </w:t>
       </w:r>
-      <w:hyperlink r:id="rId176">
+      <w:hyperlink r:id="rId170">
         <w:r>
           <w:rPr>
             <w:rStyle w:val="Hyperlink"/>
@@ -10554,8 +10472,8 @@
         </w:r>
       </w:hyperlink>
     </w:p>
-    <w:bookmarkEnd w:id="177"/>
-    <w:bookmarkStart w:id="179" w:name="Xf22d4b99018a3f56cc2527c94d0c1e1c4f4e0f8"/>
+    <w:bookmarkEnd w:id="171"/>
+    <w:bookmarkStart w:id="173" w:name="Xf22d4b99018a3f56cc2527c94d0c1e1c4f4e0f8"/>
     <w:p>
       <w:pPr>
         <w:pStyle w:val="Literaturverzeichnis"/>
@@ -10591,7 +10509,7 @@
       <w:r>
         <w:t xml:space="preserve"> </w:t>
       </w:r>
-      <w:hyperlink r:id="rId178">
+      <w:hyperlink r:id="rId172">
         <w:r>
           <w:rPr>
             <w:rStyle w:val="Hyperlink"/>
@@ -10600,8 +10518,8 @@
         </w:r>
       </w:hyperlink>
     </w:p>
-    <w:bookmarkEnd w:id="179"/>
-    <w:bookmarkStart w:id="181" w:name="ref-wagnerAUTNESOnlinePanel2018"/>
+    <w:bookmarkEnd w:id="173"/>
+    <w:bookmarkStart w:id="175" w:name="ref-wagnerAUTNESOnlinePanel2018"/>
     <w:p>
       <w:pPr>
         <w:pStyle w:val="Literaturverzeichnis"/>
@@ -10655,10 +10573,7 @@
         <w:t xml:space="preserve">edition)</w:t>
       </w:r>
       <w:r>
-        <w:t xml:space="preserve"> </w:t>
-      </w:r>
-      <w:r>
-        <w:t xml:space="preserve">[Data set].</w:t>
+        <w:t xml:space="preserve">.</w:t>
       </w:r>
       <w:r>
         <w:t xml:space="preserve"> </w:t>
@@ -10672,7 +10587,7 @@
       <w:r>
         <w:t xml:space="preserve"> </w:t>
       </w:r>
-      <w:hyperlink r:id="rId180">
+      <w:hyperlink r:id="rId174">
         <w:r>
           <w:rPr>
             <w:rStyle w:val="Hyperlink"/>
@@ -10681,8 +10596,8 @@
         </w:r>
       </w:hyperlink>
     </w:p>
-    <w:bookmarkEnd w:id="181"/>
-    <w:bookmarkStart w:id="183" w:name="ref-waterlooNormsOnlineExpressions2018"/>
+    <w:bookmarkEnd w:id="175"/>
+    <w:bookmarkStart w:id="177" w:name="ref-waterlooNormsOnlineExpressions2018"/>
     <w:p>
       <w:pPr>
         <w:pStyle w:val="Literaturverzeichnis"/>
@@ -10755,7 +10670,7 @@
       <w:r>
         <w:t xml:space="preserve"> </w:t>
       </w:r>
-      <w:hyperlink r:id="rId182">
+      <w:hyperlink r:id="rId176">
         <w:r>
           <w:rPr>
             <w:rStyle w:val="Hyperlink"/>
@@ -10764,8 +10679,8 @@
         </w:r>
       </w:hyperlink>
     </w:p>
-    <w:bookmarkEnd w:id="183"/>
-    <w:bookmarkStart w:id="184" w:name="Xcdaff0e404d8d1943b465736a7e303627439c7d"/>
+    <w:bookmarkEnd w:id="177"/>
+    <w:bookmarkStart w:id="178" w:name="Xcdaff0e404d8d1943b465736a7e303627439c7d"/>
     <w:p>
       <w:pPr>
         <w:pStyle w:val="Literaturverzeichnis"/>
@@ -10794,8 +10709,8 @@
         <w:t xml:space="preserve">.</w:t>
       </w:r>
     </w:p>
-    <w:bookmarkEnd w:id="184"/>
-    <w:bookmarkStart w:id="186" w:name="ref-yangCanWatchingOnline2021"/>
+    <w:bookmarkEnd w:id="178"/>
+    <w:bookmarkStart w:id="180" w:name="ref-yangCanWatchingOnline2021"/>
     <w:p>
       <w:pPr>
         <w:pStyle w:val="Literaturverzeichnis"/>
@@ -10851,12 +10766,12 @@
         <w:t xml:space="preserve">18</w:t>
       </w:r>
       <w:r>
-        <w:t xml:space="preserve">(14, 14), 7247.</w:t>
-      </w:r>
-      <w:r>
-        <w:t xml:space="preserve"> </w:t>
-      </w:r>
-      <w:hyperlink r:id="rId185">
+        <w:t xml:space="preserve">(14), 7247.</w:t>
+      </w:r>
+      <w:r>
+        <w:t xml:space="preserve"> </w:t>
+      </w:r>
+      <w:hyperlink r:id="rId179">
         <w:r>
           <w:rPr>
             <w:rStyle w:val="Hyperlink"/>
@@ -10865,8 +10780,8 @@
         </w:r>
       </w:hyperlink>
     </w:p>
-    <w:bookmarkEnd w:id="186"/>
-    <w:bookmarkStart w:id="188" w:name="ref-yeTurningInformationDissipation2020"/>
+    <w:bookmarkEnd w:id="180"/>
+    <w:bookmarkStart w:id="182" w:name="ref-yeTurningInformationDissipation2020"/>
     <w:p>
       <w:pPr>
         <w:pStyle w:val="Literaturverzeichnis"/>
@@ -10927,7 +10842,7 @@
       <w:r>
         <w:t xml:space="preserve"> </w:t>
       </w:r>
-      <w:hyperlink r:id="rId187">
+      <w:hyperlink r:id="rId181">
         <w:r>
           <w:rPr>
             <w:rStyle w:val="Hyperlink"/>
@@ -10936,8 +10851,8 @@
         </w:r>
       </w:hyperlink>
     </w:p>
-    <w:bookmarkEnd w:id="188"/>
-    <w:bookmarkStart w:id="190" w:name="ref-yuePassiveSocialMedia2022"/>
+    <w:bookmarkEnd w:id="182"/>
+    <w:bookmarkStart w:id="184" w:name="ref-yuePassiveSocialMedia2022"/>
     <w:p>
       <w:pPr>
         <w:pStyle w:val="Literaturverzeichnis"/>
@@ -10998,7 +10913,7 @@
       <w:r>
         <w:t xml:space="preserve"> </w:t>
       </w:r>
-      <w:hyperlink r:id="rId189">
+      <w:hyperlink r:id="rId183">
         <w:r>
           <w:rPr>
             <w:rStyle w:val="Hyperlink"/>
@@ -11007,8 +10922,8 @@
         </w:r>
       </w:hyperlink>
     </w:p>
-    <w:bookmarkEnd w:id="190"/>
-    <w:bookmarkStart w:id="192" w:name="Xd04310a4413bd8715f15dbc03aef689618f7cf5"/>
+    <w:bookmarkEnd w:id="184"/>
+    <w:bookmarkStart w:id="186" w:name="Xd04310a4413bd8715f15dbc03aef689618f7cf5"/>
     <w:p>
       <w:pPr>
         <w:pStyle w:val="Literaturverzeichnis"/>
@@ -11054,7 +10969,7 @@
       <w:r>
         <w:t xml:space="preserve"> </w:t>
       </w:r>
-      <w:hyperlink r:id="rId191">
+      <w:hyperlink r:id="rId185">
         <w:r>
           <w:rPr>
             <w:rStyle w:val="Hyperlink"/>
@@ -11063,8 +10978,8 @@
         </w:r>
       </w:hyperlink>
     </w:p>
-    <w:bookmarkEnd w:id="192"/>
-    <w:bookmarkEnd w:id="193"/>
+    <w:bookmarkEnd w:id="186"/>
+    <w:bookmarkEnd w:id="187"/>
     <w:p>
       <w:r>
         <w:br w:type="page"/>
@@ -14054,18 +13969,18 @@
           <wp:inline>
             <wp:extent cx="5969000" cy="1989666"/>
             <wp:effectExtent b="0" l="0" r="0" t="0"/>
-            <wp:docPr descr="Figure 1.  Using confidence intervals to test a null region. Note. Here, a trivial effect of social media use on life satisfaction is defined as ranging from b = -.25 to b = .25" title="" id="195" name="Picture"/>
+            <wp:docPr descr="Figure 1.  Using confidence intervals to test a null region. Note. Here, a trivial effect of social media use on life satisfaction is defined as ranging from b = -.30 to b = .30" title="" id="189" name="Picture"/>
             <a:graphic>
               <a:graphicData uri="http://schemas.openxmlformats.org/drawingml/2006/picture">
                 <pic:pic>
                   <pic:nvPicPr>
-                    <pic:cNvPr descr="manuscript_files/figure-docx/sesoi-1.png" id="196" name="Picture"/>
+                    <pic:cNvPr descr="manuscript_files/figure-docx/sesoi-1.png" id="190" name="Picture"/>
                     <pic:cNvPicPr>
                       <a:picLocks noChangeArrowheads="1" noChangeAspect="1"/>
                     </pic:cNvPicPr>
                   </pic:nvPicPr>
                   <pic:blipFill>
-                    <a:blip r:embed="rId194"/>
+                    <a:blip r:embed="rId188"/>
                     <a:stretch>
                       <a:fillRect/>
                     </a:stretch>
@@ -14124,7 +14039,7 @@
         <w:t xml:space="preserve"> </w:t>
       </w:r>
       <w:r>
-        <w:t xml:space="preserve">Using confidence intervals to test a null region. Note. Here, a trivial effect of social media use on life satisfaction is defined as ranging from b = -.25 to b = .25</w:t>
+        <w:t xml:space="preserve">Using confidence intervals to test a null region. Note. Here, a trivial effect of social media use on life satisfaction is defined as ranging from b = -.30 to b = .30</w:t>
       </w:r>
     </w:p>
     <w:p>
@@ -14141,18 +14056,18 @@
           <wp:inline>
             <wp:extent cx="5969000" cy="2984500"/>
             <wp:effectExtent b="0" l="0" r="0" t="0"/>
-            <wp:docPr descr="Figure 2.  Well-being and media use across the 32 waves. Note. Values obtained from mixed effect models, with participants and waves as grouping factors and without additional predictors." title="" id="198" name="Picture"/>
+            <wp:docPr descr="Figure 2.  Well-being and media use across the 32 waves. Note. Values obtained from mixed effect models, with participants and waves as grouping factors and without additional predictors." title="" id="192" name="Picture"/>
             <a:graphic>
               <a:graphicData uri="http://schemas.openxmlformats.org/drawingml/2006/picture">
                 <pic:pic>
                   <pic:nvPicPr>
-                    <pic:cNvPr descr="figures/fig_descriptives.png" id="199" name="Picture"/>
+                    <pic:cNvPr descr="figures/fig_descriptives.png" id="193" name="Picture"/>
                     <pic:cNvPicPr>
                       <a:picLocks noChangeArrowheads="1" noChangeAspect="1"/>
                     </pic:cNvPicPr>
                   </pic:nvPicPr>
                   <pic:blipFill>
-                    <a:blip r:embed="rId197"/>
+                    <a:blip r:embed="rId191"/>
                     <a:stretch>
                       <a:fillRect/>
                     </a:stretch>
@@ -14228,12 +14143,186 @@
           <wp:inline>
             <wp:extent cx="5969000" cy="3979333"/>
             <wp:effectExtent b="0" l="0" r="0" t="0"/>
-            <wp:docPr descr="Figure 3.  Within-person effects of COVID-19 related social media use on well-being. Note. The black estimates show the effects controlled for a large number of covariates (see text; preregistered); the grey estimates are without control variables (exploratory). The SESOI was b = |0.30| for life satisfaction and b = |0.15| for affect. Hence, all of the reported effects are not considered meaningful." title="" id="201" name="Picture"/>
+            <wp:docPr descr="Figure 3.  Within-person effects of COVID-19 related social media use on well-being. Note. The black estimates show the effects controlled for a large number of covariates (see text; preregistered); the grey estimates are without control variables (exploratory). The SESOI was b = |0.30| for life satisfaction and b = |0.15| for affect. Hence, all of the reported effects are not considered meaningful." title="" id="195" name="Picture"/>
             <a:graphic>
               <a:graphicData uri="http://schemas.openxmlformats.org/drawingml/2006/picture">
                 <pic:pic>
                   <pic:nvPicPr>
-                    <pic:cNvPr descr="manuscript_files/figure-docx/fig-within-1.png" id="202" name="Picture"/>
+                    <pic:cNvPr descr="manuscript_files/figure-docx/fig-within-1.png" id="196" name="Picture"/>
+                    <pic:cNvPicPr>
+                      <a:picLocks noChangeArrowheads="1" noChangeAspect="1"/>
+                    </pic:cNvPicPr>
+                  </pic:nvPicPr>
+                  <pic:blipFill>
+                    <a:blip r:embed="rId194"/>
+                    <a:stretch>
+                      <a:fillRect/>
+                    </a:stretch>
+                  </pic:blipFill>
+                  <pic:spPr bwMode="auto">
+                    <a:xfrm>
+                      <a:off x="0" y="0"/>
+                      <a:ext cx="5969000" cy="3979333"/>
+                    </a:xfrm>
+                    <a:prstGeom prst="rect">
+                      <a:avLst/>
+                    </a:prstGeom>
+                    <a:noFill/>
+                    <a:ln w="9525">
+                      <a:noFill/>
+                      <a:headEnd/>
+                      <a:tailEnd/>
+                    </a:ln>
+                  </pic:spPr>
+                </pic:pic>
+              </a:graphicData>
+            </a:graphic>
+          </wp:inline>
+        </w:drawing>
+      </w:r>
+    </w:p>
+    <w:p>
+      <w:pPr>
+        <w:pStyle w:val="ImageCaption"/>
+      </w:pPr>
+      <w:r>
+        <w:rPr>
+          <w:iCs/>
+          <w:i/>
+        </w:rPr>
+        <w:t xml:space="preserve">Figure</w:t>
+      </w:r>
+      <w:r>
+        <w:t xml:space="preserve"> </w:t>
+      </w:r>
+      <w:r>
+        <w:rPr>
+          <w:iCs/>
+          <w:i/>
+        </w:rPr>
+        <w:t xml:space="preserve">3.</w:t>
+      </w:r>
+      <w:r>
+        <w:rPr>
+          <w:iCs/>
+          <w:i/>
+        </w:rPr>
+        <w:t xml:space="preserve"> </w:t>
+      </w:r>
+      <w:r>
+        <w:t xml:space="preserve"> </w:t>
+      </w:r>
+      <w:r>
+        <w:t xml:space="preserve">Within-person effects of COVID-19 related social media use on well-being. Note. The black estimates show the effects controlled for a large number of covariates (see text; preregistered); the grey estimates are without control variables (exploratory). The SESOI was b = |0.30| for life satisfaction and b = |0.15| for affect. Hence, all of the reported effects are not considered meaningful.</w:t>
+      </w:r>
+    </w:p>
+    <w:p>
+      <w:r>
+        <w:br w:type="page"/>
+      </w:r>
+    </w:p>
+    <w:p>
+      <w:pPr>
+        <w:pStyle w:val="CaptionedFigure"/>
+      </w:pPr>
+      <w:r>
+        <w:drawing>
+          <wp:inline>
+            <wp:extent cx="5969000" cy="3979333"/>
+            <wp:effectExtent b="0" l="0" r="0" t="0"/>
+            <wp:docPr descr="Figure 4.  Between-person relations between COVID-19 related social media use and well-being. Note. The black estimates show the effects controlled for a large number of covariates (see text; preregistered); the grey estimates are without control variables (exploratory). The SESOI was b = |0.30| for life satisfaction and b = |0.15| for affect. Hence, all of the reported effects are not considered meaningful." title="" id="198" name="Picture"/>
+            <a:graphic>
+              <a:graphicData uri="http://schemas.openxmlformats.org/drawingml/2006/picture">
+                <pic:pic>
+                  <pic:nvPicPr>
+                    <pic:cNvPr descr="manuscript_files/figure-docx/fig-between-1.png" id="199" name="Picture"/>
+                    <pic:cNvPicPr>
+                      <a:picLocks noChangeArrowheads="1" noChangeAspect="1"/>
+                    </pic:cNvPicPr>
+                  </pic:nvPicPr>
+                  <pic:blipFill>
+                    <a:blip r:embed="rId197"/>
+                    <a:stretch>
+                      <a:fillRect/>
+                    </a:stretch>
+                  </pic:blipFill>
+                  <pic:spPr bwMode="auto">
+                    <a:xfrm>
+                      <a:off x="0" y="0"/>
+                      <a:ext cx="5969000" cy="3979333"/>
+                    </a:xfrm>
+                    <a:prstGeom prst="rect">
+                      <a:avLst/>
+                    </a:prstGeom>
+                    <a:noFill/>
+                    <a:ln w="9525">
+                      <a:noFill/>
+                      <a:headEnd/>
+                      <a:tailEnd/>
+                    </a:ln>
+                  </pic:spPr>
+                </pic:pic>
+              </a:graphicData>
+            </a:graphic>
+          </wp:inline>
+        </w:drawing>
+      </w:r>
+    </w:p>
+    <w:p>
+      <w:pPr>
+        <w:pStyle w:val="ImageCaption"/>
+      </w:pPr>
+      <w:r>
+        <w:rPr>
+          <w:iCs/>
+          <w:i/>
+        </w:rPr>
+        <w:t xml:space="preserve">Figure</w:t>
+      </w:r>
+      <w:r>
+        <w:t xml:space="preserve"> </w:t>
+      </w:r>
+      <w:r>
+        <w:rPr>
+          <w:iCs/>
+          <w:i/>
+        </w:rPr>
+        <w:t xml:space="preserve">4.</w:t>
+      </w:r>
+      <w:r>
+        <w:rPr>
+          <w:iCs/>
+          <w:i/>
+        </w:rPr>
+        <w:t xml:space="preserve"> </w:t>
+      </w:r>
+      <w:r>
+        <w:t xml:space="preserve"> </w:t>
+      </w:r>
+      <w:r>
+        <w:t xml:space="preserve">Between-person relations between COVID-19 related social media use and well-being. Note. The black estimates show the effects controlled for a large number of covariates (see text; preregistered); the grey estimates are without control variables (exploratory). The SESOI was b = |0.30| for life satisfaction and b = |0.15| for affect. Hence, all of the reported effects are not considered meaningful.</w:t>
+      </w:r>
+    </w:p>
+    <w:p>
+      <w:r>
+        <w:br w:type="page"/>
+      </w:r>
+    </w:p>
+    <w:p>
+      <w:pPr>
+        <w:pStyle w:val="CaptionedFigure"/>
+      </w:pPr>
+      <w:r>
+        <w:drawing>
+          <wp:inline>
+            <wp:extent cx="5969000" cy="3979333"/>
+            <wp:effectExtent b="0" l="0" r="0" t="0"/>
+            <wp:docPr descr="Figure 5.  Results of selected covariates. Note. All variables standardized except ‘Male’." title="" id="201" name="Picture"/>
+            <a:graphic>
+              <a:graphicData uri="http://schemas.openxmlformats.org/drawingml/2006/picture">
+                <pic:pic>
+                  <pic:nvPicPr>
+                    <pic:cNvPr descr="manuscript_files/figure-docx/fig-control-1.png" id="202" name="Picture"/>
                     <pic:cNvPicPr>
                       <a:picLocks noChangeArrowheads="1" noChangeAspect="1"/>
                     </pic:cNvPicPr>
@@ -14285,20 +14374,35 @@
           <w:iCs/>
           <w:i/>
         </w:rPr>
-        <w:t xml:space="preserve">3.</w:t>
-      </w:r>
-      <w:r>
-        <w:rPr>
-          <w:iCs/>
-          <w:i/>
-        </w:rPr>
-        <w:t xml:space="preserve"> </w:t>
-      </w:r>
-      <w:r>
-        <w:t xml:space="preserve"> </w:t>
-      </w:r>
-      <w:r>
-        <w:t xml:space="preserve">Within-person effects of COVID-19 related social media use on well-being. Note. The black estimates show the effects controlled for a large number of covariates (see text; preregistered); the grey estimates are without control variables (exploratory). The SESOI was b = |0.30| for life satisfaction and b = |0.15| for affect. Hence, all of the reported effects are not considered meaningful.</w:t>
+        <w:t xml:space="preserve">5.</w:t>
+      </w:r>
+      <w:r>
+        <w:rPr>
+          <w:iCs/>
+          <w:i/>
+        </w:rPr>
+        <w:t xml:space="preserve"> </w:t>
+      </w:r>
+      <w:r>
+        <w:t xml:space="preserve"> </w:t>
+      </w:r>
+      <w:r>
+        <w:t xml:space="preserve">Results of selected covariates. Note. All variables standardized except</w:t>
+      </w:r>
+      <w:r>
+        <w:t xml:space="preserve"> </w:t>
+      </w:r>
+      <w:r>
+        <w:t xml:space="preserve">‘</w:t>
+      </w:r>
+      <w:r>
+        <w:t xml:space="preserve">Male</w:t>
+      </w:r>
+      <w:r>
+        <w:t xml:space="preserve">’</w:t>
+      </w:r>
+      <w:r>
+        <w:t xml:space="preserve">.</w:t>
       </w:r>
     </w:p>
     <w:p>
@@ -14306,197 +14410,8 @@
         <w:br w:type="page"/>
       </w:r>
     </w:p>
-    <w:p>
-      <w:pPr>
-        <w:pStyle w:val="CaptionedFigure"/>
-      </w:pPr>
-      <w:r>
-        <w:drawing>
-          <wp:inline>
-            <wp:extent cx="5969000" cy="3979333"/>
-            <wp:effectExtent b="0" l="0" r="0" t="0"/>
-            <wp:docPr descr="Figure 4.  Between-person relations between COVID-19 related social media use and well-being. Note. The black estimates show the effects controlled for a large number of covariates (see text; preregistered); the grey estimates are without control variables (exploratory). The SESOI was b = |0.30| for life satisfaction and b = |0.15| for affect. Hence, all of the reported effects are not considered meaningful." title="" id="204" name="Picture"/>
-            <a:graphic>
-              <a:graphicData uri="http://schemas.openxmlformats.org/drawingml/2006/picture">
-                <pic:pic>
-                  <pic:nvPicPr>
-                    <pic:cNvPr descr="manuscript_files/figure-docx/fig-between-1.png" id="205" name="Picture"/>
-                    <pic:cNvPicPr>
-                      <a:picLocks noChangeArrowheads="1" noChangeAspect="1"/>
-                    </pic:cNvPicPr>
-                  </pic:nvPicPr>
-                  <pic:blipFill>
-                    <a:blip r:embed="rId203"/>
-                    <a:stretch>
-                      <a:fillRect/>
-                    </a:stretch>
-                  </pic:blipFill>
-                  <pic:spPr bwMode="auto">
-                    <a:xfrm>
-                      <a:off x="0" y="0"/>
-                      <a:ext cx="5969000" cy="3979333"/>
-                    </a:xfrm>
-                    <a:prstGeom prst="rect">
-                      <a:avLst/>
-                    </a:prstGeom>
-                    <a:noFill/>
-                    <a:ln w="9525">
-                      <a:noFill/>
-                      <a:headEnd/>
-                      <a:tailEnd/>
-                    </a:ln>
-                  </pic:spPr>
-                </pic:pic>
-              </a:graphicData>
-            </a:graphic>
-          </wp:inline>
-        </w:drawing>
-      </w:r>
-    </w:p>
-    <w:p>
-      <w:pPr>
-        <w:pStyle w:val="ImageCaption"/>
-      </w:pPr>
-      <w:r>
-        <w:rPr>
-          <w:iCs/>
-          <w:i/>
-        </w:rPr>
-        <w:t xml:space="preserve">Figure</w:t>
-      </w:r>
-      <w:r>
-        <w:t xml:space="preserve"> </w:t>
-      </w:r>
-      <w:r>
-        <w:rPr>
-          <w:iCs/>
-          <w:i/>
-        </w:rPr>
-        <w:t xml:space="preserve">4.</w:t>
-      </w:r>
-      <w:r>
-        <w:rPr>
-          <w:iCs/>
-          <w:i/>
-        </w:rPr>
-        <w:t xml:space="preserve"> </w:t>
-      </w:r>
-      <w:r>
-        <w:t xml:space="preserve"> </w:t>
-      </w:r>
-      <w:r>
-        <w:t xml:space="preserve">Between-person relations between COVID-19 related social media use and well-being. Note. The black estimates show the effects controlled for a large number of covariates (see text; preregistered); the grey estimates are without control variables (exploratory). The SESOI was b = |0.30| for life satisfaction and b = |0.15| for affect. Hence, all of the reported effects are not considered meaningful.</w:t>
-      </w:r>
-    </w:p>
-    <w:p>
-      <w:r>
-        <w:br w:type="page"/>
-      </w:r>
-    </w:p>
-    <w:p>
-      <w:pPr>
-        <w:pStyle w:val="CaptionedFigure"/>
-      </w:pPr>
-      <w:r>
-        <w:drawing>
-          <wp:inline>
-            <wp:extent cx="5969000" cy="3979333"/>
-            <wp:effectExtent b="0" l="0" r="0" t="0"/>
-            <wp:docPr descr="Figure 5.  Results of selected covariates. Note. All variables standardized except ‘Male’." title="" id="207" name="Picture"/>
-            <a:graphic>
-              <a:graphicData uri="http://schemas.openxmlformats.org/drawingml/2006/picture">
-                <pic:pic>
-                  <pic:nvPicPr>
-                    <pic:cNvPr descr="manuscript_files/figure-docx/fig-control-1.png" id="208" name="Picture"/>
-                    <pic:cNvPicPr>
-                      <a:picLocks noChangeArrowheads="1" noChangeAspect="1"/>
-                    </pic:cNvPicPr>
-                  </pic:nvPicPr>
-                  <pic:blipFill>
-                    <a:blip r:embed="rId206"/>
-                    <a:stretch>
-                      <a:fillRect/>
-                    </a:stretch>
-                  </pic:blipFill>
-                  <pic:spPr bwMode="auto">
-                    <a:xfrm>
-                      <a:off x="0" y="0"/>
-                      <a:ext cx="5969000" cy="3979333"/>
-                    </a:xfrm>
-                    <a:prstGeom prst="rect">
-                      <a:avLst/>
-                    </a:prstGeom>
-                    <a:noFill/>
-                    <a:ln w="9525">
-                      <a:noFill/>
-                      <a:headEnd/>
-                      <a:tailEnd/>
-                    </a:ln>
-                  </pic:spPr>
-                </pic:pic>
-              </a:graphicData>
-            </a:graphic>
-          </wp:inline>
-        </w:drawing>
-      </w:r>
-    </w:p>
-    <w:p>
-      <w:pPr>
-        <w:pStyle w:val="ImageCaption"/>
-      </w:pPr>
-      <w:r>
-        <w:rPr>
-          <w:iCs/>
-          <w:i/>
-        </w:rPr>
-        <w:t xml:space="preserve">Figure</w:t>
-      </w:r>
-      <w:r>
-        <w:t xml:space="preserve"> </w:t>
-      </w:r>
-      <w:r>
-        <w:rPr>
-          <w:iCs/>
-          <w:i/>
-        </w:rPr>
-        <w:t xml:space="preserve">5.</w:t>
-      </w:r>
-      <w:r>
-        <w:rPr>
-          <w:iCs/>
-          <w:i/>
-        </w:rPr>
-        <w:t xml:space="preserve"> </w:t>
-      </w:r>
-      <w:r>
-        <w:t xml:space="preserve"> </w:t>
-      </w:r>
-      <w:r>
-        <w:t xml:space="preserve">Results of selected covariates. Note. All variables standardized except</w:t>
-      </w:r>
-      <w:r>
-        <w:t xml:space="preserve"> </w:t>
-      </w:r>
-      <w:r>
-        <w:t xml:space="preserve">‘</w:t>
-      </w:r>
-      <w:r>
-        <w:t xml:space="preserve">Male</w:t>
-      </w:r>
-      <w:r>
-        <w:t xml:space="preserve">’</w:t>
-      </w:r>
-      <w:r>
-        <w:t xml:space="preserve">.</w:t>
-      </w:r>
-    </w:p>
-    <w:p>
-      <w:r>
-        <w:br w:type="page"/>
-      </w:r>
-    </w:p>
-    <w:bookmarkEnd w:id="209"/>
-    <w:bookmarkStart w:id="210" w:name="competing-interests"/>
+    <w:bookmarkEnd w:id="203"/>
+    <w:bookmarkStart w:id="204" w:name="competing-interests"/>
     <w:p>
       <w:pPr>
         <w:pStyle w:val="berschrift1"/>
@@ -14513,8 +14428,8 @@
         <w:t xml:space="preserve">I declare no competing interests.</w:t>
       </w:r>
     </w:p>
-    <w:bookmarkEnd w:id="210"/>
-    <w:bookmarkStart w:id="211" w:name="supplementary-material"/>
+    <w:bookmarkEnd w:id="204"/>
+    <w:bookmarkStart w:id="205" w:name="supplementary-material"/>
     <w:p>
       <w:pPr>
         <w:pStyle w:val="berschrift1"/>
@@ -14542,8 +14457,8 @@
         <w:t xml:space="preserve">).</w:t>
       </w:r>
     </w:p>
-    <w:bookmarkEnd w:id="211"/>
-    <w:bookmarkStart w:id="212" w:name="data-accessibility-statement"/>
+    <w:bookmarkEnd w:id="205"/>
+    <w:bookmarkStart w:id="206" w:name="data-accessibility-statement"/>
     <w:p>
       <w:pPr>
         <w:pStyle w:val="berschrift1"/>
@@ -14580,8 +14495,8 @@
         <w:t xml:space="preserve">The data can only be used for scientific purposes.</w:t>
       </w:r>
     </w:p>
-    <w:bookmarkEnd w:id="212"/>
-    <w:bookmarkStart w:id="213" w:name="acknowledgements"/>
+    <w:bookmarkEnd w:id="206"/>
+    <w:bookmarkStart w:id="207" w:name="acknowledgements"/>
     <w:p>
       <w:pPr>
         <w:pStyle w:val="berschrift1"/>
@@ -14598,7 +14513,7 @@
         <w:t xml:space="preserve">I would like to thank BLINDED for providing valuable feedback on this manuscript.</w:t>
       </w:r>
     </w:p>
-    <w:bookmarkEnd w:id="213"/>
+    <w:bookmarkEnd w:id="207"/>
     <w:sectPr>
       <w:headerReference r:id="rId10" w:type="even"/>
       <w:headerReference r:id="rId9" w:type="default"/>

</xml_diff>